<commit_message>
Updated EDK project for Lab 0
Signed-off-by: unknown <jhannon@jasonh7.toyon.corp>
</commit_message>
<xml_diff>
--- a/Labs/Lab_1/DemoFilesAndDocumentation/Tutorial/Lab_1.docx
+++ b/Labs/Lab_1/DemoFilesAndDocumentation/Tutorial/Lab_1.docx
@@ -2255,7 +2255,13 @@
         <w:rPr>
           <w:rFonts w:ascii="Cambria" w:hAnsi="Cambria"/>
         </w:rPr>
-        <w:t>MATLAB 2012b</w:t>
+        <w:t>MATLAB 201</w:t>
+      </w:r>
+      <w:r>
+        <w:rPr>
+          <w:rFonts w:ascii="Cambria" w:hAnsi="Cambria"/>
+        </w:rPr>
+        <w:t>3a</w:t>
       </w:r>
     </w:p>
     <w:p>
@@ -2274,7 +2280,13 @@
         <w:rPr>
           <w:rFonts w:ascii="Cambria" w:hAnsi="Cambria"/>
         </w:rPr>
-        <w:t>Xilinx ISE Design Suite 14.3</w:t>
+        <w:t>Xilinx ISE Design Suite 14.</w:t>
+      </w:r>
+      <w:r>
+        <w:rPr>
+          <w:rFonts w:ascii="Cambria" w:hAnsi="Cambria"/>
+        </w:rPr>
+        <w:t>4</w:t>
       </w:r>
       <w:r>
         <w:rPr>
@@ -2665,7 +2677,7 @@
           <w:noProof/>
         </w:rPr>
         <w:pict>
-          <v:rect id="_x0000_s1087" style="position:absolute;margin-left:.35pt;margin-top:11.25pt;width:70.9pt;height:43.3pt;z-index:251683840" fillcolor="#8db3e2 [1311]" strokecolor="#8db3e2 [1311]">
+          <v:rect id="_x0000_s1087" style="position:absolute;margin-left:.35pt;margin-top:11.25pt;width:70.9pt;height:43.3pt;z-index:251660800" fillcolor="#8db3e2 [1311]" strokecolor="#8db3e2 [1311]">
             <v:textbox style="mso-next-textbox:#_x0000_s1087">
               <w:txbxContent>
                 <w:p/>
@@ -2676,7 +2688,7 @@
       </w:r>
       <w:r>
         <w:pict>
-          <v:rect id="_x0000_i1042" style="width:468pt;height:1pt" o:hralign="center" o:hrstd="t" o:hrnoshade="t" o:hr="t" fillcolor="black [3213]" stroked="f"/>
+          <v:rect id="_x0000_i1025" style="width:468pt;height:1pt" o:hralign="center" o:hrstd="t" o:hrnoshade="t" o:hr="t" fillcolor="black [3213]" stroked="f"/>
         </w:pict>
       </w:r>
     </w:p>
@@ -2698,7 +2710,7 @@
             <v:stroke joinstyle="miter"/>
             <v:path gradientshapeok="t" o:connecttype="rect"/>
           </v:shapetype>
-          <v:shape id="_x0000_s1088" type="#_x0000_t202" style="position:absolute;left:0;text-align:left;margin-left:14.5pt;margin-top:.4pt;width:53.85pt;height:27pt;z-index:251684864" fillcolor="#8db3e2 [1311]" strokecolor="#8db3e2 [1311]">
+          <v:shape id="_x0000_s1088" type="#_x0000_t202" style="position:absolute;left:0;text-align:left;margin-left:14.5pt;margin-top:.4pt;width:53.85pt;height:27pt;z-index:251661824" fillcolor="#8db3e2 [1311]" strokecolor="#8db3e2 [1311]">
             <v:textbox style="mso-next-textbox:#_x0000_s1088">
               <w:txbxContent>
                 <w:p>
@@ -2778,7 +2790,7 @@
           <w:rFonts w:ascii="Cambria" w:hAnsi="Cambria" w:cs="Times New Roman"/>
         </w:rPr>
         <w:pict>
-          <v:rect id="_x0000_i1043" style="width:468pt;height:1pt" o:hralign="center" o:hrstd="t" o:hrnoshade="t" o:hr="t" fillcolor="black [3213]" stroked="f"/>
+          <v:rect id="_x0000_i1026" style="width:468pt;height:1pt" o:hralign="center" o:hrstd="t" o:hrnoshade="t" o:hr="t" fillcolor="black [3213]" stroked="f"/>
         </w:pict>
       </w:r>
     </w:p>
@@ -3075,14 +3087,14 @@
             <v:path o:extrusionok="f" gradientshapeok="t" o:connecttype="rect"/>
             <o:lock v:ext="edit" aspectratio="t"/>
           </v:shapetype>
-          <v:shape id="_x0000_i1025" type="#_x0000_t75" style="width:275.25pt;height:318.75pt" o:ole="" o:bordertopcolor="this" o:borderleftcolor="this" o:borderbottomcolor="this" o:borderrightcolor="this">
+          <v:shape id="_x0000_i1027" type="#_x0000_t75" style="width:275.25pt;height:318.75pt" o:ole="" o:bordertopcolor="this" o:borderleftcolor="this" o:borderbottomcolor="this" o:borderrightcolor="this">
             <v:imagedata r:id="rId9" o:title=""/>
             <w10:bordertop type="single" width="8"/>
             <w10:borderleft type="single" width="8"/>
             <w10:borderbottom type="single" width="8"/>
             <w10:borderright type="single" width="8"/>
           </v:shape>
-          <o:OLEObject Type="Embed" ProgID="Word.OpenDocumentText.12" ShapeID="_x0000_i1025" DrawAspect="Content" ObjectID="_1419431878" r:id="rId10"/>
+          <o:OLEObject Type="Embed" ProgID="Word.OpenDocumentText.12" ShapeID="_x0000_i1027" DrawAspect="Content" ObjectID="_1422779144" r:id="rId10"/>
         </w:object>
       </w:r>
     </w:p>
@@ -3574,14 +3586,14 @@
           <w:rFonts w:ascii="Cambria" w:hAnsi="Cambria" w:cs="Times New Roman"/>
         </w:rPr>
         <w:object w:dxaOrig="4684" w:dyaOrig="6072">
-          <v:shape id="_x0000_i1026" type="#_x0000_t75" style="width:234pt;height:307.5pt" o:ole="" o:bordertopcolor="this" o:borderleftcolor="this" o:borderbottomcolor="this" o:borderrightcolor="this">
+          <v:shape id="_x0000_i1028" type="#_x0000_t75" style="width:234pt;height:307.5pt" o:ole="" o:bordertopcolor="this" o:borderleftcolor="this" o:borderbottomcolor="this" o:borderrightcolor="this">
             <v:imagedata r:id="rId11" o:title=""/>
             <w10:bordertop type="single" width="8"/>
             <w10:borderleft type="single" width="8"/>
             <w10:borderbottom type="single" width="8"/>
             <w10:borderright type="single" width="8"/>
           </v:shape>
-          <o:OLEObject Type="Embed" ProgID="Word.OpenDocumentText.12" ShapeID="_x0000_i1026" DrawAspect="Content" ObjectID="_1419431879" r:id="rId12"/>
+          <o:OLEObject Type="Embed" ProgID="Word.OpenDocumentText.12" ShapeID="_x0000_i1028" DrawAspect="Content" ObjectID="_1422779145" r:id="rId12"/>
         </w:object>
       </w:r>
     </w:p>
@@ -3799,7 +3811,7 @@
         </w:rPr>
         <w:lastRenderedPageBreak/>
         <w:pict>
-          <v:rect id="_x0000_s1091" style="position:absolute;margin-left:.35pt;margin-top:11.3pt;width:71.15pt;height:70.15pt;z-index:251686912" fillcolor="#8db3e2 [1311]" strokecolor="#8db3e2 [1311]">
+          <v:rect id="_x0000_s1091" style="position:absolute;margin-left:.35pt;margin-top:11.3pt;width:71.15pt;height:70.15pt;z-index:251662848" fillcolor="#8db3e2 [1311]" strokecolor="#8db3e2 [1311]">
             <v:textbox style="mso-next-textbox:#_x0000_s1091">
               <w:txbxContent>
                 <w:p/>
@@ -3810,7 +3822,7 @@
       </w:r>
       <w:r>
         <w:pict>
-          <v:rect id="_x0000_i1044" style="width:468pt;height:1pt" o:hralign="center" o:hrstd="t" o:hrnoshade="t" o:hr="t" fillcolor="black [3213]" stroked="f"/>
+          <v:rect id="_x0000_i1029" style="width:468pt;height:1pt" o:hralign="center" o:hrstd="t" o:hrnoshade="t" o:hr="t" fillcolor="black [3213]" stroked="f"/>
         </w:pict>
       </w:r>
     </w:p>
@@ -3828,7 +3840,7 @@
           <w:noProof/>
         </w:rPr>
         <w:pict>
-          <v:shape id="_x0000_s1092" type="#_x0000_t202" style="position:absolute;left:0;text-align:left;margin-left:12.3pt;margin-top:6.25pt;width:44.4pt;height:24.3pt;z-index:251687936" fillcolor="#8db3e2 [1311]" strokecolor="#8db3e2 [1311]">
+          <v:shape id="_x0000_s1092" type="#_x0000_t202" style="position:absolute;left:0;text-align:left;margin-left:12.3pt;margin-top:6.25pt;width:44.4pt;height:24.3pt;z-index:251663872" fillcolor="#8db3e2 [1311]" strokecolor="#8db3e2 [1311]">
             <v:textbox style="mso-next-textbox:#_x0000_s1092">
               <w:txbxContent>
                 <w:p>
@@ -3935,7 +3947,7 @@
       </w:pPr>
       <w:r>
         <w:pict>
-          <v:rect id="_x0000_i1045" style="width:468pt;height:1pt" o:hralign="center" o:hrstd="t" o:hrnoshade="t" o:hr="t" fillcolor="black [3213]" stroked="f"/>
+          <v:rect id="_x0000_i1030" style="width:468pt;height:1pt" o:hralign="center" o:hrstd="t" o:hrnoshade="t" o:hr="t" fillcolor="black [3213]" stroked="f"/>
         </w:pict>
       </w:r>
     </w:p>
@@ -3975,6 +3987,7 @@
         </w:rPr>
         <w:t xml:space="preserve"> and </w:t>
       </w:r>
+      <w:proofErr w:type="spellStart"/>
       <w:r>
         <w:rPr>
           <w:rFonts w:ascii="Courier New" w:hAnsi="Courier New" w:cs="Courier New"/>
@@ -3991,6 +4004,7 @@
         </w:rPr>
         <w:t>.m</w:t>
       </w:r>
+      <w:proofErr w:type="spellEnd"/>
       <w:r>
         <w:rPr>
           <w:rFonts w:ascii="Cambria" w:hAnsi="Cambria" w:cs="Times New Roman"/>
@@ -4179,13 +4193,7 @@
               <w:rPr>
                 <w:rFonts w:ascii="Cambria Math" w:eastAsiaTheme="minorEastAsia" w:hAnsi="Cambria Math" w:cs="Times New Roman"/>
               </w:rPr>
-              <m:t>Generat</m:t>
-            </m:r>
-            <m:r>
-              <w:rPr>
-                <w:rFonts w:ascii="Cambria Math" w:eastAsiaTheme="minorEastAsia" w:hAnsi="Cambria Math" w:cs="Times New Roman"/>
-              </w:rPr>
-              <m:t>or</m:t>
+              <m:t>Generator</m:t>
             </m:r>
             <m:r>
               <w:rPr>
@@ -4364,14 +4372,14 @@
           <w:rFonts w:ascii="Cambria" w:hAnsi="Cambria" w:cs="Times New Roman"/>
         </w:rPr>
         <w:object w:dxaOrig="7099" w:dyaOrig="6596">
-          <v:shape id="_x0000_i1027" type="#_x0000_t75" style="width:354.75pt;height:330pt" o:ole="" o:bordertopcolor="this" o:borderleftcolor="this" o:borderbottomcolor="this" o:borderrightcolor="this">
+          <v:shape id="_x0000_i1031" type="#_x0000_t75" style="width:354.75pt;height:330pt" o:ole="" o:bordertopcolor="this" o:borderleftcolor="this" o:borderbottomcolor="this" o:borderrightcolor="this">
             <v:imagedata r:id="rId13" o:title=""/>
             <w10:bordertop type="single" width="8"/>
             <w10:borderleft type="single" width="8"/>
             <w10:borderbottom type="single" width="8"/>
             <w10:borderright type="single" width="8"/>
           </v:shape>
-          <o:OLEObject Type="Embed" ProgID="Word.OpenDocumentText.12" ShapeID="_x0000_i1027" DrawAspect="Content" ObjectID="_1419431880" r:id="rId14"/>
+          <o:OLEObject Type="Embed" ProgID="Word.OpenDocumentText.12" ShapeID="_x0000_i1031" DrawAspect="Content" ObjectID="_1422779146" r:id="rId14"/>
         </w:object>
       </w:r>
     </w:p>
@@ -4817,14 +4825,14 @@
       </w:pPr>
       <w:r>
         <w:object w:dxaOrig="9316" w:dyaOrig="2280">
-          <v:shape id="_x0000_i1028" type="#_x0000_t75" style="width:465.75pt;height:113.25pt" o:ole="" o:bordertopcolor="this" o:borderleftcolor="this" o:borderbottomcolor="this" o:borderrightcolor="this">
+          <v:shape id="_x0000_i1032" type="#_x0000_t75" style="width:465.75pt;height:113.25pt" o:ole="" o:bordertopcolor="this" o:borderleftcolor="this" o:borderbottomcolor="this" o:borderrightcolor="this">
             <v:imagedata r:id="rId15" o:title=""/>
             <w10:bordertop type="single" width="8"/>
             <w10:borderleft type="single" width="8"/>
             <w10:borderbottom type="single" width="8"/>
             <w10:borderright type="single" width="8"/>
           </v:shape>
-          <o:OLEObject Type="Embed" ProgID="PBrush" ShapeID="_x0000_i1028" DrawAspect="Content" ObjectID="_1419431881" r:id="rId16"/>
+          <o:OLEObject Type="Embed" ProgID="PBrush" ShapeID="_x0000_i1032" DrawAspect="Content" ObjectID="_1422779147" r:id="rId16"/>
         </w:object>
       </w:r>
     </w:p>
@@ -5615,10 +5623,10 @@
       </w:pPr>
       <w:r>
         <w:object w:dxaOrig="6796" w:dyaOrig="5894">
-          <v:shape id="_x0000_i1029" type="#_x0000_t75" style="width:339.75pt;height:294.75pt" o:ole="">
+          <v:shape id="_x0000_i1033" type="#_x0000_t75" style="width:339.75pt;height:294.75pt" o:ole="">
             <v:imagedata r:id="rId17" o:title=""/>
           </v:shape>
-          <o:OLEObject Type="Embed" ProgID="PBrush" ShapeID="_x0000_i1029" DrawAspect="Content" ObjectID="_1419431882" r:id="rId18"/>
+          <o:OLEObject Type="Embed" ProgID="PBrush" ShapeID="_x0000_i1033" DrawAspect="Content" ObjectID="_1422779148" r:id="rId18"/>
         </w:object>
       </w:r>
     </w:p>
@@ -6061,7 +6069,7 @@
           <w:noProof/>
         </w:rPr>
         <w:pict>
-          <v:rect id="_x0000_s1093" style="position:absolute;margin-left:.35pt;margin-top:11.45pt;width:71.15pt;height:69.15pt;z-index:251658240" fillcolor="#8db3e2 [1311]" strokecolor="#8db3e2 [1311]">
+          <v:rect id="_x0000_s1093" style="position:absolute;margin-left:.35pt;margin-top:11.45pt;width:71.15pt;height:69.15pt;z-index:251649536" fillcolor="#8db3e2 [1311]" strokecolor="#8db3e2 [1311]">
             <v:textbox style="mso-next-textbox:#_x0000_s1093">
               <w:txbxContent>
                 <w:p/>
@@ -6072,7 +6080,7 @@
       </w:r>
       <w:r>
         <w:pict>
-          <v:rect id="_x0000_i1046" style="width:468pt;height:1pt" o:hralign="center" o:hrstd="t" o:hrnoshade="t" o:hr="t" fillcolor="black [3213]" stroked="f"/>
+          <v:rect id="_x0000_i1034" style="width:468pt;height:1pt" o:hralign="center" o:hrstd="t" o:hrnoshade="t" o:hr="t" fillcolor="black [3213]" stroked="f"/>
         </w:pict>
       </w:r>
     </w:p>
@@ -6090,7 +6098,7 @@
           <w:noProof/>
         </w:rPr>
         <w:pict>
-          <v:shape id="_x0000_s1094" type="#_x0000_t202" style="position:absolute;left:0;text-align:left;margin-left:12.3pt;margin-top:6.25pt;width:44.4pt;height:24.3pt;z-index:251658240" fillcolor="#8db3e2 [1311]" strokecolor="#8db3e2 [1311]">
+          <v:shape id="_x0000_s1094" type="#_x0000_t202" style="position:absolute;left:0;text-align:left;margin-left:12.3pt;margin-top:6.25pt;width:44.4pt;height:24.3pt;z-index:251650560" fillcolor="#8db3e2 [1311]" strokecolor="#8db3e2 [1311]">
             <v:textbox style="mso-next-textbox:#_x0000_s1094">
               <w:txbxContent>
                 <w:p>
@@ -6202,7 +6210,7 @@
       </w:pPr>
       <w:r>
         <w:pict>
-          <v:rect id="_x0000_i1047" style="width:468pt;height:1pt" o:hralign="center" o:hrstd="t" o:hrnoshade="t" o:hr="t" fillcolor="black [3213]" stroked="f"/>
+          <v:rect id="_x0000_i1035" style="width:468pt;height:1pt" o:hralign="center" o:hrstd="t" o:hrnoshade="t" o:hr="t" fillcolor="black [3213]" stroked="f"/>
         </w:pict>
       </w:r>
     </w:p>
@@ -6265,10 +6273,10 @@
           <w:rFonts w:ascii="Cambria" w:hAnsi="Cambria" w:cs="Times New Roman"/>
         </w:rPr>
         <w:object w:dxaOrig="6991" w:dyaOrig="7079">
-          <v:shape id="_x0000_i1030" type="#_x0000_t75" style="width:290.25pt;height:294.75pt" o:ole="">
+          <v:shape id="_x0000_i1036" type="#_x0000_t75" style="width:290.25pt;height:294.75pt" o:ole="">
             <v:imagedata r:id="rId19" o:title=""/>
           </v:shape>
-          <o:OLEObject Type="Embed" ProgID="PBrush" ShapeID="_x0000_i1030" DrawAspect="Content" ObjectID="_1419431883" r:id="rId20"/>
+          <o:OLEObject Type="Embed" ProgID="PBrush" ShapeID="_x0000_i1036" DrawAspect="Content" ObjectID="_1422779149" r:id="rId20"/>
         </w:object>
       </w:r>
     </w:p>
@@ -6473,10 +6481,10 @@
           <w:rFonts w:ascii="Cambria" w:hAnsi="Cambria" w:cs="Times New Roman"/>
         </w:rPr>
         <w:object w:dxaOrig="7754" w:dyaOrig="9689">
-          <v:shape id="_x0000_i1031" type="#_x0000_t75" style="width:386.25pt;height:483.75pt" o:ole="">
+          <v:shape id="_x0000_i1037" type="#_x0000_t75" style="width:386.25pt;height:483.75pt" o:ole="">
             <v:imagedata r:id="rId21" o:title=""/>
           </v:shape>
-          <o:OLEObject Type="Embed" ProgID="PBrush" ShapeID="_x0000_i1031" DrawAspect="Content" ObjectID="_1419431884" r:id="rId22"/>
+          <o:OLEObject Type="Embed" ProgID="PBrush" ShapeID="_x0000_i1037" DrawAspect="Content" ObjectID="_1422779150" r:id="rId22"/>
         </w:object>
       </w:r>
     </w:p>
@@ -7343,10 +7351,10 @@
           <w:rFonts w:ascii="Cambria" w:hAnsi="Cambria" w:cs="Times New Roman"/>
         </w:rPr>
         <w:object w:dxaOrig="5491" w:dyaOrig="5581">
-          <v:shape id="_x0000_i1032" type="#_x0000_t75" style="width:255pt;height:259.5pt" o:ole="">
+          <v:shape id="_x0000_i1038" type="#_x0000_t75" style="width:255pt;height:259.5pt" o:ole="">
             <v:imagedata r:id="rId23" o:title=""/>
           </v:shape>
-          <o:OLEObject Type="Embed" ProgID="PBrush" ShapeID="_x0000_i1032" DrawAspect="Content" ObjectID="_1419431885" r:id="rId24"/>
+          <o:OLEObject Type="Embed" ProgID="PBrush" ShapeID="_x0000_i1038" DrawAspect="Content" ObjectID="_1422779151" r:id="rId24"/>
         </w:object>
       </w:r>
     </w:p>
@@ -7524,10 +7532,10 @@
           <w:rFonts w:ascii="Cambria" w:hAnsi="Cambria" w:cs="Times New Roman"/>
         </w:rPr>
         <w:object w:dxaOrig="8999" w:dyaOrig="8384">
-          <v:shape id="_x0000_i1033" type="#_x0000_t75" style="width:450pt;height:419.25pt" o:ole="">
+          <v:shape id="_x0000_i1039" type="#_x0000_t75" style="width:450pt;height:419.25pt" o:ole="">
             <v:imagedata r:id="rId25" o:title=""/>
           </v:shape>
-          <o:OLEObject Type="Embed" ProgID="PBrush" ShapeID="_x0000_i1033" DrawAspect="Content" ObjectID="_1419431886" r:id="rId26"/>
+          <o:OLEObject Type="Embed" ProgID="PBrush" ShapeID="_x0000_i1039" DrawAspect="Content" ObjectID="_1422779152" r:id="rId26"/>
         </w:object>
       </w:r>
     </w:p>
@@ -8832,14 +8840,14 @@
           <w:rFonts w:ascii="Cambria" w:hAnsi="Cambria" w:cs="Times New Roman"/>
         </w:rPr>
         <w:object w:dxaOrig="8401" w:dyaOrig="6029">
-          <v:shape id="_x0000_i1034" type="#_x0000_t75" style="width:343.5pt;height:247.5pt" o:ole="" o:bordertopcolor="this" o:borderleftcolor="this" o:borderbottomcolor="this" o:borderrightcolor="this">
+          <v:shape id="_x0000_i1040" type="#_x0000_t75" style="width:343.5pt;height:247.5pt" o:ole="" o:bordertopcolor="this" o:borderleftcolor="this" o:borderbottomcolor="this" o:borderrightcolor="this">
             <v:imagedata r:id="rId27" o:title=""/>
             <w10:bordertop type="single" width="4"/>
             <w10:borderleft type="single" width="4"/>
             <w10:borderbottom type="single" width="4"/>
             <w10:borderright type="single" width="4"/>
           </v:shape>
-          <o:OLEObject Type="Embed" ProgID="PBrush" ShapeID="_x0000_i1034" DrawAspect="Content" ObjectID="_1419431887" r:id="rId28"/>
+          <o:OLEObject Type="Embed" ProgID="PBrush" ShapeID="_x0000_i1040" DrawAspect="Content" ObjectID="_1422779153" r:id="rId28"/>
         </w:object>
       </w:r>
     </w:p>
@@ -10385,7 +10393,7 @@
             <v:path arrowok="t" fillok="f" o:connecttype="none"/>
             <o:lock v:ext="edit" shapetype="t"/>
           </v:shapetype>
-          <v:shape id="_x0000_s1049" type="#_x0000_t32" style="position:absolute;left:0;text-align:left;margin-left:99pt;margin-top:5.85pt;width:23.25pt;height:0;z-index:251675648" o:connectortype="straight">
+          <v:shape id="_x0000_s1049" type="#_x0000_t32" style="position:absolute;left:0;text-align:left;margin-left:99pt;margin-top:5.85pt;width:23.25pt;height:0;z-index:251653632" o:connectortype="straight">
             <v:stroke endarrow="block"/>
           </v:shape>
         </w:pict>
@@ -10433,7 +10441,7 @@
           <w:noProof/>
         </w:rPr>
         <w:pict>
-          <v:shape id="_x0000_s1050" type="#_x0000_t32" style="position:absolute;left:0;text-align:left;margin-left:99pt;margin-top:6.25pt;width:23.25pt;height:0;z-index:251676672" o:connectortype="straight">
+          <v:shape id="_x0000_s1050" type="#_x0000_t32" style="position:absolute;left:0;text-align:left;margin-left:99pt;margin-top:6.25pt;width:23.25pt;height:0;z-index:251654656" o:connectortype="straight">
             <v:stroke endarrow="block"/>
           </v:shape>
         </w:pict>
@@ -10509,7 +10517,7 @@
           <w:noProof/>
         </w:rPr>
         <w:pict>
-          <v:shape id="_x0000_s1051" type="#_x0000_t32" style="position:absolute;left:0;text-align:left;margin-left:99pt;margin-top:6.65pt;width:23.25pt;height:0;z-index:251677696" o:connectortype="straight">
+          <v:shape id="_x0000_s1051" type="#_x0000_t32" style="position:absolute;left:0;text-align:left;margin-left:99pt;margin-top:6.65pt;width:23.25pt;height:0;z-index:251655680" o:connectortype="straight">
             <v:stroke endarrow="block"/>
           </v:shape>
         </w:pict>
@@ -10600,7 +10608,7 @@
           <w:noProof/>
         </w:rPr>
         <w:pict>
-          <v:shape id="_x0000_s1052" type="#_x0000_t32" style="position:absolute;left:0;text-align:left;margin-left:99pt;margin-top:4.85pt;width:23.25pt;height:0;z-index:251678720" o:connectortype="straight">
+          <v:shape id="_x0000_s1052" type="#_x0000_t32" style="position:absolute;left:0;text-align:left;margin-left:99pt;margin-top:4.85pt;width:23.25pt;height:0;z-index:251656704" o:connectortype="straight">
             <v:stroke endarrow="block"/>
           </v:shape>
         </w:pict>
@@ -10648,7 +10656,7 @@
           <w:noProof/>
         </w:rPr>
         <w:pict>
-          <v:shape id="_x0000_s1053" type="#_x0000_t32" style="position:absolute;left:0;text-align:left;margin-left:99pt;margin-top:6pt;width:23.25pt;height:0;z-index:251679744" o:connectortype="straight">
+          <v:shape id="_x0000_s1053" type="#_x0000_t32" style="position:absolute;left:0;text-align:left;margin-left:99pt;margin-top:6pt;width:23.25pt;height:0;z-index:251657728" o:connectortype="straight">
             <v:stroke endarrow="block"/>
           </v:shape>
         </w:pict>
@@ -10690,7 +10698,7 @@
           <w:noProof/>
         </w:rPr>
         <w:pict>
-          <v:shape id="_x0000_s1054" type="#_x0000_t32" style="position:absolute;left:0;text-align:left;margin-left:99pt;margin-top:5.65pt;width:23.25pt;height:0;z-index:251680768" o:connectortype="straight">
+          <v:shape id="_x0000_s1054" type="#_x0000_t32" style="position:absolute;left:0;text-align:left;margin-left:99pt;margin-top:5.65pt;width:23.25pt;height:0;z-index:251658752" o:connectortype="straight">
             <v:stroke endarrow="block"/>
           </v:shape>
         </w:pict>
@@ -10740,7 +10748,7 @@
           <w:noProof/>
         </w:rPr>
         <w:pict>
-          <v:shape id="_x0000_s1055" type="#_x0000_t32" style="position:absolute;left:0;text-align:left;margin-left:100.2pt;margin-top:6.8pt;width:23.25pt;height:0;z-index:251681792" o:connectortype="straight">
+          <v:shape id="_x0000_s1055" type="#_x0000_t32" style="position:absolute;left:0;text-align:left;margin-left:100.2pt;margin-top:6.8pt;width:23.25pt;height:0;z-index:251659776" o:connectortype="straight">
             <v:stroke endarrow="block"/>
           </v:shape>
         </w:pict>
@@ -11036,10 +11044,10 @@
           <w:rFonts w:ascii="Cambria" w:hAnsi="Cambria" w:cs="Times New Roman"/>
         </w:rPr>
         <w:object w:dxaOrig="11024" w:dyaOrig="6749">
-          <v:shape id="_x0000_i1035" type="#_x0000_t75" style="width:467.25pt;height:285pt" o:ole="">
+          <v:shape id="_x0000_i1041" type="#_x0000_t75" style="width:467.25pt;height:285pt" o:ole="">
             <v:imagedata r:id="rId29" o:title=""/>
           </v:shape>
-          <o:OLEObject Type="Embed" ProgID="PBrush" ShapeID="_x0000_i1035" DrawAspect="Content" ObjectID="_1419431888" r:id="rId30"/>
+          <o:OLEObject Type="Embed" ProgID="PBrush" ShapeID="_x0000_i1041" DrawAspect="Content" ObjectID="_1422779154" r:id="rId30"/>
         </w:object>
       </w:r>
     </w:p>
@@ -11324,14 +11332,14 @@
       </w:pPr>
       <w:r>
         <w:object w:dxaOrig="9360" w:dyaOrig="8003">
-          <v:shape id="_x0000_i1036" type="#_x0000_t75" style="width:462.75pt;height:395.25pt" o:ole="" o:bordertopcolor="this" o:borderleftcolor="this" o:borderbottomcolor="this" o:borderrightcolor="this">
+          <v:shape id="_x0000_i1042" type="#_x0000_t75" style="width:462.75pt;height:395.25pt" o:ole="" o:bordertopcolor="this" o:borderleftcolor="this" o:borderbottomcolor="this" o:borderrightcolor="this">
             <v:imagedata r:id="rId31" o:title=""/>
             <w10:bordertop type="single" width="6"/>
             <w10:borderleft type="single" width="6"/>
             <w10:borderbottom type="single" width="6"/>
             <w10:borderright type="single" width="6"/>
           </v:shape>
-          <o:OLEObject Type="Embed" ProgID="Word.OpenDocumentText.12" ShapeID="_x0000_i1036" DrawAspect="Content" ObjectID="_1419431889" r:id="rId32"/>
+          <o:OLEObject Type="Embed" ProgID="Word.OpenDocumentText.12" ShapeID="_x0000_i1042" DrawAspect="Content" ObjectID="_1422779155" r:id="rId32"/>
         </w:object>
       </w:r>
     </w:p>
@@ -11363,7 +11371,7 @@
           <w:noProof/>
         </w:rPr>
         <w:pict>
-          <v:rect id="_x0000_s1095" style="position:absolute;margin-left:.35pt;margin-top:11pt;width:71.15pt;height:71.7pt;z-index:251658240" fillcolor="#8db3e2 [1311]" strokecolor="#8db3e2 [1311]">
+          <v:rect id="_x0000_s1095" style="position:absolute;margin-left:.35pt;margin-top:11pt;width:71.15pt;height:71.7pt;z-index:251651584" fillcolor="#8db3e2 [1311]" strokecolor="#8db3e2 [1311]">
             <v:textbox style="mso-next-textbox:#_x0000_s1095">
               <w:txbxContent>
                 <w:p/>
@@ -11374,7 +11382,7 @@
       </w:r>
       <w:r>
         <w:pict>
-          <v:rect id="_x0000_i1048" style="width:468pt;height:1pt" o:hralign="center" o:hrstd="t" o:hrnoshade="t" o:hr="t" fillcolor="black [3213]" stroked="f"/>
+          <v:rect id="_x0000_i1043" style="width:468pt;height:1pt" o:hralign="center" o:hrstd="t" o:hrnoshade="t" o:hr="t" fillcolor="black [3213]" stroked="f"/>
         </w:pict>
       </w:r>
     </w:p>
@@ -11392,7 +11400,7 @@
           <w:noProof/>
         </w:rPr>
         <w:pict>
-          <v:shape id="_x0000_s1096" type="#_x0000_t202" style="position:absolute;left:0;text-align:left;margin-left:12.3pt;margin-top:6.25pt;width:44.4pt;height:24.3pt;z-index:251658240" fillcolor="#8db3e2 [1311]" strokecolor="#8db3e2 [1311]">
+          <v:shape id="_x0000_s1096" type="#_x0000_t202" style="position:absolute;left:0;text-align:left;margin-left:12.3pt;margin-top:6.25pt;width:44.4pt;height:24.3pt;z-index:251652608" fillcolor="#8db3e2 [1311]" strokecolor="#8db3e2 [1311]">
             <v:textbox style="mso-next-textbox:#_x0000_s1096">
               <w:txbxContent>
                 <w:p>
@@ -11511,7 +11519,7 @@
           <w:rFonts w:ascii="Cambria" w:hAnsi="Cambria" w:cs="Times New Roman"/>
         </w:rPr>
         <w:pict>
-          <v:rect id="_x0000_i1049" style="width:468pt;height:1pt" o:hralign="center" o:hrstd="t" o:hrnoshade="t" o:hr="t" fillcolor="black [3213]" stroked="f"/>
+          <v:rect id="_x0000_i1044" style="width:468pt;height:1pt" o:hralign="center" o:hrstd="t" o:hrnoshade="t" o:hr="t" fillcolor="black [3213]" stroked="f"/>
         </w:pict>
       </w:r>
     </w:p>
@@ -11884,7 +11892,7 @@
           <w:noProof/>
         </w:rPr>
         <w:pict>
-          <v:rect id="_x0000_s1099" style="position:absolute;margin-left:.35pt;margin-top:11.3pt;width:71.95pt;height:56.6pt;z-index:251689984" fillcolor="#8db3e2 [1311]" strokecolor="#8db3e2 [1311]">
+          <v:rect id="_x0000_s1099" style="position:absolute;margin-left:.35pt;margin-top:11.3pt;width:71.95pt;height:56.6pt;z-index:251664896" fillcolor="#8db3e2 [1311]" strokecolor="#8db3e2 [1311]">
             <v:textbox style="mso-next-textbox:#_x0000_s1099">
               <w:txbxContent>
                 <w:p/>
@@ -11895,7 +11903,7 @@
       </w:r>
       <w:r>
         <w:pict>
-          <v:rect id="_x0000_i1050" style="width:468pt;height:1pt" o:hralign="center" o:hrstd="t" o:hrnoshade="t" o:hr="t" fillcolor="black [3213]" stroked="f"/>
+          <v:rect id="_x0000_i1045" style="width:468pt;height:1pt" o:hralign="center" o:hrstd="t" o:hrnoshade="t" o:hr="t" fillcolor="black [3213]" stroked="f"/>
         </w:pict>
       </w:r>
     </w:p>
@@ -11913,7 +11921,7 @@
           <w:noProof/>
         </w:rPr>
         <w:pict>
-          <v:shape id="_x0000_s1100" type="#_x0000_t202" style="position:absolute;left:0;text-align:left;margin-left:12pt;margin-top:7.7pt;width:44.4pt;height:24.3pt;z-index:251691008" fillcolor="#8db3e2 [1311]" strokecolor="#8db3e2 [1311]">
+          <v:shape id="_x0000_s1100" type="#_x0000_t202" style="position:absolute;left:0;text-align:left;margin-left:12pt;margin-top:7.7pt;width:44.4pt;height:24.3pt;z-index:251665920" fillcolor="#8db3e2 [1311]" strokecolor="#8db3e2 [1311]">
             <v:textbox style="mso-next-textbox:#_x0000_s1100">
               <w:txbxContent>
                 <w:p>
@@ -12038,7 +12046,7 @@
           <w:rFonts w:ascii="Cambria" w:hAnsi="Cambria" w:cs="Times New Roman"/>
         </w:rPr>
         <w:pict>
-          <v:rect id="_x0000_i1051" style="width:468pt;height:1pt" o:hralign="center" o:hrstd="t" o:hrnoshade="t" o:hr="t" fillcolor="black [3213]" stroked="f"/>
+          <v:rect id="_x0000_i1046" style="width:468pt;height:1pt" o:hralign="center" o:hrstd="t" o:hrnoshade="t" o:hr="t" fillcolor="black [3213]" stroked="f"/>
         </w:pict>
       </w:r>
     </w:p>
@@ -12410,14 +12418,14 @@
           <w:rFonts w:ascii="Cambria" w:hAnsi="Cambria" w:cs="Times New Roman"/>
         </w:rPr>
         <w:object w:dxaOrig="2340" w:dyaOrig="2741">
-          <v:shape id="_x0000_i1037" type="#_x0000_t75" style="width:109.5pt;height:127.5pt" o:ole="" o:bordertopcolor="this" o:borderleftcolor="this" o:borderbottomcolor="this" o:borderrightcolor="this">
+          <v:shape id="_x0000_i1047" type="#_x0000_t75" style="width:109.5pt;height:127.5pt" o:ole="" o:bordertopcolor="this" o:borderleftcolor="this" o:borderbottomcolor="this" o:borderrightcolor="this">
             <v:imagedata r:id="rId34" o:title=""/>
             <w10:bordertop type="single" width="8"/>
             <w10:borderleft type="single" width="8"/>
             <w10:borderbottom type="single" width="8"/>
             <w10:borderright type="single" width="8"/>
           </v:shape>
-          <o:OLEObject Type="Embed" ProgID="Word.OpenDocumentText.12" ShapeID="_x0000_i1037" DrawAspect="Content" ObjectID="_1419431890" r:id="rId35"/>
+          <o:OLEObject Type="Embed" ProgID="Word.OpenDocumentText.12" ShapeID="_x0000_i1047" DrawAspect="Content" ObjectID="_1422779156" r:id="rId35"/>
         </w:object>
       </w:r>
     </w:p>
@@ -12594,14 +12602,14 @@
           <w:rFonts w:ascii="Cambria" w:hAnsi="Cambria" w:cs="Times New Roman"/>
         </w:rPr>
         <w:object w:dxaOrig="7099" w:dyaOrig="1594">
-          <v:shape id="_x0000_i1038" type="#_x0000_t75" style="width:354.75pt;height:80.25pt" o:ole="" o:bordertopcolor="this" o:borderleftcolor="this" o:borderbottomcolor="this" o:borderrightcolor="this">
+          <v:shape id="_x0000_i1048" type="#_x0000_t75" style="width:354.75pt;height:80.25pt" o:ole="" o:bordertopcolor="this" o:borderleftcolor="this" o:borderbottomcolor="this" o:borderrightcolor="this">
             <v:imagedata r:id="rId36" o:title=""/>
             <w10:bordertop type="single" width="6"/>
             <w10:borderleft type="single" width="6"/>
             <w10:borderbottom type="single" width="6"/>
             <w10:borderright type="single" width="6"/>
           </v:shape>
-          <o:OLEObject Type="Embed" ProgID="Word.OpenDocumentText.12" ShapeID="_x0000_i1038" DrawAspect="Content" ObjectID="_1419431891" r:id="rId37"/>
+          <o:OLEObject Type="Embed" ProgID="Word.OpenDocumentText.12" ShapeID="_x0000_i1048" DrawAspect="Content" ObjectID="_1422779157" r:id="rId37"/>
         </w:object>
       </w:r>
     </w:p>
@@ -12785,14 +12793,14 @@
           <w:rFonts w:ascii="Cambria" w:hAnsi="Cambria" w:cs="Times New Roman"/>
         </w:rPr>
         <w:object w:dxaOrig="6305" w:dyaOrig="2500">
-          <v:shape id="_x0000_i1039" type="#_x0000_t75" style="width:315pt;height:125.25pt" o:ole="" o:bordertopcolor="this" o:borderleftcolor="this" o:borderbottomcolor="this" o:borderrightcolor="this">
+          <v:shape id="_x0000_i1049" type="#_x0000_t75" style="width:315pt;height:125.25pt" o:ole="" o:bordertopcolor="this" o:borderleftcolor="this" o:borderbottomcolor="this" o:borderrightcolor="this">
             <v:imagedata r:id="rId38" o:title=""/>
             <w10:bordertop type="single" width="8"/>
             <w10:borderleft type="single" width="8"/>
             <w10:borderbottom type="single" width="8"/>
             <w10:borderright type="single" width="8"/>
           </v:shape>
-          <o:OLEObject Type="Embed" ProgID="Word.OpenDocumentText.12" ShapeID="_x0000_i1039" DrawAspect="Content" ObjectID="_1419431892" r:id="rId39"/>
+          <o:OLEObject Type="Embed" ProgID="Word.OpenDocumentText.12" ShapeID="_x0000_i1049" DrawAspect="Content" ObjectID="_1422779158" r:id="rId39"/>
         </w:object>
       </w:r>
     </w:p>
@@ -13081,14 +13089,14 @@
           <w:rFonts w:ascii="Cambria" w:hAnsi="Cambria" w:cs="Times New Roman"/>
         </w:rPr>
         <w:object w:dxaOrig="6305" w:dyaOrig="5219">
-          <v:shape id="_x0000_i1040" type="#_x0000_t75" style="width:309.75pt;height:256.5pt" o:ole="" o:bordertopcolor="this" o:borderleftcolor="this" o:borderbottomcolor="this" o:borderrightcolor="this">
+          <v:shape id="_x0000_i1050" type="#_x0000_t75" style="width:309.75pt;height:256.5pt" o:ole="" o:bordertopcolor="this" o:borderleftcolor="this" o:borderbottomcolor="this" o:borderrightcolor="this">
             <v:imagedata r:id="rId40" o:title=""/>
             <w10:bordertop type="single" width="8"/>
             <w10:borderleft type="single" width="8"/>
             <w10:borderbottom type="single" width="8"/>
             <w10:borderright type="single" width="8"/>
           </v:shape>
-          <o:OLEObject Type="Embed" ProgID="Word.OpenDocumentText.12" ShapeID="_x0000_i1040" DrawAspect="Content" ObjectID="_1419431893" r:id="rId41"/>
+          <o:OLEObject Type="Embed" ProgID="Word.OpenDocumentText.12" ShapeID="_x0000_i1050" DrawAspect="Content" ObjectID="_1422779159" r:id="rId41"/>
         </w:object>
       </w:r>
     </w:p>
@@ -13584,10 +13592,10 @@
           <w:rFonts w:ascii="Cambria" w:hAnsi="Cambria" w:cs="Times New Roman"/>
         </w:rPr>
         <w:object w:dxaOrig="9104" w:dyaOrig="6991">
-          <v:shape id="_x0000_i1041" type="#_x0000_t75" style="width:455.25pt;height:349.5pt" o:ole="">
+          <v:shape id="_x0000_i1051" type="#_x0000_t75" style="width:455.25pt;height:349.5pt" o:ole="">
             <v:imagedata r:id="rId42" o:title=""/>
           </v:shape>
-          <o:OLEObject Type="Embed" ProgID="PBrush" ShapeID="_x0000_i1041" DrawAspect="Content" ObjectID="_1419431894" r:id="rId43"/>
+          <o:OLEObject Type="Embed" ProgID="PBrush" ShapeID="_x0000_i1051" DrawAspect="Content" ObjectID="_1422779160" r:id="rId43"/>
         </w:object>
       </w:r>
     </w:p>
@@ -14033,7 +14041,7 @@
               <w:bCs/>
               <w:noProof/>
             </w:rPr>
-            <w:t>2</w:t>
+            <w:t>3</w:t>
           </w:r>
           <w:r>
             <w:rPr>
@@ -17621,7 +17629,7 @@
 </file>
 
 <file path=customXml/itemProps2.xml><?xml version="1.0" encoding="utf-8"?>
-<ds:datastoreItem xmlns:ds="http://schemas.openxmlformats.org/officeDocument/2006/customXml" ds:itemID="{6A54FFC8-476F-4798-8509-F674D913700A}">
+<ds:datastoreItem xmlns:ds="http://schemas.openxmlformats.org/officeDocument/2006/customXml" ds:itemID="{BDD47507-AB39-4FCE-BC57-21E831AE5AA9}">
   <ds:schemaRefs>
     <ds:schemaRef ds:uri="http://schemas.openxmlformats.org/officeDocument/2006/bibliography"/>
   </ds:schemaRefs>

</xml_diff>

<commit_message>
formatting update to Lab 1 tutorials
</commit_message>
<xml_diff>
--- a/Labs/Lab_1/DemoFilesAndDocumentation/Tutorial/Lab_1.docx
+++ b/Labs/Lab_1/DemoFilesAndDocumentation/Tutorial/Lab_1.docx
@@ -357,7 +357,7 @@
           <w:pPr>
             <w:pStyle w:val="TOC1"/>
             <w:rPr>
-              <w:rFonts w:eastAsiaTheme="minorEastAsia"/>
+              <w:rFonts w:ascii="Century Schoolbook" w:eastAsiaTheme="minorEastAsia" w:hAnsi="Century Schoolbook"/>
               <w:noProof/>
             </w:rPr>
           </w:pPr>
@@ -383,13 +383,14 @@
             <w:r>
               <w:rPr>
                 <w:rStyle w:val="Hyperlink"/>
-                <w:rFonts w:cs="Calibri"/>
+                <w:rFonts w:ascii="Century Schoolbook" w:hAnsi="Century Schoolbook" w:cs="Calibri"/>
                 <w:noProof/>
               </w:rPr>
               <w:t>Introduction</w:t>
             </w:r>
             <w:r>
               <w:rPr>
+                <w:rFonts w:ascii="Century Schoolbook" w:hAnsi="Century Schoolbook"/>
                 <w:noProof/>
                 <w:webHidden/>
               </w:rPr>
@@ -397,6 +398,7 @@
             </w:r>
             <w:r>
               <w:rPr>
+                <w:rFonts w:ascii="Century Schoolbook" w:hAnsi="Century Schoolbook"/>
                 <w:noProof/>
                 <w:webHidden/>
               </w:rPr>
@@ -404,6 +406,7 @@
             </w:r>
             <w:r>
               <w:rPr>
+                <w:rFonts w:ascii="Century Schoolbook" w:hAnsi="Century Schoolbook"/>
                 <w:noProof/>
                 <w:webHidden/>
               </w:rPr>
@@ -411,12 +414,14 @@
             </w:r>
             <w:r>
               <w:rPr>
+                <w:rFonts w:ascii="Century Schoolbook" w:hAnsi="Century Schoolbook"/>
                 <w:noProof/>
                 <w:webHidden/>
               </w:rPr>
             </w:r>
             <w:r>
               <w:rPr>
+                <w:rFonts w:ascii="Century Schoolbook" w:hAnsi="Century Schoolbook"/>
                 <w:noProof/>
                 <w:webHidden/>
               </w:rPr>
@@ -424,6 +429,7 @@
             </w:r>
             <w:r>
               <w:rPr>
+                <w:rFonts w:ascii="Century Schoolbook" w:hAnsi="Century Schoolbook"/>
                 <w:noProof/>
                 <w:webHidden/>
               </w:rPr>
@@ -431,6 +437,7 @@
             </w:r>
             <w:r>
               <w:rPr>
+                <w:rFonts w:ascii="Century Schoolbook" w:hAnsi="Century Schoolbook"/>
                 <w:noProof/>
                 <w:webHidden/>
               </w:rPr>
@@ -442,7 +449,7 @@
           <w:pPr>
             <w:pStyle w:val="TOC2"/>
             <w:rPr>
-              <w:rFonts w:eastAsiaTheme="minorEastAsia"/>
+              <w:rFonts w:ascii="Century Schoolbook" w:eastAsiaTheme="minorEastAsia" w:hAnsi="Century Schoolbook"/>
               <w:noProof/>
             </w:rPr>
           </w:pPr>
@@ -450,12 +457,14 @@
             <w:r>
               <w:rPr>
                 <w:rStyle w:val="Hyperlink"/>
+                <w:rFonts w:ascii="Century Schoolbook" w:hAnsi="Century Schoolbook"/>
                 <w:noProof/>
               </w:rPr>
               <w:t>Procedure</w:t>
             </w:r>
             <w:r>
               <w:rPr>
+                <w:rFonts w:ascii="Century Schoolbook" w:hAnsi="Century Schoolbook"/>
                 <w:noProof/>
                 <w:webHidden/>
               </w:rPr>
@@ -463,6 +472,7 @@
             </w:r>
             <w:r>
               <w:rPr>
+                <w:rFonts w:ascii="Century Schoolbook" w:hAnsi="Century Schoolbook"/>
                 <w:noProof/>
                 <w:webHidden/>
               </w:rPr>
@@ -470,6 +480,7 @@
             </w:r>
             <w:r>
               <w:rPr>
+                <w:rFonts w:ascii="Century Schoolbook" w:hAnsi="Century Schoolbook"/>
                 <w:noProof/>
                 <w:webHidden/>
               </w:rPr>
@@ -477,12 +488,14 @@
             </w:r>
             <w:r>
               <w:rPr>
+                <w:rFonts w:ascii="Century Schoolbook" w:hAnsi="Century Schoolbook"/>
                 <w:noProof/>
                 <w:webHidden/>
               </w:rPr>
             </w:r>
             <w:r>
               <w:rPr>
+                <w:rFonts w:ascii="Century Schoolbook" w:hAnsi="Century Schoolbook"/>
                 <w:noProof/>
                 <w:webHidden/>
               </w:rPr>
@@ -490,6 +503,7 @@
             </w:r>
             <w:r>
               <w:rPr>
+                <w:rFonts w:ascii="Century Schoolbook" w:hAnsi="Century Schoolbook"/>
                 <w:noProof/>
                 <w:webHidden/>
               </w:rPr>
@@ -497,6 +511,7 @@
             </w:r>
             <w:r>
               <w:rPr>
+                <w:rFonts w:ascii="Century Schoolbook" w:hAnsi="Century Schoolbook"/>
                 <w:noProof/>
                 <w:webHidden/>
               </w:rPr>
@@ -508,7 +523,7 @@
           <w:pPr>
             <w:pStyle w:val="TOC2"/>
             <w:rPr>
-              <w:rFonts w:eastAsiaTheme="minorEastAsia"/>
+              <w:rFonts w:ascii="Century Schoolbook" w:eastAsiaTheme="minorEastAsia" w:hAnsi="Century Schoolbook"/>
               <w:noProof/>
             </w:rPr>
           </w:pPr>
@@ -516,12 +531,14 @@
             <w:r>
               <w:rPr>
                 <w:rStyle w:val="Hyperlink"/>
+                <w:rFonts w:ascii="Century Schoolbook" w:hAnsi="Century Schoolbook"/>
                 <w:noProof/>
               </w:rPr>
               <w:t>Objectives</w:t>
             </w:r>
             <w:r>
               <w:rPr>
+                <w:rFonts w:ascii="Century Schoolbook" w:hAnsi="Century Schoolbook"/>
                 <w:noProof/>
                 <w:webHidden/>
               </w:rPr>
@@ -529,6 +546,7 @@
             </w:r>
             <w:r>
               <w:rPr>
+                <w:rFonts w:ascii="Century Schoolbook" w:hAnsi="Century Schoolbook"/>
                 <w:noProof/>
                 <w:webHidden/>
               </w:rPr>
@@ -536,6 +554,7 @@
             </w:r>
             <w:r>
               <w:rPr>
+                <w:rFonts w:ascii="Century Schoolbook" w:hAnsi="Century Schoolbook"/>
                 <w:noProof/>
                 <w:webHidden/>
               </w:rPr>
@@ -543,12 +562,14 @@
             </w:r>
             <w:r>
               <w:rPr>
+                <w:rFonts w:ascii="Century Schoolbook" w:hAnsi="Century Schoolbook"/>
                 <w:noProof/>
                 <w:webHidden/>
               </w:rPr>
             </w:r>
             <w:r>
               <w:rPr>
+                <w:rFonts w:ascii="Century Schoolbook" w:hAnsi="Century Schoolbook"/>
                 <w:noProof/>
                 <w:webHidden/>
               </w:rPr>
@@ -556,6 +577,7 @@
             </w:r>
             <w:r>
               <w:rPr>
+                <w:rFonts w:ascii="Century Schoolbook" w:hAnsi="Century Schoolbook"/>
                 <w:noProof/>
                 <w:webHidden/>
               </w:rPr>
@@ -563,6 +585,7 @@
             </w:r>
             <w:r>
               <w:rPr>
+                <w:rFonts w:ascii="Century Schoolbook" w:hAnsi="Century Schoolbook"/>
                 <w:noProof/>
                 <w:webHidden/>
               </w:rPr>
@@ -574,7 +597,7 @@
           <w:pPr>
             <w:pStyle w:val="TOC1"/>
             <w:rPr>
-              <w:rFonts w:eastAsiaTheme="minorEastAsia"/>
+              <w:rFonts w:ascii="Century Schoolbook" w:eastAsiaTheme="minorEastAsia" w:hAnsi="Century Schoolbook"/>
               <w:noProof/>
             </w:rPr>
           </w:pPr>
@@ -591,6 +614,7 @@
             </w:r>
             <w:r>
               <w:rPr>
+                <w:rFonts w:ascii="Century Schoolbook" w:hAnsi="Century Schoolbook"/>
                 <w:noProof/>
                 <w:webHidden/>
               </w:rPr>
@@ -598,6 +622,7 @@
             </w:r>
             <w:r>
               <w:rPr>
+                <w:rFonts w:ascii="Century Schoolbook" w:hAnsi="Century Schoolbook"/>
                 <w:noProof/>
                 <w:webHidden/>
               </w:rPr>
@@ -605,6 +630,7 @@
             </w:r>
             <w:r>
               <w:rPr>
+                <w:rFonts w:ascii="Century Schoolbook" w:hAnsi="Century Schoolbook"/>
                 <w:noProof/>
                 <w:webHidden/>
               </w:rPr>
@@ -612,12 +638,14 @@
             </w:r>
             <w:r>
               <w:rPr>
+                <w:rFonts w:ascii="Century Schoolbook" w:hAnsi="Century Schoolbook"/>
                 <w:noProof/>
                 <w:webHidden/>
               </w:rPr>
             </w:r>
             <w:r>
               <w:rPr>
+                <w:rFonts w:ascii="Century Schoolbook" w:hAnsi="Century Schoolbook"/>
                 <w:noProof/>
                 <w:webHidden/>
               </w:rPr>
@@ -625,6 +653,7 @@
             </w:r>
             <w:r>
               <w:rPr>
+                <w:rFonts w:ascii="Century Schoolbook" w:hAnsi="Century Schoolbook"/>
                 <w:noProof/>
                 <w:webHidden/>
               </w:rPr>
@@ -632,6 +661,7 @@
             </w:r>
             <w:r>
               <w:rPr>
+                <w:rFonts w:ascii="Century Schoolbook" w:hAnsi="Century Schoolbook"/>
                 <w:noProof/>
                 <w:webHidden/>
               </w:rPr>
@@ -643,7 +673,7 @@
           <w:pPr>
             <w:pStyle w:val="TOC2"/>
             <w:rPr>
-              <w:rFonts w:eastAsiaTheme="minorEastAsia"/>
+              <w:rFonts w:ascii="Century Schoolbook" w:eastAsiaTheme="minorEastAsia" w:hAnsi="Century Schoolbook"/>
               <w:noProof/>
             </w:rPr>
           </w:pPr>
@@ -651,13 +681,14 @@
             <w:r>
               <w:rPr>
                 <w:rStyle w:val="Hyperlink"/>
+                <w:rFonts w:ascii="Century Schoolbook" w:hAnsi="Century Schoolbook"/>
                 <w:noProof/>
               </w:rPr>
               <w:t>1.1</w:t>
             </w:r>
             <w:r>
               <w:rPr>
-                <w:rFonts w:eastAsiaTheme="minorEastAsia"/>
+                <w:rFonts w:ascii="Century Schoolbook" w:eastAsiaTheme="minorEastAsia" w:hAnsi="Century Schoolbook"/>
                 <w:noProof/>
               </w:rPr>
               <w:tab/>
@@ -665,12 +696,14 @@
             <w:r>
               <w:rPr>
                 <w:rStyle w:val="Hyperlink"/>
+                <w:rFonts w:ascii="Century Schoolbook" w:hAnsi="Century Schoolbook"/>
                 <w:noProof/>
               </w:rPr>
               <w:t>Output Tone MATLAB Files</w:t>
             </w:r>
             <w:r>
               <w:rPr>
+                <w:rFonts w:ascii="Century Schoolbook" w:hAnsi="Century Schoolbook"/>
                 <w:noProof/>
                 <w:webHidden/>
               </w:rPr>
@@ -678,6 +711,7 @@
             </w:r>
             <w:r>
               <w:rPr>
+                <w:rFonts w:ascii="Century Schoolbook" w:hAnsi="Century Schoolbook"/>
                 <w:noProof/>
                 <w:webHidden/>
               </w:rPr>
@@ -685,6 +719,7 @@
             </w:r>
             <w:r>
               <w:rPr>
+                <w:rFonts w:ascii="Century Schoolbook" w:hAnsi="Century Schoolbook"/>
                 <w:noProof/>
                 <w:webHidden/>
               </w:rPr>
@@ -692,12 +727,14 @@
             </w:r>
             <w:r>
               <w:rPr>
+                <w:rFonts w:ascii="Century Schoolbook" w:hAnsi="Century Schoolbook"/>
                 <w:noProof/>
                 <w:webHidden/>
               </w:rPr>
             </w:r>
             <w:r>
               <w:rPr>
+                <w:rFonts w:ascii="Century Schoolbook" w:hAnsi="Century Schoolbook"/>
                 <w:noProof/>
                 <w:webHidden/>
               </w:rPr>
@@ -705,6 +742,7 @@
             </w:r>
             <w:r>
               <w:rPr>
+                <w:rFonts w:ascii="Century Schoolbook" w:hAnsi="Century Schoolbook"/>
                 <w:noProof/>
                 <w:webHidden/>
               </w:rPr>
@@ -712,6 +750,7 @@
             </w:r>
             <w:r>
               <w:rPr>
+                <w:rFonts w:ascii="Century Schoolbook" w:hAnsi="Century Schoolbook"/>
                 <w:noProof/>
                 <w:webHidden/>
               </w:rPr>
@@ -723,7 +762,7 @@
           <w:pPr>
             <w:pStyle w:val="TOC2"/>
             <w:rPr>
-              <w:rFonts w:eastAsiaTheme="minorEastAsia"/>
+              <w:rFonts w:ascii="Century Schoolbook" w:eastAsiaTheme="minorEastAsia" w:hAnsi="Century Schoolbook"/>
               <w:noProof/>
             </w:rPr>
           </w:pPr>
@@ -731,6 +770,7 @@
             <w:r>
               <w:rPr>
                 <w:rStyle w:val="Hyperlink"/>
+                <w:rFonts w:ascii="Century Schoolbook" w:hAnsi="Century Schoolbook"/>
                 <w:noProof/>
               </w:rPr>
               <w:t xml:space="preserve">1.2    </w:t>
@@ -738,19 +778,15 @@
             <w:r>
               <w:rPr>
                 <w:rStyle w:val="Hyperlink"/>
+                <w:rFonts w:ascii="Century Schoolbook" w:hAnsi="Century Schoolbook"/>
                 <w:noProof/>
               </w:rPr>
               <w:tab/>
-            </w:r>
-            <w:r>
-              <w:rPr>
-                <w:rStyle w:val="Hyperlink"/>
-                <w:noProof/>
-              </w:rPr>
               <w:t>DAC Driver MATLAB Files</w:t>
             </w:r>
             <w:r>
               <w:rPr>
+                <w:rFonts w:ascii="Century Schoolbook" w:hAnsi="Century Schoolbook"/>
                 <w:noProof/>
                 <w:webHidden/>
               </w:rPr>
@@ -758,6 +794,7 @@
             </w:r>
             <w:r>
               <w:rPr>
+                <w:rFonts w:ascii="Century Schoolbook" w:hAnsi="Century Schoolbook"/>
                 <w:noProof/>
                 <w:webHidden/>
               </w:rPr>
@@ -765,6 +802,7 @@
             </w:r>
             <w:r>
               <w:rPr>
+                <w:rFonts w:ascii="Century Schoolbook" w:hAnsi="Century Schoolbook"/>
                 <w:noProof/>
                 <w:webHidden/>
               </w:rPr>
@@ -772,12 +810,14 @@
             </w:r>
             <w:r>
               <w:rPr>
+                <w:rFonts w:ascii="Century Schoolbook" w:hAnsi="Century Schoolbook"/>
                 <w:noProof/>
                 <w:webHidden/>
               </w:rPr>
             </w:r>
             <w:r>
               <w:rPr>
+                <w:rFonts w:ascii="Century Schoolbook" w:hAnsi="Century Schoolbook"/>
                 <w:noProof/>
                 <w:webHidden/>
               </w:rPr>
@@ -785,6 +825,7 @@
             </w:r>
             <w:r>
               <w:rPr>
+                <w:rFonts w:ascii="Century Schoolbook" w:hAnsi="Century Schoolbook"/>
                 <w:noProof/>
                 <w:webHidden/>
               </w:rPr>
@@ -792,6 +833,7 @@
             </w:r>
             <w:r>
               <w:rPr>
+                <w:rFonts w:ascii="Century Schoolbook" w:hAnsi="Century Schoolbook"/>
                 <w:noProof/>
                 <w:webHidden/>
               </w:rPr>
@@ -803,7 +845,7 @@
           <w:pPr>
             <w:pStyle w:val="TOC2"/>
             <w:rPr>
-              <w:rFonts w:eastAsiaTheme="minorEastAsia"/>
+              <w:rFonts w:ascii="Century Schoolbook" w:eastAsiaTheme="minorEastAsia" w:hAnsi="Century Schoolbook"/>
               <w:noProof/>
             </w:rPr>
           </w:pPr>
@@ -811,6 +853,7 @@
             <w:r>
               <w:rPr>
                 <w:rStyle w:val="Hyperlink"/>
+                <w:rFonts w:ascii="Century Schoolbook" w:hAnsi="Century Schoolbook"/>
                 <w:noProof/>
               </w:rPr>
               <w:t xml:space="preserve">1.3    </w:t>
@@ -818,19 +861,15 @@
             <w:r>
               <w:rPr>
                 <w:rStyle w:val="Hyperlink"/>
+                <w:rFonts w:ascii="Century Schoolbook" w:hAnsi="Century Schoolbook"/>
                 <w:noProof/>
               </w:rPr>
               <w:tab/>
-            </w:r>
-            <w:r>
-              <w:rPr>
-                <w:rStyle w:val="Hyperlink"/>
-                <w:noProof/>
-              </w:rPr>
               <w:t>MCU Driver MATLAB Files</w:t>
             </w:r>
             <w:r>
               <w:rPr>
+                <w:rFonts w:ascii="Century Schoolbook" w:hAnsi="Century Schoolbook"/>
                 <w:noProof/>
                 <w:webHidden/>
               </w:rPr>
@@ -838,6 +877,7 @@
             </w:r>
             <w:r>
               <w:rPr>
+                <w:rFonts w:ascii="Century Schoolbook" w:hAnsi="Century Schoolbook"/>
                 <w:noProof/>
                 <w:webHidden/>
               </w:rPr>
@@ -845,6 +885,7 @@
             </w:r>
             <w:r>
               <w:rPr>
+                <w:rFonts w:ascii="Century Schoolbook" w:hAnsi="Century Schoolbook"/>
                 <w:noProof/>
                 <w:webHidden/>
               </w:rPr>
@@ -852,12 +893,14 @@
             </w:r>
             <w:r>
               <w:rPr>
+                <w:rFonts w:ascii="Century Schoolbook" w:hAnsi="Century Schoolbook"/>
                 <w:noProof/>
                 <w:webHidden/>
               </w:rPr>
             </w:r>
             <w:r>
               <w:rPr>
+                <w:rFonts w:ascii="Century Schoolbook" w:hAnsi="Century Schoolbook"/>
                 <w:noProof/>
                 <w:webHidden/>
               </w:rPr>
@@ -865,6 +908,7 @@
             </w:r>
             <w:r>
               <w:rPr>
+                <w:rFonts w:ascii="Century Schoolbook" w:hAnsi="Century Schoolbook"/>
                 <w:noProof/>
                 <w:webHidden/>
               </w:rPr>
@@ -872,6 +916,7 @@
             </w:r>
             <w:r>
               <w:rPr>
+                <w:rFonts w:ascii="Century Schoolbook" w:hAnsi="Century Schoolbook"/>
                 <w:noProof/>
                 <w:webHidden/>
               </w:rPr>
@@ -883,7 +928,7 @@
           <w:pPr>
             <w:pStyle w:val="TOC2"/>
             <w:rPr>
-              <w:rFonts w:eastAsiaTheme="minorEastAsia"/>
+              <w:rFonts w:ascii="Century Schoolbook" w:eastAsiaTheme="minorEastAsia" w:hAnsi="Century Schoolbook"/>
               <w:noProof/>
             </w:rPr>
           </w:pPr>
@@ -891,6 +936,7 @@
             <w:r>
               <w:rPr>
                 <w:rStyle w:val="Hyperlink"/>
+                <w:rFonts w:ascii="Century Schoolbook" w:hAnsi="Century Schoolbook"/>
                 <w:noProof/>
               </w:rPr>
               <w:t xml:space="preserve">1.4    </w:t>
@@ -898,19 +944,15 @@
             <w:r>
               <w:rPr>
                 <w:rStyle w:val="Hyperlink"/>
+                <w:rFonts w:ascii="Century Schoolbook" w:hAnsi="Century Schoolbook"/>
                 <w:noProof/>
               </w:rPr>
               <w:tab/>
-            </w:r>
-            <w:r>
-              <w:rPr>
-                <w:rStyle w:val="Hyperlink"/>
-                <w:noProof/>
-              </w:rPr>
               <w:t>HDL Coder Project</w:t>
             </w:r>
             <w:r>
               <w:rPr>
+                <w:rFonts w:ascii="Century Schoolbook" w:hAnsi="Century Schoolbook"/>
                 <w:noProof/>
                 <w:webHidden/>
               </w:rPr>
@@ -918,6 +960,7 @@
             </w:r>
             <w:r>
               <w:rPr>
+                <w:rFonts w:ascii="Century Schoolbook" w:hAnsi="Century Schoolbook"/>
                 <w:noProof/>
                 <w:webHidden/>
               </w:rPr>
@@ -925,6 +968,7 @@
             </w:r>
             <w:r>
               <w:rPr>
+                <w:rFonts w:ascii="Century Schoolbook" w:hAnsi="Century Schoolbook"/>
                 <w:noProof/>
                 <w:webHidden/>
               </w:rPr>
@@ -932,12 +976,14 @@
             </w:r>
             <w:r>
               <w:rPr>
+                <w:rFonts w:ascii="Century Schoolbook" w:hAnsi="Century Schoolbook"/>
                 <w:noProof/>
                 <w:webHidden/>
               </w:rPr>
             </w:r>
             <w:r>
               <w:rPr>
+                <w:rFonts w:ascii="Century Schoolbook" w:hAnsi="Century Schoolbook"/>
                 <w:noProof/>
                 <w:webHidden/>
               </w:rPr>
@@ -945,6 +991,7 @@
             </w:r>
             <w:r>
               <w:rPr>
+                <w:rFonts w:ascii="Century Schoolbook" w:hAnsi="Century Schoolbook"/>
                 <w:noProof/>
                 <w:webHidden/>
               </w:rPr>
@@ -952,6 +999,7 @@
             </w:r>
             <w:r>
               <w:rPr>
+                <w:rFonts w:ascii="Century Schoolbook" w:hAnsi="Century Schoolbook"/>
                 <w:noProof/>
                 <w:webHidden/>
               </w:rPr>
@@ -963,7 +1011,7 @@
           <w:pPr>
             <w:pStyle w:val="TOC1"/>
             <w:rPr>
-              <w:rFonts w:eastAsiaTheme="minorEastAsia"/>
+              <w:rFonts w:ascii="Century Schoolbook" w:eastAsiaTheme="minorEastAsia" w:hAnsi="Century Schoolbook"/>
               <w:noProof/>
             </w:rPr>
           </w:pPr>
@@ -980,6 +1028,7 @@
             </w:r>
             <w:r>
               <w:rPr>
+                <w:rFonts w:ascii="Century Schoolbook" w:hAnsi="Century Schoolbook"/>
                 <w:noProof/>
                 <w:webHidden/>
               </w:rPr>
@@ -987,6 +1036,7 @@
             </w:r>
             <w:r>
               <w:rPr>
+                <w:rFonts w:ascii="Century Schoolbook" w:hAnsi="Century Schoolbook"/>
                 <w:noProof/>
                 <w:webHidden/>
               </w:rPr>
@@ -994,6 +1044,7 @@
             </w:r>
             <w:r>
               <w:rPr>
+                <w:rFonts w:ascii="Century Schoolbook" w:hAnsi="Century Schoolbook"/>
                 <w:noProof/>
                 <w:webHidden/>
               </w:rPr>
@@ -1001,12 +1052,14 @@
             </w:r>
             <w:r>
               <w:rPr>
+                <w:rFonts w:ascii="Century Schoolbook" w:hAnsi="Century Schoolbook"/>
                 <w:noProof/>
                 <w:webHidden/>
               </w:rPr>
             </w:r>
             <w:r>
               <w:rPr>
+                <w:rFonts w:ascii="Century Schoolbook" w:hAnsi="Century Schoolbook"/>
                 <w:noProof/>
                 <w:webHidden/>
               </w:rPr>
@@ -1014,6 +1067,7 @@
             </w:r>
             <w:r>
               <w:rPr>
+                <w:rFonts w:ascii="Century Schoolbook" w:hAnsi="Century Schoolbook"/>
                 <w:noProof/>
                 <w:webHidden/>
               </w:rPr>
@@ -1021,6 +1075,7 @@
             </w:r>
             <w:r>
               <w:rPr>
+                <w:rFonts w:ascii="Century Schoolbook" w:hAnsi="Century Schoolbook"/>
                 <w:noProof/>
                 <w:webHidden/>
               </w:rPr>
@@ -1032,7 +1087,7 @@
           <w:pPr>
             <w:pStyle w:val="TOC2"/>
             <w:rPr>
-              <w:rFonts w:eastAsiaTheme="minorEastAsia"/>
+              <w:rFonts w:ascii="Century Schoolbook" w:eastAsiaTheme="minorEastAsia" w:hAnsi="Century Schoolbook"/>
               <w:noProof/>
             </w:rPr>
           </w:pPr>
@@ -1040,13 +1095,14 @@
             <w:r>
               <w:rPr>
                 <w:rStyle w:val="Hyperlink"/>
+                <w:rFonts w:ascii="Century Schoolbook" w:hAnsi="Century Schoolbook"/>
                 <w:noProof/>
               </w:rPr>
               <w:t xml:space="preserve">2.1 </w:t>
             </w:r>
             <w:r>
               <w:rPr>
-                <w:rFonts w:eastAsiaTheme="minorEastAsia"/>
+                <w:rFonts w:ascii="Century Schoolbook" w:eastAsiaTheme="minorEastAsia" w:hAnsi="Century Schoolbook"/>
                 <w:noProof/>
               </w:rPr>
               <w:tab/>
@@ -1054,12 +1110,14 @@
             <w:r>
               <w:rPr>
                 <w:rStyle w:val="Hyperlink"/>
+                <w:rFonts w:ascii="Century Schoolbook" w:hAnsi="Century Schoolbook"/>
                 <w:noProof/>
               </w:rPr>
               <w:t>Needed IP Cores</w:t>
             </w:r>
             <w:r>
               <w:rPr>
+                <w:rFonts w:ascii="Century Schoolbook" w:hAnsi="Century Schoolbook"/>
                 <w:noProof/>
                 <w:webHidden/>
               </w:rPr>
@@ -1067,6 +1125,7 @@
             </w:r>
             <w:r>
               <w:rPr>
+                <w:rFonts w:ascii="Century Schoolbook" w:hAnsi="Century Schoolbook"/>
                 <w:noProof/>
                 <w:webHidden/>
               </w:rPr>
@@ -1074,6 +1133,7 @@
             </w:r>
             <w:r>
               <w:rPr>
+                <w:rFonts w:ascii="Century Schoolbook" w:hAnsi="Century Schoolbook"/>
                 <w:noProof/>
                 <w:webHidden/>
               </w:rPr>
@@ -1081,12 +1141,14 @@
             </w:r>
             <w:r>
               <w:rPr>
+                <w:rFonts w:ascii="Century Schoolbook" w:hAnsi="Century Schoolbook"/>
                 <w:noProof/>
                 <w:webHidden/>
               </w:rPr>
             </w:r>
             <w:r>
               <w:rPr>
+                <w:rFonts w:ascii="Century Schoolbook" w:hAnsi="Century Schoolbook"/>
                 <w:noProof/>
                 <w:webHidden/>
               </w:rPr>
@@ -1094,6 +1156,7 @@
             </w:r>
             <w:r>
               <w:rPr>
+                <w:rFonts w:ascii="Century Schoolbook" w:hAnsi="Century Schoolbook"/>
                 <w:noProof/>
                 <w:webHidden/>
               </w:rPr>
@@ -1101,6 +1164,7 @@
             </w:r>
             <w:r>
               <w:rPr>
+                <w:rFonts w:ascii="Century Schoolbook" w:hAnsi="Century Schoolbook"/>
                 <w:noProof/>
                 <w:webHidden/>
               </w:rPr>
@@ -1112,7 +1176,7 @@
           <w:pPr>
             <w:pStyle w:val="TOC2"/>
             <w:rPr>
-              <w:rFonts w:eastAsiaTheme="minorEastAsia"/>
+              <w:rFonts w:ascii="Century Schoolbook" w:eastAsiaTheme="minorEastAsia" w:hAnsi="Century Schoolbook"/>
               <w:noProof/>
             </w:rPr>
           </w:pPr>
@@ -1120,13 +1184,14 @@
             <w:r>
               <w:rPr>
                 <w:rStyle w:val="Hyperlink"/>
+                <w:rFonts w:ascii="Century Schoolbook" w:hAnsi="Century Schoolbook"/>
                 <w:noProof/>
               </w:rPr>
               <w:t xml:space="preserve">2.2 </w:t>
             </w:r>
             <w:r>
               <w:rPr>
-                <w:rFonts w:eastAsiaTheme="minorEastAsia"/>
+                <w:rFonts w:ascii="Century Schoolbook" w:eastAsiaTheme="minorEastAsia" w:hAnsi="Century Schoolbook"/>
                 <w:noProof/>
               </w:rPr>
               <w:tab/>
@@ -1134,12 +1199,14 @@
             <w:r>
               <w:rPr>
                 <w:rStyle w:val="Hyperlink"/>
+                <w:rFonts w:ascii="Century Schoolbook" w:hAnsi="Century Schoolbook"/>
                 <w:noProof/>
               </w:rPr>
               <w:t>Configuring the DAC Driver Port</w:t>
             </w:r>
             <w:r>
               <w:rPr>
+                <w:rFonts w:ascii="Century Schoolbook" w:hAnsi="Century Schoolbook"/>
                 <w:noProof/>
                 <w:webHidden/>
               </w:rPr>
@@ -1147,6 +1214,7 @@
             </w:r>
             <w:r>
               <w:rPr>
+                <w:rFonts w:ascii="Century Schoolbook" w:hAnsi="Century Schoolbook"/>
                 <w:noProof/>
                 <w:webHidden/>
               </w:rPr>
@@ -1154,6 +1222,7 @@
             </w:r>
             <w:r>
               <w:rPr>
+                <w:rFonts w:ascii="Century Schoolbook" w:hAnsi="Century Schoolbook"/>
                 <w:noProof/>
                 <w:webHidden/>
               </w:rPr>
@@ -1161,12 +1230,14 @@
             </w:r>
             <w:r>
               <w:rPr>
+                <w:rFonts w:ascii="Century Schoolbook" w:hAnsi="Century Schoolbook"/>
                 <w:noProof/>
                 <w:webHidden/>
               </w:rPr>
             </w:r>
             <w:r>
               <w:rPr>
+                <w:rFonts w:ascii="Century Schoolbook" w:hAnsi="Century Schoolbook"/>
                 <w:noProof/>
                 <w:webHidden/>
               </w:rPr>
@@ -1174,6 +1245,7 @@
             </w:r>
             <w:r>
               <w:rPr>
+                <w:rFonts w:ascii="Century Schoolbook" w:hAnsi="Century Schoolbook"/>
                 <w:noProof/>
                 <w:webHidden/>
               </w:rPr>
@@ -1181,6 +1253,7 @@
             </w:r>
             <w:r>
               <w:rPr>
+                <w:rFonts w:ascii="Century Schoolbook" w:hAnsi="Century Schoolbook"/>
                 <w:noProof/>
                 <w:webHidden/>
               </w:rPr>
@@ -1192,7 +1265,7 @@
           <w:pPr>
             <w:pStyle w:val="TOC2"/>
             <w:rPr>
-              <w:rFonts w:eastAsiaTheme="minorEastAsia"/>
+              <w:rFonts w:ascii="Century Schoolbook" w:eastAsiaTheme="minorEastAsia" w:hAnsi="Century Schoolbook"/>
               <w:noProof/>
             </w:rPr>
           </w:pPr>
@@ -1200,13 +1273,14 @@
             <w:r>
               <w:rPr>
                 <w:rStyle w:val="Hyperlink"/>
+                <w:rFonts w:ascii="Century Schoolbook" w:hAnsi="Century Schoolbook"/>
                 <w:noProof/>
               </w:rPr>
               <w:t>2.3</w:t>
             </w:r>
             <w:r>
               <w:rPr>
-                <w:rFonts w:eastAsiaTheme="minorEastAsia"/>
+                <w:rFonts w:ascii="Century Schoolbook" w:eastAsiaTheme="minorEastAsia" w:hAnsi="Century Schoolbook"/>
                 <w:noProof/>
               </w:rPr>
               <w:tab/>
@@ -1214,12 +1288,14 @@
             <w:r>
               <w:rPr>
                 <w:rStyle w:val="Hyperlink"/>
+                <w:rFonts w:ascii="Century Schoolbook" w:hAnsi="Century Schoolbook"/>
                 <w:noProof/>
               </w:rPr>
               <w:t>Configuring the Tone Generator Port</w:t>
             </w:r>
             <w:r>
               <w:rPr>
+                <w:rFonts w:ascii="Century Schoolbook" w:hAnsi="Century Schoolbook"/>
                 <w:noProof/>
                 <w:webHidden/>
               </w:rPr>
@@ -1227,6 +1303,7 @@
             </w:r>
             <w:r>
               <w:rPr>
+                <w:rFonts w:ascii="Century Schoolbook" w:hAnsi="Century Schoolbook"/>
                 <w:noProof/>
                 <w:webHidden/>
               </w:rPr>
@@ -1234,6 +1311,7 @@
             </w:r>
             <w:r>
               <w:rPr>
+                <w:rFonts w:ascii="Century Schoolbook" w:hAnsi="Century Schoolbook"/>
                 <w:noProof/>
                 <w:webHidden/>
               </w:rPr>
@@ -1241,12 +1319,14 @@
             </w:r>
             <w:r>
               <w:rPr>
+                <w:rFonts w:ascii="Century Schoolbook" w:hAnsi="Century Schoolbook"/>
                 <w:noProof/>
                 <w:webHidden/>
               </w:rPr>
             </w:r>
             <w:r>
               <w:rPr>
+                <w:rFonts w:ascii="Century Schoolbook" w:hAnsi="Century Schoolbook"/>
                 <w:noProof/>
                 <w:webHidden/>
               </w:rPr>
@@ -1254,6 +1334,7 @@
             </w:r>
             <w:r>
               <w:rPr>
+                <w:rFonts w:ascii="Century Schoolbook" w:hAnsi="Century Schoolbook"/>
                 <w:noProof/>
                 <w:webHidden/>
               </w:rPr>
@@ -1261,6 +1342,7 @@
             </w:r>
             <w:r>
               <w:rPr>
+                <w:rFonts w:ascii="Century Schoolbook" w:hAnsi="Century Schoolbook"/>
                 <w:noProof/>
                 <w:webHidden/>
               </w:rPr>
@@ -1272,7 +1354,7 @@
           <w:pPr>
             <w:pStyle w:val="TOC2"/>
             <w:rPr>
-              <w:rFonts w:eastAsiaTheme="minorEastAsia"/>
+              <w:rFonts w:ascii="Century Schoolbook" w:eastAsiaTheme="minorEastAsia" w:hAnsi="Century Schoolbook"/>
               <w:noProof/>
             </w:rPr>
           </w:pPr>
@@ -1280,13 +1362,14 @@
             <w:r>
               <w:rPr>
                 <w:rStyle w:val="Hyperlink"/>
+                <w:rFonts w:ascii="Century Schoolbook" w:hAnsi="Century Schoolbook"/>
                 <w:noProof/>
               </w:rPr>
               <w:t>2.4</w:t>
             </w:r>
             <w:r>
               <w:rPr>
-                <w:rFonts w:eastAsiaTheme="minorEastAsia"/>
+                <w:rFonts w:ascii="Century Schoolbook" w:eastAsiaTheme="minorEastAsia" w:hAnsi="Century Schoolbook"/>
                 <w:noProof/>
               </w:rPr>
               <w:tab/>
@@ -1294,12 +1377,14 @@
             <w:r>
               <w:rPr>
                 <w:rStyle w:val="Hyperlink"/>
+                <w:rFonts w:ascii="Century Schoolbook" w:hAnsi="Century Schoolbook"/>
                 <w:noProof/>
               </w:rPr>
               <w:t>Configuring the MCU Port</w:t>
             </w:r>
             <w:r>
               <w:rPr>
+                <w:rFonts w:ascii="Century Schoolbook" w:hAnsi="Century Schoolbook"/>
                 <w:noProof/>
                 <w:webHidden/>
               </w:rPr>
@@ -1307,6 +1392,7 @@
             </w:r>
             <w:r>
               <w:rPr>
+                <w:rFonts w:ascii="Century Schoolbook" w:hAnsi="Century Schoolbook"/>
                 <w:noProof/>
                 <w:webHidden/>
               </w:rPr>
@@ -1314,6 +1400,7 @@
             </w:r>
             <w:r>
               <w:rPr>
+                <w:rFonts w:ascii="Century Schoolbook" w:hAnsi="Century Schoolbook"/>
                 <w:noProof/>
                 <w:webHidden/>
               </w:rPr>
@@ -1321,12 +1408,14 @@
             </w:r>
             <w:r>
               <w:rPr>
+                <w:rFonts w:ascii="Century Schoolbook" w:hAnsi="Century Schoolbook"/>
                 <w:noProof/>
                 <w:webHidden/>
               </w:rPr>
             </w:r>
             <w:r>
               <w:rPr>
+                <w:rFonts w:ascii="Century Schoolbook" w:hAnsi="Century Schoolbook"/>
                 <w:noProof/>
                 <w:webHidden/>
               </w:rPr>
@@ -1334,6 +1423,7 @@
             </w:r>
             <w:r>
               <w:rPr>
+                <w:rFonts w:ascii="Century Schoolbook" w:hAnsi="Century Schoolbook"/>
                 <w:noProof/>
                 <w:webHidden/>
               </w:rPr>
@@ -1341,6 +1431,7 @@
             </w:r>
             <w:r>
               <w:rPr>
+                <w:rFonts w:ascii="Century Schoolbook" w:hAnsi="Century Schoolbook"/>
                 <w:noProof/>
                 <w:webHidden/>
               </w:rPr>
@@ -1352,7 +1443,7 @@
           <w:pPr>
             <w:pStyle w:val="TOC2"/>
             <w:rPr>
-              <w:rFonts w:eastAsiaTheme="minorEastAsia"/>
+              <w:rFonts w:ascii="Century Schoolbook" w:eastAsiaTheme="minorEastAsia" w:hAnsi="Century Schoolbook"/>
               <w:noProof/>
             </w:rPr>
           </w:pPr>
@@ -1360,13 +1451,14 @@
             <w:r>
               <w:rPr>
                 <w:rStyle w:val="Hyperlink"/>
+                <w:rFonts w:ascii="Century Schoolbook" w:hAnsi="Century Schoolbook"/>
                 <w:noProof/>
               </w:rPr>
               <w:t xml:space="preserve">2.5 </w:t>
             </w:r>
             <w:r>
               <w:rPr>
-                <w:rFonts w:eastAsiaTheme="minorEastAsia"/>
+                <w:rFonts w:ascii="Century Schoolbook" w:eastAsiaTheme="minorEastAsia" w:hAnsi="Century Schoolbook"/>
                 <w:noProof/>
               </w:rPr>
               <w:tab/>
@@ -1374,12 +1466,14 @@
             <w:r>
               <w:rPr>
                 <w:rStyle w:val="Hyperlink"/>
+                <w:rFonts w:ascii="Century Schoolbook" w:hAnsi="Century Schoolbook"/>
                 <w:noProof/>
               </w:rPr>
               <w:t>Configuring the TX Clock Generator IP Core</w:t>
             </w:r>
             <w:r>
               <w:rPr>
+                <w:rFonts w:ascii="Century Schoolbook" w:hAnsi="Century Schoolbook"/>
                 <w:noProof/>
                 <w:webHidden/>
               </w:rPr>
@@ -1387,6 +1481,7 @@
             </w:r>
             <w:r>
               <w:rPr>
+                <w:rFonts w:ascii="Century Schoolbook" w:hAnsi="Century Schoolbook"/>
                 <w:noProof/>
                 <w:webHidden/>
               </w:rPr>
@@ -1394,6 +1489,7 @@
             </w:r>
             <w:r>
               <w:rPr>
+                <w:rFonts w:ascii="Century Schoolbook" w:hAnsi="Century Schoolbook"/>
                 <w:noProof/>
                 <w:webHidden/>
               </w:rPr>
@@ -1401,12 +1497,14 @@
             </w:r>
             <w:r>
               <w:rPr>
+                <w:rFonts w:ascii="Century Schoolbook" w:hAnsi="Century Schoolbook"/>
                 <w:noProof/>
                 <w:webHidden/>
               </w:rPr>
             </w:r>
             <w:r>
               <w:rPr>
+                <w:rFonts w:ascii="Century Schoolbook" w:hAnsi="Century Schoolbook"/>
                 <w:noProof/>
                 <w:webHidden/>
               </w:rPr>
@@ -1414,6 +1512,7 @@
             </w:r>
             <w:r>
               <w:rPr>
+                <w:rFonts w:ascii="Century Schoolbook" w:hAnsi="Century Schoolbook"/>
                 <w:noProof/>
                 <w:webHidden/>
               </w:rPr>
@@ -1421,6 +1520,7 @@
             </w:r>
             <w:r>
               <w:rPr>
+                <w:rFonts w:ascii="Century Schoolbook" w:hAnsi="Century Schoolbook"/>
                 <w:noProof/>
                 <w:webHidden/>
               </w:rPr>
@@ -1432,7 +1532,7 @@
           <w:pPr>
             <w:pStyle w:val="TOC2"/>
             <w:rPr>
-              <w:rFonts w:eastAsiaTheme="minorEastAsia"/>
+              <w:rFonts w:ascii="Century Schoolbook" w:eastAsiaTheme="minorEastAsia" w:hAnsi="Century Schoolbook"/>
               <w:noProof/>
             </w:rPr>
           </w:pPr>
@@ -1440,13 +1540,14 @@
             <w:r>
               <w:rPr>
                 <w:rStyle w:val="Hyperlink"/>
+                <w:rFonts w:ascii="Century Schoolbook" w:hAnsi="Century Schoolbook"/>
                 <w:noProof/>
               </w:rPr>
               <w:t xml:space="preserve">2.6 </w:t>
             </w:r>
             <w:r>
               <w:rPr>
-                <w:rFonts w:eastAsiaTheme="minorEastAsia"/>
+                <w:rFonts w:ascii="Century Schoolbook" w:eastAsiaTheme="minorEastAsia" w:hAnsi="Century Schoolbook"/>
                 <w:noProof/>
               </w:rPr>
               <w:tab/>
@@ -1454,12 +1555,14 @@
             <w:r>
               <w:rPr>
                 <w:rStyle w:val="Hyperlink"/>
+                <w:rFonts w:ascii="Century Schoolbook" w:hAnsi="Century Schoolbook"/>
                 <w:noProof/>
               </w:rPr>
               <w:t>Pin Assignments</w:t>
             </w:r>
             <w:r>
               <w:rPr>
+                <w:rFonts w:ascii="Century Schoolbook" w:hAnsi="Century Schoolbook"/>
                 <w:noProof/>
                 <w:webHidden/>
               </w:rPr>
@@ -1467,6 +1570,7 @@
             </w:r>
             <w:r>
               <w:rPr>
+                <w:rFonts w:ascii="Century Schoolbook" w:hAnsi="Century Schoolbook"/>
                 <w:noProof/>
                 <w:webHidden/>
               </w:rPr>
@@ -1474,6 +1578,7 @@
             </w:r>
             <w:r>
               <w:rPr>
+                <w:rFonts w:ascii="Century Schoolbook" w:hAnsi="Century Schoolbook"/>
                 <w:noProof/>
                 <w:webHidden/>
               </w:rPr>
@@ -1481,12 +1586,14 @@
             </w:r>
             <w:r>
               <w:rPr>
+                <w:rFonts w:ascii="Century Schoolbook" w:hAnsi="Century Schoolbook"/>
                 <w:noProof/>
                 <w:webHidden/>
               </w:rPr>
             </w:r>
             <w:r>
               <w:rPr>
+                <w:rFonts w:ascii="Century Schoolbook" w:hAnsi="Century Schoolbook"/>
                 <w:noProof/>
                 <w:webHidden/>
               </w:rPr>
@@ -1494,6 +1601,7 @@
             </w:r>
             <w:r>
               <w:rPr>
+                <w:rFonts w:ascii="Century Schoolbook" w:hAnsi="Century Schoolbook"/>
                 <w:noProof/>
                 <w:webHidden/>
               </w:rPr>
@@ -1501,6 +1609,7 @@
             </w:r>
             <w:r>
               <w:rPr>
+                <w:rFonts w:ascii="Century Schoolbook" w:hAnsi="Century Schoolbook"/>
                 <w:noProof/>
                 <w:webHidden/>
               </w:rPr>
@@ -1512,7 +1621,7 @@
           <w:pPr>
             <w:pStyle w:val="TOC2"/>
             <w:rPr>
-              <w:rFonts w:eastAsiaTheme="minorEastAsia"/>
+              <w:rFonts w:ascii="Century Schoolbook" w:eastAsiaTheme="minorEastAsia" w:hAnsi="Century Schoolbook"/>
               <w:noProof/>
             </w:rPr>
           </w:pPr>
@@ -1520,13 +1629,14 @@
             <w:r>
               <w:rPr>
                 <w:rStyle w:val="Hyperlink"/>
+                <w:rFonts w:ascii="Century Schoolbook" w:hAnsi="Century Schoolbook"/>
                 <w:noProof/>
               </w:rPr>
               <w:t xml:space="preserve">2.7 </w:t>
             </w:r>
             <w:r>
               <w:rPr>
-                <w:rFonts w:eastAsiaTheme="minorEastAsia"/>
+                <w:rFonts w:ascii="Century Schoolbook" w:eastAsiaTheme="minorEastAsia" w:hAnsi="Century Schoolbook"/>
                 <w:noProof/>
               </w:rPr>
               <w:tab/>
@@ -1534,12 +1644,14 @@
             <w:r>
               <w:rPr>
                 <w:rStyle w:val="Hyperlink"/>
+                <w:rFonts w:ascii="Century Schoolbook" w:hAnsi="Century Schoolbook"/>
                 <w:noProof/>
               </w:rPr>
               <w:t>Adding ChipScope Peripheral</w:t>
             </w:r>
             <w:r>
               <w:rPr>
+                <w:rFonts w:ascii="Century Schoolbook" w:hAnsi="Century Schoolbook"/>
                 <w:noProof/>
                 <w:webHidden/>
               </w:rPr>
@@ -1547,6 +1659,7 @@
             </w:r>
             <w:r>
               <w:rPr>
+                <w:rFonts w:ascii="Century Schoolbook" w:hAnsi="Century Schoolbook"/>
                 <w:noProof/>
                 <w:webHidden/>
               </w:rPr>
@@ -1554,6 +1667,7 @@
             </w:r>
             <w:r>
               <w:rPr>
+                <w:rFonts w:ascii="Century Schoolbook" w:hAnsi="Century Schoolbook"/>
                 <w:noProof/>
                 <w:webHidden/>
               </w:rPr>
@@ -1561,12 +1675,14 @@
             </w:r>
             <w:r>
               <w:rPr>
+                <w:rFonts w:ascii="Century Schoolbook" w:hAnsi="Century Schoolbook"/>
                 <w:noProof/>
                 <w:webHidden/>
               </w:rPr>
             </w:r>
             <w:r>
               <w:rPr>
+                <w:rFonts w:ascii="Century Schoolbook" w:hAnsi="Century Schoolbook"/>
                 <w:noProof/>
                 <w:webHidden/>
               </w:rPr>
@@ -1574,6 +1690,7 @@
             </w:r>
             <w:r>
               <w:rPr>
+                <w:rFonts w:ascii="Century Schoolbook" w:hAnsi="Century Schoolbook"/>
                 <w:noProof/>
                 <w:webHidden/>
               </w:rPr>
@@ -1581,6 +1698,7 @@
             </w:r>
             <w:r>
               <w:rPr>
+                <w:rFonts w:ascii="Century Schoolbook" w:hAnsi="Century Schoolbook"/>
                 <w:noProof/>
                 <w:webHidden/>
               </w:rPr>
@@ -1592,7 +1710,7 @@
           <w:pPr>
             <w:pStyle w:val="TOC1"/>
             <w:rPr>
-              <w:rFonts w:eastAsiaTheme="minorEastAsia"/>
+              <w:rFonts w:ascii="Century Schoolbook" w:eastAsiaTheme="minorEastAsia" w:hAnsi="Century Schoolbook"/>
               <w:noProof/>
             </w:rPr>
           </w:pPr>
@@ -1609,6 +1727,7 @@
             </w:r>
             <w:r>
               <w:rPr>
+                <w:rFonts w:ascii="Century Schoolbook" w:hAnsi="Century Schoolbook"/>
                 <w:noProof/>
                 <w:webHidden/>
               </w:rPr>
@@ -1616,6 +1735,7 @@
             </w:r>
             <w:r>
               <w:rPr>
+                <w:rFonts w:ascii="Century Schoolbook" w:hAnsi="Century Schoolbook"/>
                 <w:noProof/>
                 <w:webHidden/>
               </w:rPr>
@@ -1623,6 +1743,7 @@
             </w:r>
             <w:r>
               <w:rPr>
+                <w:rFonts w:ascii="Century Schoolbook" w:hAnsi="Century Schoolbook"/>
                 <w:noProof/>
                 <w:webHidden/>
               </w:rPr>
@@ -1630,12 +1751,14 @@
             </w:r>
             <w:r>
               <w:rPr>
+                <w:rFonts w:ascii="Century Schoolbook" w:hAnsi="Century Schoolbook"/>
                 <w:noProof/>
                 <w:webHidden/>
               </w:rPr>
             </w:r>
             <w:r>
               <w:rPr>
+                <w:rFonts w:ascii="Century Schoolbook" w:hAnsi="Century Schoolbook"/>
                 <w:noProof/>
                 <w:webHidden/>
               </w:rPr>
@@ -1643,6 +1766,7 @@
             </w:r>
             <w:r>
               <w:rPr>
+                <w:rFonts w:ascii="Century Schoolbook" w:hAnsi="Century Schoolbook"/>
                 <w:noProof/>
                 <w:webHidden/>
               </w:rPr>
@@ -1650,6 +1774,7 @@
             </w:r>
             <w:r>
               <w:rPr>
+                <w:rFonts w:ascii="Century Schoolbook" w:hAnsi="Century Schoolbook"/>
                 <w:noProof/>
                 <w:webHidden/>
               </w:rPr>
@@ -1661,7 +1786,7 @@
           <w:pPr>
             <w:pStyle w:val="TOC2"/>
             <w:rPr>
-              <w:rFonts w:eastAsiaTheme="minorEastAsia"/>
+              <w:rFonts w:ascii="Century Schoolbook" w:eastAsiaTheme="minorEastAsia" w:hAnsi="Century Schoolbook"/>
               <w:noProof/>
             </w:rPr>
           </w:pPr>
@@ -1669,13 +1794,14 @@
             <w:r>
               <w:rPr>
                 <w:rStyle w:val="Hyperlink"/>
+                <w:rFonts w:ascii="Century Schoolbook" w:hAnsi="Century Schoolbook"/>
                 <w:noProof/>
               </w:rPr>
               <w:t xml:space="preserve">3.1 </w:t>
             </w:r>
             <w:r>
               <w:rPr>
-                <w:rFonts w:eastAsiaTheme="minorEastAsia"/>
+                <w:rFonts w:ascii="Century Schoolbook" w:eastAsiaTheme="minorEastAsia" w:hAnsi="Century Schoolbook"/>
                 <w:noProof/>
               </w:rPr>
               <w:tab/>
@@ -1683,12 +1809,14 @@
             <w:r>
               <w:rPr>
                 <w:rStyle w:val="Hyperlink"/>
+                <w:rFonts w:ascii="Century Schoolbook" w:hAnsi="Century Schoolbook"/>
                 <w:noProof/>
               </w:rPr>
               <w:t>Creating a new C Project</w:t>
             </w:r>
             <w:r>
               <w:rPr>
+                <w:rFonts w:ascii="Century Schoolbook" w:hAnsi="Century Schoolbook"/>
                 <w:noProof/>
                 <w:webHidden/>
               </w:rPr>
@@ -1696,6 +1824,7 @@
             </w:r>
             <w:r>
               <w:rPr>
+                <w:rFonts w:ascii="Century Schoolbook" w:hAnsi="Century Schoolbook"/>
                 <w:noProof/>
                 <w:webHidden/>
               </w:rPr>
@@ -1703,6 +1832,7 @@
             </w:r>
             <w:r>
               <w:rPr>
+                <w:rFonts w:ascii="Century Schoolbook" w:hAnsi="Century Schoolbook"/>
                 <w:noProof/>
                 <w:webHidden/>
               </w:rPr>
@@ -1710,12 +1840,14 @@
             </w:r>
             <w:r>
               <w:rPr>
+                <w:rFonts w:ascii="Century Schoolbook" w:hAnsi="Century Schoolbook"/>
                 <w:noProof/>
                 <w:webHidden/>
               </w:rPr>
             </w:r>
             <w:r>
               <w:rPr>
+                <w:rFonts w:ascii="Century Schoolbook" w:hAnsi="Century Schoolbook"/>
                 <w:noProof/>
                 <w:webHidden/>
               </w:rPr>
@@ -1723,6 +1855,7 @@
             </w:r>
             <w:r>
               <w:rPr>
+                <w:rFonts w:ascii="Century Schoolbook" w:hAnsi="Century Schoolbook"/>
                 <w:noProof/>
                 <w:webHidden/>
               </w:rPr>
@@ -1730,6 +1863,7 @@
             </w:r>
             <w:r>
               <w:rPr>
+                <w:rFonts w:ascii="Century Schoolbook" w:hAnsi="Century Schoolbook"/>
                 <w:noProof/>
                 <w:webHidden/>
               </w:rPr>
@@ -1741,7 +1875,7 @@
           <w:pPr>
             <w:pStyle w:val="TOC2"/>
             <w:rPr>
-              <w:rFonts w:eastAsiaTheme="minorEastAsia"/>
+              <w:rFonts w:ascii="Century Schoolbook" w:eastAsiaTheme="minorEastAsia" w:hAnsi="Century Schoolbook"/>
               <w:noProof/>
             </w:rPr>
           </w:pPr>
@@ -1749,13 +1883,14 @@
             <w:r>
               <w:rPr>
                 <w:rStyle w:val="Hyperlink"/>
+                <w:rFonts w:ascii="Century Schoolbook" w:hAnsi="Century Schoolbook"/>
                 <w:noProof/>
               </w:rPr>
               <w:t xml:space="preserve">3.2 </w:t>
             </w:r>
             <w:r>
               <w:rPr>
-                <w:rFonts w:eastAsiaTheme="minorEastAsia"/>
+                <w:rFonts w:ascii="Century Schoolbook" w:eastAsiaTheme="minorEastAsia" w:hAnsi="Century Schoolbook"/>
                 <w:noProof/>
               </w:rPr>
               <w:tab/>
@@ -1763,12 +1898,14 @@
             <w:r>
               <w:rPr>
                 <w:rStyle w:val="Hyperlink"/>
+                <w:rFonts w:ascii="Century Schoolbook" w:hAnsi="Century Schoolbook"/>
                 <w:noProof/>
               </w:rPr>
               <w:t>Programming the Board</w:t>
             </w:r>
             <w:r>
               <w:rPr>
+                <w:rFonts w:ascii="Century Schoolbook" w:hAnsi="Century Schoolbook"/>
                 <w:noProof/>
                 <w:webHidden/>
               </w:rPr>
@@ -1776,6 +1913,7 @@
             </w:r>
             <w:r>
               <w:rPr>
+                <w:rFonts w:ascii="Century Schoolbook" w:hAnsi="Century Schoolbook"/>
                 <w:noProof/>
                 <w:webHidden/>
               </w:rPr>
@@ -1783,6 +1921,7 @@
             </w:r>
             <w:r>
               <w:rPr>
+                <w:rFonts w:ascii="Century Schoolbook" w:hAnsi="Century Schoolbook"/>
                 <w:noProof/>
                 <w:webHidden/>
               </w:rPr>
@@ -1790,12 +1929,14 @@
             </w:r>
             <w:r>
               <w:rPr>
+                <w:rFonts w:ascii="Century Schoolbook" w:hAnsi="Century Schoolbook"/>
                 <w:noProof/>
                 <w:webHidden/>
               </w:rPr>
             </w:r>
             <w:r>
               <w:rPr>
+                <w:rFonts w:ascii="Century Schoolbook" w:hAnsi="Century Schoolbook"/>
                 <w:noProof/>
                 <w:webHidden/>
               </w:rPr>
@@ -1803,6 +1944,7 @@
             </w:r>
             <w:r>
               <w:rPr>
+                <w:rFonts w:ascii="Century Schoolbook" w:hAnsi="Century Schoolbook"/>
                 <w:noProof/>
                 <w:webHidden/>
               </w:rPr>
@@ -1810,6 +1952,7 @@
             </w:r>
             <w:r>
               <w:rPr>
+                <w:rFonts w:ascii="Century Schoolbook" w:hAnsi="Century Schoolbook"/>
                 <w:noProof/>
                 <w:webHidden/>
               </w:rPr>
@@ -1821,7 +1964,7 @@
           <w:pPr>
             <w:pStyle w:val="TOC2"/>
             <w:rPr>
-              <w:rFonts w:eastAsiaTheme="minorEastAsia"/>
+              <w:rFonts w:ascii="Century Schoolbook" w:eastAsiaTheme="minorEastAsia" w:hAnsi="Century Schoolbook"/>
               <w:noProof/>
             </w:rPr>
           </w:pPr>
@@ -1829,13 +1972,14 @@
             <w:r>
               <w:rPr>
                 <w:rStyle w:val="Hyperlink"/>
+                <w:rFonts w:ascii="Century Schoolbook" w:hAnsi="Century Schoolbook"/>
                 <w:noProof/>
               </w:rPr>
               <w:t xml:space="preserve">3.3 </w:t>
             </w:r>
             <w:r>
               <w:rPr>
-                <w:rFonts w:eastAsiaTheme="minorEastAsia"/>
+                <w:rFonts w:ascii="Century Schoolbook" w:eastAsiaTheme="minorEastAsia" w:hAnsi="Century Schoolbook"/>
                 <w:noProof/>
               </w:rPr>
               <w:tab/>
@@ -1843,12 +1987,14 @@
             <w:r>
               <w:rPr>
                 <w:rStyle w:val="Hyperlink"/>
+                <w:rFonts w:ascii="Century Schoolbook" w:hAnsi="Century Schoolbook"/>
                 <w:noProof/>
               </w:rPr>
               <w:t>Debugging with SDK</w:t>
             </w:r>
             <w:r>
               <w:rPr>
+                <w:rFonts w:ascii="Century Schoolbook" w:hAnsi="Century Schoolbook"/>
                 <w:noProof/>
                 <w:webHidden/>
               </w:rPr>
@@ -1856,6 +2002,7 @@
             </w:r>
             <w:r>
               <w:rPr>
+                <w:rFonts w:ascii="Century Schoolbook" w:hAnsi="Century Schoolbook"/>
                 <w:noProof/>
                 <w:webHidden/>
               </w:rPr>
@@ -1863,6 +2010,7 @@
             </w:r>
             <w:r>
               <w:rPr>
+                <w:rFonts w:ascii="Century Schoolbook" w:hAnsi="Century Schoolbook"/>
                 <w:noProof/>
                 <w:webHidden/>
               </w:rPr>
@@ -1870,12 +2018,14 @@
             </w:r>
             <w:r>
               <w:rPr>
+                <w:rFonts w:ascii="Century Schoolbook" w:hAnsi="Century Schoolbook"/>
                 <w:noProof/>
                 <w:webHidden/>
               </w:rPr>
             </w:r>
             <w:r>
               <w:rPr>
+                <w:rFonts w:ascii="Century Schoolbook" w:hAnsi="Century Schoolbook"/>
                 <w:noProof/>
                 <w:webHidden/>
               </w:rPr>
@@ -1883,6 +2033,7 @@
             </w:r>
             <w:r>
               <w:rPr>
+                <w:rFonts w:ascii="Century Schoolbook" w:hAnsi="Century Schoolbook"/>
                 <w:noProof/>
                 <w:webHidden/>
               </w:rPr>
@@ -1890,6 +2041,7 @@
             </w:r>
             <w:r>
               <w:rPr>
+                <w:rFonts w:ascii="Century Schoolbook" w:hAnsi="Century Schoolbook"/>
                 <w:noProof/>
                 <w:webHidden/>
               </w:rPr>
@@ -1901,7 +2053,7 @@
           <w:pPr>
             <w:pStyle w:val="TOC1"/>
             <w:rPr>
-              <w:rFonts w:eastAsiaTheme="minorEastAsia"/>
+              <w:rFonts w:ascii="Century Schoolbook" w:eastAsiaTheme="minorEastAsia" w:hAnsi="Century Schoolbook"/>
               <w:noProof/>
             </w:rPr>
           </w:pPr>
@@ -1909,7 +2061,7 @@
             <w:r>
               <w:rPr>
                 <w:rStyle w:val="Hyperlink"/>
-                <w:rFonts w:cs="Times New Roman"/>
+                <w:rFonts w:ascii="Century Schoolbook" w:hAnsi="Century Schoolbook" w:cs="Times New Roman"/>
                 <w:noProof/>
                 <w:spacing w:val="5"/>
                 <w:kern w:val="28"/>
@@ -1918,6 +2070,7 @@
             </w:r>
             <w:r>
               <w:rPr>
+                <w:rFonts w:ascii="Century Schoolbook" w:hAnsi="Century Schoolbook"/>
                 <w:noProof/>
                 <w:webHidden/>
               </w:rPr>
@@ -1925,6 +2078,7 @@
             </w:r>
             <w:r>
               <w:rPr>
+                <w:rFonts w:ascii="Century Schoolbook" w:hAnsi="Century Schoolbook"/>
                 <w:noProof/>
                 <w:webHidden/>
               </w:rPr>
@@ -1932,6 +2086,7 @@
             </w:r>
             <w:r>
               <w:rPr>
+                <w:rFonts w:ascii="Century Schoolbook" w:hAnsi="Century Schoolbook"/>
                 <w:noProof/>
                 <w:webHidden/>
               </w:rPr>
@@ -1939,12 +2094,14 @@
             </w:r>
             <w:r>
               <w:rPr>
+                <w:rFonts w:ascii="Century Schoolbook" w:hAnsi="Century Schoolbook"/>
                 <w:noProof/>
                 <w:webHidden/>
               </w:rPr>
             </w:r>
             <w:r>
               <w:rPr>
+                <w:rFonts w:ascii="Century Schoolbook" w:hAnsi="Century Schoolbook"/>
                 <w:noProof/>
                 <w:webHidden/>
               </w:rPr>
@@ -1952,6 +2109,7 @@
             </w:r>
             <w:r>
               <w:rPr>
+                <w:rFonts w:ascii="Century Schoolbook" w:hAnsi="Century Schoolbook"/>
                 <w:noProof/>
                 <w:webHidden/>
               </w:rPr>
@@ -1959,6 +2117,7 @@
             </w:r>
             <w:r>
               <w:rPr>
+                <w:rFonts w:ascii="Century Schoolbook" w:hAnsi="Century Schoolbook"/>
                 <w:noProof/>
                 <w:webHidden/>
               </w:rPr>
@@ -1970,7 +2129,7 @@
           <w:pPr>
             <w:pStyle w:val="TOC2"/>
             <w:rPr>
-              <w:rFonts w:eastAsiaTheme="minorEastAsia"/>
+              <w:rFonts w:ascii="Century Schoolbook" w:eastAsiaTheme="minorEastAsia" w:hAnsi="Century Schoolbook"/>
               <w:noProof/>
             </w:rPr>
           </w:pPr>
@@ -1978,13 +2137,14 @@
             <w:r>
               <w:rPr>
                 <w:rStyle w:val="Hyperlink"/>
+                <w:rFonts w:ascii="Century Schoolbook" w:hAnsi="Century Schoolbook"/>
                 <w:noProof/>
               </w:rPr>
               <w:t>4.1</w:t>
             </w:r>
             <w:r>
               <w:rPr>
-                <w:rFonts w:eastAsiaTheme="minorEastAsia"/>
+                <w:rFonts w:ascii="Century Schoolbook" w:eastAsiaTheme="minorEastAsia" w:hAnsi="Century Schoolbook"/>
                 <w:noProof/>
               </w:rPr>
               <w:tab/>
@@ -1992,12 +2152,14 @@
             <w:r>
               <w:rPr>
                 <w:rStyle w:val="Hyperlink"/>
+                <w:rFonts w:ascii="Century Schoolbook" w:hAnsi="Century Schoolbook"/>
                 <w:noProof/>
               </w:rPr>
               <w:t>Verification with ChipScope Pro</w:t>
             </w:r>
             <w:r>
               <w:rPr>
+                <w:rFonts w:ascii="Century Schoolbook" w:hAnsi="Century Schoolbook"/>
                 <w:noProof/>
                 <w:webHidden/>
               </w:rPr>
@@ -2005,6 +2167,7 @@
             </w:r>
             <w:r>
               <w:rPr>
+                <w:rFonts w:ascii="Century Schoolbook" w:hAnsi="Century Schoolbook"/>
                 <w:noProof/>
                 <w:webHidden/>
               </w:rPr>
@@ -2012,6 +2175,7 @@
             </w:r>
             <w:r>
               <w:rPr>
+                <w:rFonts w:ascii="Century Schoolbook" w:hAnsi="Century Schoolbook"/>
                 <w:noProof/>
                 <w:webHidden/>
               </w:rPr>
@@ -2019,12 +2183,14 @@
             </w:r>
             <w:r>
               <w:rPr>
+                <w:rFonts w:ascii="Century Schoolbook" w:hAnsi="Century Schoolbook"/>
                 <w:noProof/>
                 <w:webHidden/>
               </w:rPr>
             </w:r>
             <w:r>
               <w:rPr>
+                <w:rFonts w:ascii="Century Schoolbook" w:hAnsi="Century Schoolbook"/>
                 <w:noProof/>
                 <w:webHidden/>
               </w:rPr>
@@ -2032,6 +2198,7 @@
             </w:r>
             <w:r>
               <w:rPr>
+                <w:rFonts w:ascii="Century Schoolbook" w:hAnsi="Century Schoolbook"/>
                 <w:noProof/>
                 <w:webHidden/>
               </w:rPr>
@@ -2039,6 +2206,7 @@
             </w:r>
             <w:r>
               <w:rPr>
+                <w:rFonts w:ascii="Century Schoolbook" w:hAnsi="Century Schoolbook"/>
                 <w:noProof/>
                 <w:webHidden/>
               </w:rPr>
@@ -3091,7 +3259,7 @@
             <w10:borderbottom type="single" width="8"/>
             <w10:borderright type="single" width="8"/>
           </v:shape>
-          <o:OLEObject Type="Embed" ProgID="Word.OpenDocumentText.12" ShapeID="_x0000_i1026" DrawAspect="Content" ObjectID="_1448285643" r:id="rId10"/>
+          <o:OLEObject Type="Embed" ProgID="Word.OpenDocumentText.12" ShapeID="_x0000_i1026" DrawAspect="Content" ObjectID="_1448286709" r:id="rId10"/>
         </w:object>
       </w:r>
     </w:p>
@@ -3828,7 +3996,7 @@
             <w10:borderbottom type="single" width="8"/>
             <w10:borderright type="single" width="8"/>
           </v:shape>
-          <o:OLEObject Type="Embed" ProgID="Word.OpenDocumentText.12" ShapeID="_x0000_i1027" DrawAspect="Content" ObjectID="_1448285644" r:id="rId12"/>
+          <o:OLEObject Type="Embed" ProgID="Word.OpenDocumentText.12" ShapeID="_x0000_i1027" DrawAspect="Content" ObjectID="_1448286710" r:id="rId12"/>
         </w:object>
       </w:r>
     </w:p>
@@ -4711,7 +4879,7 @@
             <w10:borderbottom type="single" width="8"/>
             <w10:borderright type="single" width="8"/>
           </v:shape>
-          <o:OLEObject Type="Embed" ProgID="Word.OpenDocumentText.12" ShapeID="_x0000_i1030" DrawAspect="Content" ObjectID="_1448285645" r:id="rId14"/>
+          <o:OLEObject Type="Embed" ProgID="Word.OpenDocumentText.12" ShapeID="_x0000_i1030" DrawAspect="Content" ObjectID="_1448286711" r:id="rId14"/>
         </w:object>
       </w:r>
     </w:p>
@@ -5106,7 +5274,7 @@
             <w10:borderbottom type="single" width="8"/>
             <w10:borderright type="single" width="8"/>
           </v:shape>
-          <o:OLEObject Type="Embed" ProgID="Word.OpenDocumentText.12" ShapeID="_x0000_i1031" DrawAspect="Content" ObjectID="_1448285646" r:id="rId16"/>
+          <o:OLEObject Type="Embed" ProgID="Word.OpenDocumentText.12" ShapeID="_x0000_i1031" DrawAspect="Content" ObjectID="_1448286712" r:id="rId16"/>
         </w:object>
       </w:r>
     </w:p>
@@ -5324,7 +5492,7 @@
             <w10:borderbottom type="single" width="8"/>
             <w10:borderright type="single" width="8"/>
           </v:shape>
-          <o:OLEObject Type="Embed" ProgID="Word.OpenDocumentText.12" ShapeID="_x0000_i1032" DrawAspect="Content" ObjectID="_1448285647" r:id="rId18"/>
+          <o:OLEObject Type="Embed" ProgID="Word.OpenDocumentText.12" ShapeID="_x0000_i1032" DrawAspect="Content" ObjectID="_1448286713" r:id="rId18"/>
         </w:object>
       </w:r>
     </w:p>
@@ -5628,7 +5796,7 @@
             <w10:borderbottom type="single" width="8"/>
             <w10:borderright type="single" width="8"/>
           </v:shape>
-          <o:OLEObject Type="Embed" ProgID="Word.OpenDocumentText.12" ShapeID="_x0000_i1033" DrawAspect="Content" ObjectID="_1448285648" r:id="rId20"/>
+          <o:OLEObject Type="Embed" ProgID="Word.OpenDocumentText.12" ShapeID="_x0000_i1033" DrawAspect="Content" ObjectID="_1448286714" r:id="rId20"/>
         </w:object>
       </w:r>
     </w:p>
@@ -5882,7 +6050,7 @@
           <v:shape id="_x0000_i1034" type="#_x0000_t75" style="width:410.25pt;height:247.5pt" o:ole="">
             <v:imagedata r:id="rId21" o:title=""/>
           </v:shape>
-          <o:OLEObject Type="Embed" ProgID="PBrush" ShapeID="_x0000_i1034" DrawAspect="Content" ObjectID="_1448285649" r:id="rId22"/>
+          <o:OLEObject Type="Embed" ProgID="PBrush" ShapeID="_x0000_i1034" DrawAspect="Content" ObjectID="_1448286715" r:id="rId22"/>
         </w:object>
       </w:r>
     </w:p>
@@ -6011,7 +6179,7 @@
             <w10:borderbottom type="single" width="8"/>
             <w10:borderright type="single" width="8"/>
           </v:shape>
-          <o:OLEObject Type="Embed" ProgID="Word.OpenDocumentText.12" ShapeID="_x0000_i1035" DrawAspect="Content" ObjectID="_1448285650" r:id="rId24"/>
+          <o:OLEObject Type="Embed" ProgID="Word.OpenDocumentText.12" ShapeID="_x0000_i1035" DrawAspect="Content" ObjectID="_1448286716" r:id="rId24"/>
         </w:object>
       </w:r>
     </w:p>
@@ -6341,7 +6509,7 @@
             <w10:borderbottom type="single" width="8"/>
             <w10:borderright type="single" width="8"/>
           </v:shape>
-          <o:OLEObject Type="Embed" ProgID="PBrush" ShapeID="_x0000_i1036" DrawAspect="Content" ObjectID="_1448285651" r:id="rId26"/>
+          <o:OLEObject Type="Embed" ProgID="PBrush" ShapeID="_x0000_i1036" DrawAspect="Content" ObjectID="_1448286717" r:id="rId26"/>
         </w:object>
       </w:r>
     </w:p>
@@ -6626,7 +6794,7 @@
           <v:shape id="_x0000_i1037" type="#_x0000_t75" style="width:321.75pt;height:262.5pt" o:ole="">
             <v:imagedata r:id="rId27" o:title=""/>
           </v:shape>
-          <o:OLEObject Type="Embed" ProgID="PBrush" ShapeID="_x0000_i1037" DrawAspect="Content" ObjectID="_1448285652" r:id="rId28"/>
+          <o:OLEObject Type="Embed" ProgID="PBrush" ShapeID="_x0000_i1037" DrawAspect="Content" ObjectID="_1448286718" r:id="rId28"/>
         </w:object>
       </w:r>
     </w:p>
@@ -6753,10 +6921,10 @@
           <w:rFonts w:ascii="Cambria" w:hAnsi="Cambria" w:cs="Times New Roman"/>
         </w:rPr>
         <w:object w:dxaOrig="8714" w:dyaOrig="4484">
-          <v:shape id="_x0000_i1063" type="#_x0000_t75" style="width:435.75pt;height:224.25pt" o:ole="">
+          <v:shape id="_x0000_i1038" type="#_x0000_t75" style="width:435.75pt;height:224.25pt" o:ole="">
             <v:imagedata r:id="rId29" o:title=""/>
           </v:shape>
-          <o:OLEObject Type="Embed" ProgID="PBrush" ShapeID="_x0000_i1063" DrawAspect="Content" ObjectID="_1448285653" r:id="rId30"/>
+          <o:OLEObject Type="Embed" ProgID="PBrush" ShapeID="_x0000_i1038" DrawAspect="Content" ObjectID="_1448286719" r:id="rId30"/>
         </w:object>
       </w:r>
     </w:p>
@@ -6935,10 +7103,10 @@
           <w:rFonts w:asciiTheme="majorHAnsi" w:hAnsiTheme="majorHAnsi"/>
         </w:rPr>
         <w:object w:dxaOrig="6254" w:dyaOrig="2355">
-          <v:shape id="_x0000_i1038" type="#_x0000_t75" style="width:312.75pt;height:117.75pt" o:ole="">
+          <v:shape id="_x0000_i1039" type="#_x0000_t75" style="width:312.75pt;height:117.75pt" o:ole="">
             <v:imagedata r:id="rId31" o:title=""/>
           </v:shape>
-          <o:OLEObject Type="Embed" ProgID="PBrush" ShapeID="_x0000_i1038" DrawAspect="Content" ObjectID="_1448285654" r:id="rId32"/>
+          <o:OLEObject Type="Embed" ProgID="PBrush" ShapeID="_x0000_i1039" DrawAspect="Content" ObjectID="_1448286720" r:id="rId32"/>
         </w:object>
       </w:r>
     </w:p>
@@ -7187,10 +7355,10 @@
           <w:rFonts w:asciiTheme="majorHAnsi" w:hAnsiTheme="majorHAnsi"/>
         </w:rPr>
         <w:object w:dxaOrig="9256" w:dyaOrig="3991">
-          <v:shape id="_x0000_i1039" type="#_x0000_t75" style="width:462.75pt;height:199.5pt" o:ole="">
+          <v:shape id="_x0000_i1040" type="#_x0000_t75" style="width:462.75pt;height:199.5pt" o:ole="">
             <v:imagedata r:id="rId33" o:title=""/>
           </v:shape>
-          <o:OLEObject Type="Embed" ProgID="PBrush" ShapeID="_x0000_i1039" DrawAspect="Content" ObjectID="_1448285655" r:id="rId34"/>
+          <o:OLEObject Type="Embed" ProgID="PBrush" ShapeID="_x0000_i1040" DrawAspect="Content" ObjectID="_1448286721" r:id="rId34"/>
         </w:object>
       </w:r>
     </w:p>
@@ -7220,10 +7388,10 @@
           <w:rFonts w:asciiTheme="majorHAnsi" w:hAnsiTheme="majorHAnsi"/>
         </w:rPr>
         <w:object w:dxaOrig="9269" w:dyaOrig="2970">
-          <v:shape id="_x0000_i1040" type="#_x0000_t75" style="width:463.5pt;height:148.5pt" o:ole="">
+          <v:shape id="_x0000_i1041" type="#_x0000_t75" style="width:463.5pt;height:148.5pt" o:ole="">
             <v:imagedata r:id="rId35" o:title=""/>
           </v:shape>
-          <o:OLEObject Type="Embed" ProgID="PBrush" ShapeID="_x0000_i1040" DrawAspect="Content" ObjectID="_1448285656" r:id="rId36"/>
+          <o:OLEObject Type="Embed" ProgID="PBrush" ShapeID="_x0000_i1041" DrawAspect="Content" ObjectID="_1448286722" r:id="rId36"/>
         </w:object>
       </w:r>
     </w:p>
@@ -7259,10 +7427,10 @@
           <w:rFonts w:asciiTheme="majorHAnsi" w:hAnsiTheme="majorHAnsi"/>
         </w:rPr>
         <w:object w:dxaOrig="9689" w:dyaOrig="8939">
-          <v:shape id="_x0000_i1041" type="#_x0000_t75" style="width:460.5pt;height:424.5pt" o:ole="">
+          <v:shape id="_x0000_i1042" type="#_x0000_t75" style="width:460.5pt;height:424.5pt" o:ole="">
             <v:imagedata r:id="rId37" o:title=""/>
           </v:shape>
-          <o:OLEObject Type="Embed" ProgID="PBrush" ShapeID="_x0000_i1041" DrawAspect="Content" ObjectID="_1448285657" r:id="rId38"/>
+          <o:OLEObject Type="Embed" ProgID="PBrush" ShapeID="_x0000_i1042" DrawAspect="Content" ObjectID="_1448286723" r:id="rId38"/>
         </w:object>
       </w:r>
     </w:p>
@@ -7293,10 +7461,10 @@
           <w:rFonts w:asciiTheme="majorHAnsi" w:hAnsiTheme="majorHAnsi"/>
         </w:rPr>
         <w:object w:dxaOrig="8969" w:dyaOrig="6601">
-          <v:shape id="_x0000_i1042" type="#_x0000_t75" style="width:448.5pt;height:330pt" o:ole="">
+          <v:shape id="_x0000_i1043" type="#_x0000_t75" style="width:448.5pt;height:330pt" o:ole="">
             <v:imagedata r:id="rId39" o:title=""/>
           </v:shape>
-          <o:OLEObject Type="Embed" ProgID="PBrush" ShapeID="_x0000_i1042" DrawAspect="Content" ObjectID="_1448285658" r:id="rId40"/>
+          <o:OLEObject Type="Embed" ProgID="PBrush" ShapeID="_x0000_i1043" DrawAspect="Content" ObjectID="_1448286724" r:id="rId40"/>
         </w:object>
       </w:r>
     </w:p>
@@ -7460,7 +7628,7 @@
       </w:r>
       <w:r>
         <w:pict>
-          <v:rect id="_x0000_i1043" style="width:468pt;height:1pt" o:hralign="center" o:hrstd="t" o:hrnoshade="t" o:hr="t" fillcolor="black [3213]" stroked="f"/>
+          <v:rect id="_x0000_i1044" style="width:468pt;height:1pt" o:hralign="center" o:hrstd="t" o:hrnoshade="t" o:hr="t" fillcolor="black [3213]" stroked="f"/>
         </w:pict>
       </w:r>
     </w:p>
@@ -7520,7 +7688,7 @@
       </w:pPr>
       <w:r>
         <w:pict>
-          <v:rect id="_x0000_i1044" style="width:468pt;height:1pt" o:hralign="center" o:hrstd="t" o:hrnoshade="t" o:hr="t" fillcolor="black [3213]" stroked="f"/>
+          <v:rect id="_x0000_i1045" style="width:468pt;height:1pt" o:hralign="center" o:hrstd="t" o:hrnoshade="t" o:hr="t" fillcolor="black [3213]" stroked="f"/>
         </w:pict>
       </w:r>
     </w:p>
@@ -7972,14 +8140,14 @@
           <w:rFonts w:ascii="Cambria" w:hAnsi="Cambria" w:cs="Times New Roman"/>
         </w:rPr>
         <w:object w:dxaOrig="6614" w:dyaOrig="2925">
-          <v:shape id="_x0000_i1045" type="#_x0000_t75" style="width:270.75pt;height:120pt" o:ole="" o:bordertopcolor="this" o:borderleftcolor="this" o:borderbottomcolor="this" o:borderrightcolor="this">
+          <v:shape id="_x0000_i1046" type="#_x0000_t75" style="width:270.75pt;height:120pt" o:ole="" o:bordertopcolor="this" o:borderleftcolor="this" o:borderbottomcolor="this" o:borderrightcolor="this">
             <v:imagedata r:id="rId41" o:title=""/>
             <w10:bordertop type="single" width="6"/>
             <w10:borderleft type="single" width="6"/>
             <w10:borderbottom type="single" width="6"/>
             <w10:borderright type="single" width="6"/>
           </v:shape>
-          <o:OLEObject Type="Embed" ProgID="PBrush" ShapeID="_x0000_i1045" DrawAspect="Content" ObjectID="_1448285659" r:id="rId42"/>
+          <o:OLEObject Type="Embed" ProgID="PBrush" ShapeID="_x0000_i1046" DrawAspect="Content" ObjectID="_1448286725" r:id="rId42"/>
         </w:object>
       </w:r>
     </w:p>
@@ -11079,10 +11247,10 @@
           <w:rFonts w:ascii="Cambria" w:hAnsi="Cambria" w:cs="Times New Roman"/>
         </w:rPr>
         <w:object w:dxaOrig="8206" w:dyaOrig="4949">
-          <v:shape id="_x0000_i1046" type="#_x0000_t75" style="width:410.25pt;height:247.5pt" o:ole="">
+          <v:shape id="_x0000_i1047" type="#_x0000_t75" style="width:410.25pt;height:247.5pt" o:ole="">
             <v:imagedata r:id="rId21" o:title=""/>
           </v:shape>
-          <o:OLEObject Type="Embed" ProgID="PBrush" ShapeID="_x0000_i1046" DrawAspect="Content" ObjectID="_1448285660" r:id="rId43"/>
+          <o:OLEObject Type="Embed" ProgID="PBrush" ShapeID="_x0000_i1047" DrawAspect="Content" ObjectID="_1448286726" r:id="rId43"/>
         </w:object>
       </w:r>
     </w:p>
@@ -11235,7 +11403,7 @@
       </w:r>
       <w:r>
         <w:pict>
-          <v:rect id="_x0000_i1047" style="width:468pt;height:1pt" o:hralign="center" o:hrstd="t" o:hrnoshade="t" o:hr="t" fillcolor="black [3213]" stroked="f"/>
+          <v:rect id="_x0000_i1048" style="width:468pt;height:1pt" o:hralign="center" o:hrstd="t" o:hrnoshade="t" o:hr="t" fillcolor="black [3213]" stroked="f"/>
         </w:pict>
       </w:r>
     </w:p>
@@ -11328,7 +11496,7 @@
           <w:rFonts w:ascii="Cambria" w:hAnsi="Cambria" w:cs="Times New Roman"/>
         </w:rPr>
         <w:pict>
-          <v:rect id="_x0000_i1048" style="width:468pt;height:1pt" o:hralign="center" o:hrstd="t" o:hrnoshade="t" o:hr="t" fillcolor="black [3213]" stroked="f"/>
+          <v:rect id="_x0000_i1049" style="width:468pt;height:1pt" o:hralign="center" o:hrstd="t" o:hrnoshade="t" o:hr="t" fillcolor="black [3213]" stroked="f"/>
         </w:pict>
       </w:r>
     </w:p>
@@ -11441,14 +11609,14 @@
       </w:pPr>
       <w:r>
         <w:object w:dxaOrig="9360" w:dyaOrig="8519">
-          <v:shape id="_x0000_i1049" type="#_x0000_t75" style="width:462.75pt;height:420.75pt" o:ole="" o:bordertopcolor="this" o:borderleftcolor="this" o:borderbottomcolor="this" o:borderrightcolor="this">
+          <v:shape id="_x0000_i1050" type="#_x0000_t75" style="width:462.75pt;height:420.75pt" o:ole="" o:bordertopcolor="this" o:borderleftcolor="this" o:borderbottomcolor="this" o:borderrightcolor="this">
             <v:imagedata r:id="rId44" o:title=""/>
             <w10:bordertop type="single" width="6"/>
             <w10:borderleft type="single" width="6"/>
             <w10:borderbottom type="single" width="6"/>
             <w10:borderright type="single" width="6"/>
           </v:shape>
-          <o:OLEObject Type="Embed" ProgID="Word.OpenDocumentText.12" ShapeID="_x0000_i1049" DrawAspect="Content" ObjectID="_1448285661" r:id="rId45"/>
+          <o:OLEObject Type="Embed" ProgID="Word.OpenDocumentText.12" ShapeID="_x0000_i1050" DrawAspect="Content" ObjectID="_1448286727" r:id="rId45"/>
         </w:object>
       </w:r>
     </w:p>
@@ -11711,10 +11879,10 @@
           <w:rFonts w:ascii="Cambria" w:hAnsi="Cambria" w:cs="Times New Roman"/>
         </w:rPr>
         <w:object w:dxaOrig="8219" w:dyaOrig="7724">
-          <v:shape id="_x0000_i1050" type="#_x0000_t75" style="width:411pt;height:386.25pt" o:ole="">
+          <v:shape id="_x0000_i1051" type="#_x0000_t75" style="width:411pt;height:386.25pt" o:ole="">
             <v:imagedata r:id="rId46" o:title=""/>
           </v:shape>
-          <o:OLEObject Type="Embed" ProgID="PBrush" ShapeID="_x0000_i1050" DrawAspect="Content" ObjectID="_1448285662" r:id="rId47"/>
+          <o:OLEObject Type="Embed" ProgID="PBrush" ShapeID="_x0000_i1051" DrawAspect="Content" ObjectID="_1448286728" r:id="rId47"/>
         </w:object>
       </w:r>
     </w:p>
@@ -12027,7 +12195,7 @@
       </w:r>
       <w:r>
         <w:pict>
-          <v:rect id="_x0000_i1051" style="width:468pt;height:1pt" o:hralign="center" o:hrstd="t" o:hrnoshade="t" o:hr="t" fillcolor="black [3213]" stroked="f"/>
+          <v:rect id="_x0000_i1052" style="width:468pt;height:1pt" o:hralign="center" o:hrstd="t" o:hrnoshade="t" o:hr="t" fillcolor="black [3213]" stroked="f"/>
         </w:pict>
       </w:r>
     </w:p>
@@ -12186,7 +12354,7 @@
           <w:rFonts w:ascii="Cambria" w:hAnsi="Cambria" w:cs="Times New Roman"/>
         </w:rPr>
         <w:pict>
-          <v:rect id="_x0000_i1052" style="width:468pt;height:1pt" o:hralign="center" o:hrstd="t" o:hrnoshade="t" o:hr="t" fillcolor="black [3213]" stroked="f"/>
+          <v:rect id="_x0000_i1053" style="width:468pt;height:1pt" o:hralign="center" o:hrstd="t" o:hrnoshade="t" o:hr="t" fillcolor="black [3213]" stroked="f"/>
         </w:pict>
       </w:r>
     </w:p>
@@ -12845,7 +13013,7 @@
       </w:r>
       <w:r>
         <w:pict>
-          <v:rect id="_x0000_i1053" style="width:468pt;height:1pt" o:hralign="center" o:hrstd="t" o:hrnoshade="t" o:hr="t" fillcolor="black [3213]" stroked="f"/>
+          <v:rect id="_x0000_i1054" style="width:468pt;height:1pt" o:hralign="center" o:hrstd="t" o:hrnoshade="t" o:hr="t" fillcolor="black [3213]" stroked="f"/>
         </w:pict>
       </w:r>
     </w:p>
@@ -12940,7 +13108,7 @@
           <w:rFonts w:ascii="Cambria" w:hAnsi="Cambria" w:cs="Times New Roman"/>
         </w:rPr>
         <w:pict>
-          <v:rect id="_x0000_i1054" style="width:468pt;height:1pt" o:hralign="center" o:hrstd="t" o:hrnoshade="t" o:hr="t" fillcolor="black [3213]" stroked="f"/>
+          <v:rect id="_x0000_i1055" style="width:468pt;height:1pt" o:hralign="center" o:hrstd="t" o:hrnoshade="t" o:hr="t" fillcolor="black [3213]" stroked="f"/>
         </w:pict>
       </w:r>
     </w:p>
@@ -12975,7 +13143,7 @@
             <v:imagedata r:id="rId48" o:title=""/>
             <w10:wrap type="square" anchorx="margin" anchory="margin"/>
           </v:shape>
-          <o:OLEObject Type="Embed" ProgID="PBrush" ShapeID="_x0000_s1203" DrawAspect="Content" ObjectID="_1448285671" r:id="rId49"/>
+          <o:OLEObject Type="Embed" ProgID="PBrush" ShapeID="_x0000_s1203" DrawAspect="Content" ObjectID="_1448286737" r:id="rId49"/>
         </w:pict>
       </w:r>
       <w:r>
@@ -13116,14 +13284,14 @@
           <w:rFonts w:ascii="Cambria" w:hAnsi="Cambria" w:cs="Times New Roman"/>
         </w:rPr>
         <w:object w:dxaOrig="6768" w:dyaOrig="5386">
-          <v:shape id="_x0000_i1055" type="#_x0000_t75" style="width:315.75pt;height:250.5pt" o:ole="" o:bordertopcolor="this" o:borderleftcolor="this" o:borderbottomcolor="this" o:borderrightcolor="this">
+          <v:shape id="_x0000_i1056" type="#_x0000_t75" style="width:315.75pt;height:250.5pt" o:ole="" o:bordertopcolor="this" o:borderleftcolor="this" o:borderbottomcolor="this" o:borderrightcolor="this">
             <v:imagedata r:id="rId50" o:title=""/>
             <w10:bordertop type="single" width="8"/>
             <w10:borderleft type="single" width="8"/>
             <w10:borderbottom type="single" width="8"/>
             <w10:borderright type="single" width="8"/>
           </v:shape>
-          <o:OLEObject Type="Embed" ProgID="Word.OpenDocumentText.12" ShapeID="_x0000_i1055" DrawAspect="Content" ObjectID="_1448285663" r:id="rId51"/>
+          <o:OLEObject Type="Embed" ProgID="Word.OpenDocumentText.12" ShapeID="_x0000_i1056" DrawAspect="Content" ObjectID="_1448286729" r:id="rId51"/>
         </w:object>
       </w:r>
     </w:p>
@@ -13579,10 +13747,10 @@
           <w:rFonts w:ascii="Cambria" w:hAnsi="Cambria" w:cs="Times New Roman"/>
         </w:rPr>
         <w:object w:dxaOrig="8054" w:dyaOrig="3330">
-          <v:shape id="_x0000_i1056" type="#_x0000_t75" style="width:402.75pt;height:166.5pt" o:ole="">
+          <v:shape id="_x0000_i1057" type="#_x0000_t75" style="width:402.75pt;height:166.5pt" o:ole="">
             <v:imagedata r:id="rId52" o:title=""/>
           </v:shape>
-          <o:OLEObject Type="Embed" ProgID="PBrush" ShapeID="_x0000_i1056" DrawAspect="Content" ObjectID="_1448285664" r:id="rId53"/>
+          <o:OLEObject Type="Embed" ProgID="PBrush" ShapeID="_x0000_i1057" DrawAspect="Content" ObjectID="_1448286730" r:id="rId53"/>
         </w:object>
       </w:r>
     </w:p>
@@ -13679,10 +13847,10 @@
           <w:rFonts w:ascii="Cambria" w:hAnsi="Cambria" w:cs="Times New Roman"/>
         </w:rPr>
         <w:object w:dxaOrig="9029" w:dyaOrig="3586">
-          <v:shape id="_x0000_i1057" type="#_x0000_t75" style="width:451.5pt;height:179.25pt" o:ole="">
+          <v:shape id="_x0000_i1058" type="#_x0000_t75" style="width:451.5pt;height:179.25pt" o:ole="">
             <v:imagedata r:id="rId54" o:title=""/>
           </v:shape>
-          <o:OLEObject Type="Embed" ProgID="PBrush" ShapeID="_x0000_i1057" DrawAspect="Content" ObjectID="_1448285665" r:id="rId55"/>
+          <o:OLEObject Type="Embed" ProgID="PBrush" ShapeID="_x0000_i1058" DrawAspect="Content" ObjectID="_1448286731" r:id="rId55"/>
         </w:object>
       </w:r>
     </w:p>
@@ -14261,10 +14429,10 @@
       </w:r>
       <w:r>
         <w:object w:dxaOrig="360" w:dyaOrig="330">
-          <v:shape id="_x0000_i1058" type="#_x0000_t75" style="width:18pt;height:16.5pt" o:ole="">
+          <v:shape id="_x0000_i1059" type="#_x0000_t75" style="width:18pt;height:16.5pt" o:ole="">
             <v:imagedata r:id="rId56" o:title=""/>
           </v:shape>
-          <o:OLEObject Type="Embed" ProgID="PBrush" ShapeID="_x0000_i1058" DrawAspect="Content" ObjectID="_1448285666" r:id="rId57"/>
+          <o:OLEObject Type="Embed" ProgID="PBrush" ShapeID="_x0000_i1059" DrawAspect="Content" ObjectID="_1448286732" r:id="rId57"/>
         </w:object>
       </w:r>
       <w:r>
@@ -14286,10 +14454,10 @@
           <w:rFonts w:ascii="Cambria" w:hAnsi="Cambria" w:cs="Times New Roman"/>
         </w:rPr>
         <w:object w:dxaOrig="8129" w:dyaOrig="2160">
-          <v:shape id="_x0000_i1059" type="#_x0000_t75" style="width:406.5pt;height:108pt" o:ole="">
+          <v:shape id="_x0000_i1060" type="#_x0000_t75" style="width:406.5pt;height:108pt" o:ole="">
             <v:imagedata r:id="rId58" o:title=""/>
           </v:shape>
-          <o:OLEObject Type="Embed" ProgID="PBrush" ShapeID="_x0000_i1059" DrawAspect="Content" ObjectID="_1448285667" r:id="rId59"/>
+          <o:OLEObject Type="Embed" ProgID="PBrush" ShapeID="_x0000_i1060" DrawAspect="Content" ObjectID="_1448286733" r:id="rId59"/>
         </w:object>
       </w:r>
     </w:p>
@@ -14313,7 +14481,7 @@
       </w:r>
       <w:r>
         <w:pict>
-          <v:rect id="_x0000_i1064" style="width:468pt;height:1pt" o:hralign="center" o:hrstd="t" o:hrnoshade="t" o:hr="t" fillcolor="black [3213]" stroked="f"/>
+          <v:rect id="_x0000_i1061" style="width:468pt;height:1pt" o:hralign="center" o:hrstd="t" o:hrnoshade="t" o:hr="t" fillcolor="black [3213]" stroked="f"/>
         </w:pict>
       </w:r>
     </w:p>
@@ -14378,7 +14546,7 @@
           <w:rFonts w:ascii="Cambria" w:hAnsi="Cambria" w:cs="Times New Roman"/>
         </w:rPr>
         <w:pict>
-          <v:rect id="_x0000_i1065" style="width:468pt;height:1pt" o:hralign="center" o:hrstd="t" o:hrnoshade="t" o:hr="t" fillcolor="black [3213]" stroked="f"/>
+          <v:rect id="_x0000_i1062" style="width:468pt;height:1pt" o:hralign="center" o:hrstd="t" o:hrnoshade="t" o:hr="t" fillcolor="black [3213]" stroked="f"/>
         </w:pict>
       </w:r>
     </w:p>
@@ -14670,10 +14838,10 @@
           <w:rFonts w:ascii="Cambria" w:hAnsi="Cambria" w:cs="Times New Roman"/>
         </w:rPr>
         <w:object w:dxaOrig="8054" w:dyaOrig="2760">
-          <v:shape id="_x0000_i1060" type="#_x0000_t75" style="width:402.75pt;height:138pt" o:ole="">
+          <v:shape id="_x0000_i1063" type="#_x0000_t75" style="width:402.75pt;height:138pt" o:ole="">
             <v:imagedata r:id="rId60" o:title=""/>
           </v:shape>
-          <o:OLEObject Type="Embed" ProgID="PBrush" ShapeID="_x0000_i1060" DrawAspect="Content" ObjectID="_1448285668" r:id="rId61"/>
+          <o:OLEObject Type="Embed" ProgID="PBrush" ShapeID="_x0000_i1063" DrawAspect="Content" ObjectID="_1448286734" r:id="rId61"/>
         </w:object>
       </w:r>
     </w:p>
@@ -14705,10 +14873,10 @@
       </w:pPr>
       <w:r>
         <w:object w:dxaOrig="7964" w:dyaOrig="2760">
-          <v:shape id="_x0000_i1061" type="#_x0000_t75" style="width:398.25pt;height:138pt" o:ole="">
+          <v:shape id="_x0000_i1064" type="#_x0000_t75" style="width:398.25pt;height:138pt" o:ole="">
             <v:imagedata r:id="rId62" o:title=""/>
           </v:shape>
-          <o:OLEObject Type="Embed" ProgID="PBrush" ShapeID="_x0000_i1061" DrawAspect="Content" ObjectID="_1448285669" r:id="rId63"/>
+          <o:OLEObject Type="Embed" ProgID="PBrush" ShapeID="_x0000_i1064" DrawAspect="Content" ObjectID="_1448286735" r:id="rId63"/>
         </w:object>
       </w:r>
     </w:p>
@@ -14794,10 +14962,10 @@
           <w:rFonts w:ascii="Cambria" w:hAnsi="Cambria" w:cs="Times New Roman"/>
         </w:rPr>
         <w:object w:dxaOrig="9181" w:dyaOrig="1680">
-          <v:shape id="_x0000_i1062" type="#_x0000_t75" style="width:459pt;height:84pt" o:ole="">
+          <v:shape id="_x0000_i1065" type="#_x0000_t75" style="width:459pt;height:84pt" o:ole="">
             <v:imagedata r:id="rId64" o:title=""/>
           </v:shape>
-          <o:OLEObject Type="Embed" ProgID="PBrush" ShapeID="_x0000_i1062" DrawAspect="Content" ObjectID="_1448285670" r:id="rId65"/>
+          <o:OLEObject Type="Embed" ProgID="PBrush" ShapeID="_x0000_i1065" DrawAspect="Content" ObjectID="_1448286736" r:id="rId65"/>
         </w:object>
       </w:r>
     </w:p>
@@ -14869,9 +15037,9 @@
       <w:tblLook w:val="04A0"/>
     </w:tblPr>
     <w:tblGrid>
-      <w:gridCol w:w="4283"/>
-      <w:gridCol w:w="1009"/>
-      <w:gridCol w:w="4284"/>
+      <w:gridCol w:w="4309"/>
+      <w:gridCol w:w="958"/>
+      <w:gridCol w:w="4309"/>
     </w:tblGrid>
     <w:tr>
       <w:trPr>
@@ -19801,7 +19969,7 @@
 </file>
 
 <file path=customXml/itemProps2.xml><?xml version="1.0" encoding="utf-8"?>
-<ds:datastoreItem xmlns:ds="http://schemas.openxmlformats.org/officeDocument/2006/customXml" ds:itemID="{AC58985D-5FE4-4C33-BB5F-A6806DE6482A}">
+<ds:datastoreItem xmlns:ds="http://schemas.openxmlformats.org/officeDocument/2006/customXml" ds:itemID="{11699105-8276-4ED2-9749-91F7009E9A3C}">
   <ds:schemaRefs>
     <ds:schemaRef ds:uri="http://schemas.openxmlformats.org/officeDocument/2006/bibliography"/>
   </ds:schemaRefs>

</xml_diff>

<commit_message>
update to Lab 1 tutorial
</commit_message>
<xml_diff>
--- a/Labs/Lab_1/DemoFilesAndDocumentation/Tutorial/Lab_1.docx
+++ b/Labs/Lab_1/DemoFilesAndDocumentation/Tutorial/Lab_1.docx
@@ -329,12 +329,9 @@
     <w:sdt>
       <w:sdtPr>
         <w:rPr>
-          <w:rFonts w:ascii="Times New Roman" w:eastAsiaTheme="minorHAnsi" w:hAnsi="Times New Roman" w:cs="Times New Roman"/>
-          <w:b w:val="0"/>
-          <w:bCs w:val="0"/>
-          <w:color w:val="auto"/>
-          <w:sz w:val="22"/>
-          <w:szCs w:val="22"/>
+          <w:rFonts w:ascii="Times New Roman" w:hAnsi="Times New Roman" w:cs="Times New Roman"/>
+          <w:b/>
+          <w:bCs/>
         </w:rPr>
         <w:id w:val="879776607"/>
         <w:docPartObj>
@@ -342,17 +339,13 @@
           <w:docPartUnique/>
         </w:docPartObj>
       </w:sdtPr>
+      <w:sdtEndPr>
+        <w:rPr>
+          <w:b w:val="0"/>
+          <w:bCs w:val="0"/>
+        </w:rPr>
+      </w:sdtEndPr>
       <w:sdtContent>
-        <w:p>
-          <w:pPr>
-            <w:pStyle w:val="TOCHeading"/>
-            <w:spacing w:before="0"/>
-            <w:rPr>
-              <w:rFonts w:ascii="Times New Roman" w:hAnsi="Times New Roman" w:cs="Times New Roman"/>
-              <w:sz w:val="14"/>
-            </w:rPr>
-          </w:pPr>
-        </w:p>
         <w:p>
           <w:pPr>
             <w:pStyle w:val="TOC1"/>
@@ -379,7 +372,7 @@
             </w:rPr>
             <w:fldChar w:fldCharType="separate"/>
           </w:r>
-          <w:hyperlink w:anchor="_Toc374543547" w:history="1">
+          <w:hyperlink w:anchor="_Toc374546973" w:history="1">
             <w:r>
               <w:rPr>
                 <w:rStyle w:val="Hyperlink"/>
@@ -410,7 +403,7 @@
                 <w:noProof/>
                 <w:webHidden/>
               </w:rPr>
-              <w:instrText xml:space="preserve"> PAGEREF _Toc374543547 \h </w:instrText>
+              <w:instrText xml:space="preserve"> PAGEREF _Toc374546973 \h </w:instrText>
             </w:r>
             <w:r>
               <w:rPr>
@@ -453,7 +446,7 @@
               <w:noProof/>
             </w:rPr>
           </w:pPr>
-          <w:hyperlink w:anchor="_Toc374543548" w:history="1">
+          <w:hyperlink w:anchor="_Toc374546974" w:history="1">
             <w:r>
               <w:rPr>
                 <w:rStyle w:val="Hyperlink"/>
@@ -484,7 +477,7 @@
                 <w:noProof/>
                 <w:webHidden/>
               </w:rPr>
-              <w:instrText xml:space="preserve"> PAGEREF _Toc374543548 \h </w:instrText>
+              <w:instrText xml:space="preserve"> PAGEREF _Toc374546974 \h </w:instrText>
             </w:r>
             <w:r>
               <w:rPr>
@@ -527,7 +520,7 @@
               <w:noProof/>
             </w:rPr>
           </w:pPr>
-          <w:hyperlink w:anchor="_Toc374543549" w:history="1">
+          <w:hyperlink w:anchor="_Toc374546975" w:history="1">
             <w:r>
               <w:rPr>
                 <w:rStyle w:val="Hyperlink"/>
@@ -558,7 +551,7 @@
                 <w:noProof/>
                 <w:webHidden/>
               </w:rPr>
-              <w:instrText xml:space="preserve"> PAGEREF _Toc374543549 \h </w:instrText>
+              <w:instrText xml:space="preserve"> PAGEREF _Toc374546975 \h </w:instrText>
             </w:r>
             <w:r>
               <w:rPr>
@@ -601,7 +594,7 @@
               <w:noProof/>
             </w:rPr>
           </w:pPr>
-          <w:hyperlink w:anchor="_Toc374543550" w:history="1">
+          <w:hyperlink w:anchor="_Toc374546976" w:history="1">
             <w:r>
               <w:rPr>
                 <w:rStyle w:val="Hyperlink"/>
@@ -634,7 +627,7 @@
                 <w:noProof/>
                 <w:webHidden/>
               </w:rPr>
-              <w:instrText xml:space="preserve"> PAGEREF _Toc374543550 \h </w:instrText>
+              <w:instrText xml:space="preserve"> PAGEREF _Toc374546976 \h </w:instrText>
             </w:r>
             <w:r>
               <w:rPr>
@@ -677,7 +670,7 @@
               <w:noProof/>
             </w:rPr>
           </w:pPr>
-          <w:hyperlink w:anchor="_Toc374543551" w:history="1">
+          <w:hyperlink w:anchor="_Toc374546977" w:history="1">
             <w:r>
               <w:rPr>
                 <w:rStyle w:val="Hyperlink"/>
@@ -723,7 +716,7 @@
                 <w:noProof/>
                 <w:webHidden/>
               </w:rPr>
-              <w:instrText xml:space="preserve"> PAGEREF _Toc374543551 \h </w:instrText>
+              <w:instrText xml:space="preserve"> PAGEREF _Toc374546977 \h </w:instrText>
             </w:r>
             <w:r>
               <w:rPr>
@@ -766,23 +759,14 @@
               <w:noProof/>
             </w:rPr>
           </w:pPr>
-          <w:hyperlink w:anchor="_Toc374543552" w:history="1">
+          <w:hyperlink w:anchor="_Toc374546978" w:history="1">
             <w:r>
               <w:rPr>
                 <w:rStyle w:val="Hyperlink"/>
                 <w:rFonts w:ascii="Century Schoolbook" w:hAnsi="Century Schoolbook"/>
                 <w:noProof/>
               </w:rPr>
-              <w:t xml:space="preserve">1.2    </w:t>
-            </w:r>
-            <w:r>
-              <w:rPr>
-                <w:rStyle w:val="Hyperlink"/>
-                <w:rFonts w:ascii="Century Schoolbook" w:hAnsi="Century Schoolbook"/>
-                <w:noProof/>
-              </w:rPr>
-              <w:tab/>
-              <w:t>DAC Driver MATLAB Files</w:t>
+              <w:t>1.2    DAC Driver MATLAB Files</w:t>
             </w:r>
             <w:r>
               <w:rPr>
@@ -806,7 +790,7 @@
                 <w:noProof/>
                 <w:webHidden/>
               </w:rPr>
-              <w:instrText xml:space="preserve"> PAGEREF _Toc374543552 \h </w:instrText>
+              <w:instrText xml:space="preserve"> PAGEREF _Toc374546978 \h </w:instrText>
             </w:r>
             <w:r>
               <w:rPr>
@@ -849,23 +833,14 @@
               <w:noProof/>
             </w:rPr>
           </w:pPr>
-          <w:hyperlink w:anchor="_Toc374543553" w:history="1">
+          <w:hyperlink w:anchor="_Toc374546979" w:history="1">
             <w:r>
               <w:rPr>
                 <w:rStyle w:val="Hyperlink"/>
                 <w:rFonts w:ascii="Century Schoolbook" w:hAnsi="Century Schoolbook"/>
                 <w:noProof/>
               </w:rPr>
-              <w:t xml:space="preserve">1.3    </w:t>
-            </w:r>
-            <w:r>
-              <w:rPr>
-                <w:rStyle w:val="Hyperlink"/>
-                <w:rFonts w:ascii="Century Schoolbook" w:hAnsi="Century Schoolbook"/>
-                <w:noProof/>
-              </w:rPr>
-              <w:tab/>
-              <w:t>MCU Driver MATLAB Files</w:t>
+              <w:t>1.3    MCU Driver MATLAB Files</w:t>
             </w:r>
             <w:r>
               <w:rPr>
@@ -889,7 +864,7 @@
                 <w:noProof/>
                 <w:webHidden/>
               </w:rPr>
-              <w:instrText xml:space="preserve"> PAGEREF _Toc374543553 \h </w:instrText>
+              <w:instrText xml:space="preserve"> PAGEREF _Toc374546979 \h </w:instrText>
             </w:r>
             <w:r>
               <w:rPr>
@@ -932,23 +907,14 @@
               <w:noProof/>
             </w:rPr>
           </w:pPr>
-          <w:hyperlink w:anchor="_Toc374543554" w:history="1">
+          <w:hyperlink w:anchor="_Toc374546980" w:history="1">
             <w:r>
               <w:rPr>
                 <w:rStyle w:val="Hyperlink"/>
                 <w:rFonts w:ascii="Century Schoolbook" w:hAnsi="Century Schoolbook"/>
                 <w:noProof/>
               </w:rPr>
-              <w:t xml:space="preserve">1.4    </w:t>
-            </w:r>
-            <w:r>
-              <w:rPr>
-                <w:rStyle w:val="Hyperlink"/>
-                <w:rFonts w:ascii="Century Schoolbook" w:hAnsi="Century Schoolbook"/>
-                <w:noProof/>
-              </w:rPr>
-              <w:tab/>
-              <w:t>HDL Coder Project</w:t>
+              <w:t>1.4    HDL Coder Project</w:t>
             </w:r>
             <w:r>
               <w:rPr>
@@ -972,7 +938,7 @@
                 <w:noProof/>
                 <w:webHidden/>
               </w:rPr>
-              <w:instrText xml:space="preserve"> PAGEREF _Toc374543554 \h </w:instrText>
+              <w:instrText xml:space="preserve"> PAGEREF _Toc374546980 \h </w:instrText>
             </w:r>
             <w:r>
               <w:rPr>
@@ -1015,7 +981,7 @@
               <w:noProof/>
             </w:rPr>
           </w:pPr>
-          <w:hyperlink w:anchor="_Toc374543555" w:history="1">
+          <w:hyperlink w:anchor="_Toc374546981" w:history="1">
             <w:r>
               <w:rPr>
                 <w:rStyle w:val="Hyperlink"/>
@@ -1048,7 +1014,7 @@
                 <w:noProof/>
                 <w:webHidden/>
               </w:rPr>
-              <w:instrText xml:space="preserve"> PAGEREF _Toc374543555 \h </w:instrText>
+              <w:instrText xml:space="preserve"> PAGEREF _Toc374546981 \h </w:instrText>
             </w:r>
             <w:r>
               <w:rPr>
@@ -1091,7 +1057,7 @@
               <w:noProof/>
             </w:rPr>
           </w:pPr>
-          <w:hyperlink w:anchor="_Toc374543557" w:history="1">
+          <w:hyperlink w:anchor="_Toc374546983" w:history="1">
             <w:r>
               <w:rPr>
                 <w:rStyle w:val="Hyperlink"/>
@@ -1137,7 +1103,7 @@
                 <w:noProof/>
                 <w:webHidden/>
               </w:rPr>
-              <w:instrText xml:space="preserve"> PAGEREF _Toc374543557 \h </w:instrText>
+              <w:instrText xml:space="preserve"> PAGEREF _Toc374546983 \h </w:instrText>
             </w:r>
             <w:r>
               <w:rPr>
@@ -1180,7 +1146,7 @@
               <w:noProof/>
             </w:rPr>
           </w:pPr>
-          <w:hyperlink w:anchor="_Toc374543558" w:history="1">
+          <w:hyperlink w:anchor="_Toc374546984" w:history="1">
             <w:r>
               <w:rPr>
                 <w:rStyle w:val="Hyperlink"/>
@@ -1226,7 +1192,7 @@
                 <w:noProof/>
                 <w:webHidden/>
               </w:rPr>
-              <w:instrText xml:space="preserve"> PAGEREF _Toc374543558 \h </w:instrText>
+              <w:instrText xml:space="preserve"> PAGEREF _Toc374546984 \h </w:instrText>
             </w:r>
             <w:r>
               <w:rPr>
@@ -1269,7 +1235,7 @@
               <w:noProof/>
             </w:rPr>
           </w:pPr>
-          <w:hyperlink w:anchor="_Toc374543559" w:history="1">
+          <w:hyperlink w:anchor="_Toc374546985" w:history="1">
             <w:r>
               <w:rPr>
                 <w:rStyle w:val="Hyperlink"/>
@@ -1315,7 +1281,7 @@
                 <w:noProof/>
                 <w:webHidden/>
               </w:rPr>
-              <w:instrText xml:space="preserve"> PAGEREF _Toc374543559 \h </w:instrText>
+              <w:instrText xml:space="preserve"> PAGEREF _Toc374546985 \h </w:instrText>
             </w:r>
             <w:r>
               <w:rPr>
@@ -1358,7 +1324,7 @@
               <w:noProof/>
             </w:rPr>
           </w:pPr>
-          <w:hyperlink w:anchor="_Toc374543560" w:history="1">
+          <w:hyperlink w:anchor="_Toc374546986" w:history="1">
             <w:r>
               <w:rPr>
                 <w:rStyle w:val="Hyperlink"/>
@@ -1404,7 +1370,7 @@
                 <w:noProof/>
                 <w:webHidden/>
               </w:rPr>
-              <w:instrText xml:space="preserve"> PAGEREF _Toc374543560 \h </w:instrText>
+              <w:instrText xml:space="preserve"> PAGEREF _Toc374546986 \h </w:instrText>
             </w:r>
             <w:r>
               <w:rPr>
@@ -1447,7 +1413,7 @@
               <w:noProof/>
             </w:rPr>
           </w:pPr>
-          <w:hyperlink w:anchor="_Toc374543561" w:history="1">
+          <w:hyperlink w:anchor="_Toc374546987" w:history="1">
             <w:r>
               <w:rPr>
                 <w:rStyle w:val="Hyperlink"/>
@@ -1493,7 +1459,7 @@
                 <w:noProof/>
                 <w:webHidden/>
               </w:rPr>
-              <w:instrText xml:space="preserve"> PAGEREF _Toc374543561 \h </w:instrText>
+              <w:instrText xml:space="preserve"> PAGEREF _Toc374546987 \h </w:instrText>
             </w:r>
             <w:r>
               <w:rPr>
@@ -1536,7 +1502,7 @@
               <w:noProof/>
             </w:rPr>
           </w:pPr>
-          <w:hyperlink w:anchor="_Toc374543562" w:history="1">
+          <w:hyperlink w:anchor="_Toc374546988" w:history="1">
             <w:r>
               <w:rPr>
                 <w:rStyle w:val="Hyperlink"/>
@@ -1582,7 +1548,7 @@
                 <w:noProof/>
                 <w:webHidden/>
               </w:rPr>
-              <w:instrText xml:space="preserve"> PAGEREF _Toc374543562 \h </w:instrText>
+              <w:instrText xml:space="preserve"> PAGEREF _Toc374546988 \h </w:instrText>
             </w:r>
             <w:r>
               <w:rPr>
@@ -1625,7 +1591,7 @@
               <w:noProof/>
             </w:rPr>
           </w:pPr>
-          <w:hyperlink w:anchor="_Toc374543563" w:history="1">
+          <w:hyperlink w:anchor="_Toc374546989" w:history="1">
             <w:r>
               <w:rPr>
                 <w:rStyle w:val="Hyperlink"/>
@@ -1671,7 +1637,7 @@
                 <w:noProof/>
                 <w:webHidden/>
               </w:rPr>
-              <w:instrText xml:space="preserve"> PAGEREF _Toc374543563 \h </w:instrText>
+              <w:instrText xml:space="preserve"> PAGEREF _Toc374546989 \h </w:instrText>
             </w:r>
             <w:r>
               <w:rPr>
@@ -1714,7 +1680,7 @@
               <w:noProof/>
             </w:rPr>
           </w:pPr>
-          <w:hyperlink w:anchor="_Toc374543564" w:history="1">
+          <w:hyperlink w:anchor="_Toc374546990" w:history="1">
             <w:r>
               <w:rPr>
                 <w:rStyle w:val="Hyperlink"/>
@@ -1747,7 +1713,7 @@
                 <w:noProof/>
                 <w:webHidden/>
               </w:rPr>
-              <w:instrText xml:space="preserve"> PAGEREF _Toc374543564 \h </w:instrText>
+              <w:instrText xml:space="preserve"> PAGEREF _Toc374546990 \h </w:instrText>
             </w:r>
             <w:r>
               <w:rPr>
@@ -1790,7 +1756,7 @@
               <w:noProof/>
             </w:rPr>
           </w:pPr>
-          <w:hyperlink w:anchor="_Toc374543566" w:history="1">
+          <w:hyperlink w:anchor="_Toc374546992" w:history="1">
             <w:r>
               <w:rPr>
                 <w:rStyle w:val="Hyperlink"/>
@@ -1836,7 +1802,7 @@
                 <w:noProof/>
                 <w:webHidden/>
               </w:rPr>
-              <w:instrText xml:space="preserve"> PAGEREF _Toc374543566 \h </w:instrText>
+              <w:instrText xml:space="preserve"> PAGEREF _Toc374546992 \h </w:instrText>
             </w:r>
             <w:r>
               <w:rPr>
@@ -1879,7 +1845,7 @@
               <w:noProof/>
             </w:rPr>
           </w:pPr>
-          <w:hyperlink w:anchor="_Toc374543567" w:history="1">
+          <w:hyperlink w:anchor="_Toc374546993" w:history="1">
             <w:r>
               <w:rPr>
                 <w:rStyle w:val="Hyperlink"/>
@@ -1925,7 +1891,7 @@
                 <w:noProof/>
                 <w:webHidden/>
               </w:rPr>
-              <w:instrText xml:space="preserve"> PAGEREF _Toc374543567 \h </w:instrText>
+              <w:instrText xml:space="preserve"> PAGEREF _Toc374546993 \h </w:instrText>
             </w:r>
             <w:r>
               <w:rPr>
@@ -1968,7 +1934,7 @@
               <w:noProof/>
             </w:rPr>
           </w:pPr>
-          <w:hyperlink w:anchor="_Toc374543568" w:history="1">
+          <w:hyperlink w:anchor="_Toc374546994" w:history="1">
             <w:r>
               <w:rPr>
                 <w:rStyle w:val="Hyperlink"/>
@@ -2014,7 +1980,7 @@
                 <w:noProof/>
                 <w:webHidden/>
               </w:rPr>
-              <w:instrText xml:space="preserve"> PAGEREF _Toc374543568 \h </w:instrText>
+              <w:instrText xml:space="preserve"> PAGEREF _Toc374546994 \h </w:instrText>
             </w:r>
             <w:r>
               <w:rPr>
@@ -2057,7 +2023,7 @@
               <w:noProof/>
             </w:rPr>
           </w:pPr>
-          <w:hyperlink w:anchor="_Toc374543569" w:history="1">
+          <w:hyperlink w:anchor="_Toc374546995" w:history="1">
             <w:r>
               <w:rPr>
                 <w:rStyle w:val="Hyperlink"/>
@@ -2090,7 +2056,7 @@
                 <w:noProof/>
                 <w:webHidden/>
               </w:rPr>
-              <w:instrText xml:space="preserve"> PAGEREF _Toc374543569 \h </w:instrText>
+              <w:instrText xml:space="preserve"> PAGEREF _Toc374546995 \h </w:instrText>
             </w:r>
             <w:r>
               <w:rPr>
@@ -2133,7 +2099,7 @@
               <w:noProof/>
             </w:rPr>
           </w:pPr>
-          <w:hyperlink w:anchor="_Toc374543570" w:history="1">
+          <w:hyperlink w:anchor="_Toc374546996" w:history="1">
             <w:r>
               <w:rPr>
                 <w:rStyle w:val="Hyperlink"/>
@@ -2179,7 +2145,7 @@
                 <w:noProof/>
                 <w:webHidden/>
               </w:rPr>
-              <w:instrText xml:space="preserve"> PAGEREF _Toc374543570 \h </w:instrText>
+              <w:instrText xml:space="preserve"> PAGEREF _Toc374546996 \h </w:instrText>
             </w:r>
             <w:r>
               <w:rPr>
@@ -2302,7 +2268,7 @@
           <w:rFonts w:cs="Calibri"/>
         </w:rPr>
       </w:pPr>
-      <w:bookmarkStart w:id="0" w:name="_Toc374543547"/>
+      <w:bookmarkStart w:id="0" w:name="_Toc374546973"/>
       <w:r>
         <w:rPr>
           <w:rFonts w:cs="Calibri"/>
@@ -2580,7 +2546,7 @@
       <w:pPr>
         <w:pStyle w:val="Heading2"/>
       </w:pPr>
-      <w:bookmarkStart w:id="1" w:name="_Toc374543548"/>
+      <w:bookmarkStart w:id="1" w:name="_Toc374546974"/>
       <w:r>
         <w:t>Procedure</w:t>
       </w:r>
@@ -2766,7 +2732,7 @@
       <w:pPr>
         <w:pStyle w:val="Heading2"/>
       </w:pPr>
-      <w:bookmarkStart w:id="2" w:name="_Toc374543549"/>
+      <w:bookmarkStart w:id="2" w:name="_Toc374546975"/>
       <w:r>
         <w:t>Objectives</w:t>
       </w:r>
@@ -2921,7 +2887,7 @@
           <w:szCs w:val="36"/>
         </w:rPr>
       </w:pPr>
-      <w:bookmarkStart w:id="3" w:name="_Toc374543550"/>
+      <w:bookmarkStart w:id="3" w:name="_Toc374546976"/>
       <w:r>
         <w:rPr>
           <w:rStyle w:val="Heading1Char"/>
@@ -3027,7 +2993,7 @@
       <w:pPr>
         <w:pStyle w:val="Heading2"/>
       </w:pPr>
-      <w:bookmarkStart w:id="15" w:name="_Toc374543551"/>
+      <w:bookmarkStart w:id="15" w:name="_Toc374546977"/>
       <w:r>
         <w:t>1.1</w:t>
       </w:r>
@@ -3252,14 +3218,14 @@
             <v:path o:extrusionok="f" gradientshapeok="t" o:connecttype="rect"/>
             <o:lock v:ext="edit" aspectratio="t"/>
           </v:shapetype>
-          <v:shape id="_x0000_i1026" type="#_x0000_t75" style="width:372pt;height:5in" o:ole="" o:bordertopcolor="this" o:borderleftcolor="this" o:borderbottomcolor="this" o:borderrightcolor="this">
+          <v:shape id="_x0000_i1033" type="#_x0000_t75" style="width:372pt;height:5in" o:ole="" o:bordertopcolor="this" o:borderleftcolor="this" o:borderbottomcolor="this" o:borderrightcolor="this">
             <v:imagedata r:id="rId9" o:title=""/>
             <w10:bordertop type="single" width="8"/>
             <w10:borderleft type="single" width="8"/>
             <w10:borderbottom type="single" width="8"/>
             <w10:borderright type="single" width="8"/>
           </v:shape>
-          <o:OLEObject Type="Embed" ProgID="Word.OpenDocumentText.12" ShapeID="_x0000_i1026" DrawAspect="Content" ObjectID="_1448286709" r:id="rId10"/>
+          <o:OLEObject Type="Embed" ProgID="Word.OpenDocumentText.12" ShapeID="_x0000_i1033" DrawAspect="Content" ObjectID="_1448292938" r:id="rId10"/>
         </w:object>
       </w:r>
     </w:p>
@@ -3989,14 +3955,14 @@
           <w:rFonts w:ascii="Cambria" w:hAnsi="Cambria" w:cs="Times New Roman"/>
         </w:rPr>
         <w:object w:dxaOrig="5040" w:dyaOrig="4984">
-          <v:shape id="_x0000_i1027" type="#_x0000_t75" style="width:252pt;height:252.75pt" o:ole="" o:bordertopcolor="this" o:borderleftcolor="this" o:borderbottomcolor="this" o:borderrightcolor="this">
+          <v:shape id="_x0000_i1034" type="#_x0000_t75" style="width:252pt;height:252.75pt" o:ole="" o:bordertopcolor="this" o:borderleftcolor="this" o:borderbottomcolor="this" o:borderrightcolor="this">
             <v:imagedata r:id="rId11" o:title=""/>
             <w10:bordertop type="single" width="8"/>
             <w10:borderleft type="single" width="8"/>
             <w10:borderbottom type="single" width="8"/>
             <w10:borderright type="single" width="8"/>
           </v:shape>
-          <o:OLEObject Type="Embed" ProgID="Word.OpenDocumentText.12" ShapeID="_x0000_i1027" DrawAspect="Content" ObjectID="_1448286710" r:id="rId12"/>
+          <o:OLEObject Type="Embed" ProgID="Word.OpenDocumentText.12" ShapeID="_x0000_i1034" DrawAspect="Content" ObjectID="_1448292939" r:id="rId12"/>
         </w:object>
       </w:r>
     </w:p>
@@ -4231,7 +4197,7 @@
       </w:r>
       <w:r>
         <w:pict>
-          <v:rect id="_x0000_i1028" style="width:468pt;height:1pt" o:hralign="center" o:hrstd="t" o:hrnoshade="t" o:hr="t" fillcolor="black [3213]" stroked="f"/>
+          <v:rect id="_x0000_i1035" style="width:468pt;height:1pt" o:hralign="center" o:hrstd="t" o:hrnoshade="t" o:hr="t" fillcolor="black [3213]" stroked="f"/>
         </w:pict>
       </w:r>
     </w:p>
@@ -4360,7 +4326,7 @@
       </w:pPr>
       <w:r>
         <w:pict>
-          <v:rect id="_x0000_i1029" style="width:468pt;height:1pt" o:hralign="center" o:hrstd="t" o:hrnoshade="t" o:hr="t" fillcolor="black [3213]" stroked="f"/>
+          <v:rect id="_x0000_i1036" style="width:468pt;height:1pt" o:hralign="center" o:hrstd="t" o:hrnoshade="t" o:hr="t" fillcolor="black [3213]" stroked="f"/>
         </w:pict>
       </w:r>
     </w:p>
@@ -4872,14 +4838,14 @@
           <w:rFonts w:ascii="Cambria" w:hAnsi="Cambria" w:cs="Times New Roman"/>
         </w:rPr>
         <w:object w:dxaOrig="7099" w:dyaOrig="5563">
-          <v:shape id="_x0000_i1030" type="#_x0000_t75" style="width:354.75pt;height:278.25pt" o:ole="" o:bordertopcolor="this" o:borderleftcolor="this" o:borderbottomcolor="this" o:borderrightcolor="this">
+          <v:shape id="_x0000_i1037" type="#_x0000_t75" style="width:354.75pt;height:278.25pt" o:ole="" o:bordertopcolor="this" o:borderleftcolor="this" o:borderbottomcolor="this" o:borderrightcolor="this">
             <v:imagedata r:id="rId13" o:title=""/>
             <w10:bordertop type="single" width="8"/>
             <w10:borderleft type="single" width="8"/>
             <w10:borderbottom type="single" width="8"/>
             <w10:borderright type="single" width="8"/>
           </v:shape>
-          <o:OLEObject Type="Embed" ProgID="Word.OpenDocumentText.12" ShapeID="_x0000_i1030" DrawAspect="Content" ObjectID="_1448286711" r:id="rId14"/>
+          <o:OLEObject Type="Embed" ProgID="Word.OpenDocumentText.12" ShapeID="_x0000_i1037" DrawAspect="Content" ObjectID="_1448292940" r:id="rId14"/>
         </w:object>
       </w:r>
     </w:p>
@@ -5103,7 +5069,7 @@
       <w:pPr>
         <w:pStyle w:val="Heading2"/>
       </w:pPr>
-      <w:bookmarkStart w:id="24" w:name="_Toc374543552"/>
+      <w:bookmarkStart w:id="24" w:name="_Toc374546978"/>
       <w:r>
         <w:t xml:space="preserve">1.2    </w:t>
       </w:r>
@@ -5267,14 +5233,14 @@
           <w:rFonts w:ascii="Cambria" w:hAnsi="Cambria" w:cs="Times New Roman"/>
         </w:rPr>
         <w:object w:dxaOrig="8641" w:dyaOrig="6386">
-          <v:shape id="_x0000_i1031" type="#_x0000_t75" style="width:6in;height:319.5pt" o:ole="" o:bordertopcolor="this" o:borderleftcolor="this" o:borderbottomcolor="this" o:borderrightcolor="this">
+          <v:shape id="_x0000_i1038" type="#_x0000_t75" style="width:6in;height:319.5pt" o:ole="" o:bordertopcolor="this" o:borderleftcolor="this" o:borderbottomcolor="this" o:borderrightcolor="this">
             <v:imagedata r:id="rId15" o:title=""/>
             <w10:bordertop type="single" width="8"/>
             <w10:borderleft type="single" width="8"/>
             <w10:borderbottom type="single" width="8"/>
             <w10:borderright type="single" width="8"/>
           </v:shape>
-          <o:OLEObject Type="Embed" ProgID="Word.OpenDocumentText.12" ShapeID="_x0000_i1031" DrawAspect="Content" ObjectID="_1448286712" r:id="rId16"/>
+          <o:OLEObject Type="Embed" ProgID="Word.OpenDocumentText.12" ShapeID="_x0000_i1038" DrawAspect="Content" ObjectID="_1448292941" r:id="rId16"/>
         </w:object>
       </w:r>
     </w:p>
@@ -5485,14 +5451,14 @@
           <w:rFonts w:ascii="Cambria" w:hAnsi="Cambria" w:cs="Times New Roman"/>
         </w:rPr>
         <w:object w:dxaOrig="9360" w:dyaOrig="4123">
-          <v:shape id="_x0000_i1032" type="#_x0000_t75" style="width:468pt;height:206.25pt" o:ole="" o:bordertopcolor="this" o:borderleftcolor="this" o:borderbottomcolor="this" o:borderrightcolor="this">
+          <v:shape id="_x0000_i1039" type="#_x0000_t75" style="width:468pt;height:206.25pt" o:ole="" o:bordertopcolor="this" o:borderleftcolor="this" o:borderbottomcolor="this" o:borderrightcolor="this">
             <v:imagedata r:id="rId17" o:title=""/>
             <w10:bordertop type="single" width="8"/>
             <w10:borderleft type="single" width="8"/>
             <w10:borderbottom type="single" width="8"/>
             <w10:borderright type="single" width="8"/>
           </v:shape>
-          <o:OLEObject Type="Embed" ProgID="Word.OpenDocumentText.12" ShapeID="_x0000_i1032" DrawAspect="Content" ObjectID="_1448286713" r:id="rId18"/>
+          <o:OLEObject Type="Embed" ProgID="Word.OpenDocumentText.12" ShapeID="_x0000_i1039" DrawAspect="Content" ObjectID="_1448292942" r:id="rId18"/>
         </w:object>
       </w:r>
     </w:p>
@@ -5733,7 +5699,7 @@
       <w:pPr>
         <w:pStyle w:val="Heading2"/>
       </w:pPr>
-      <w:bookmarkStart w:id="27" w:name="_Toc374543553"/>
+      <w:bookmarkStart w:id="27" w:name="_Toc374546979"/>
       <w:r>
         <w:t>1.3    MCU Driver MATLAB Files</w:t>
       </w:r>
@@ -5789,14 +5755,14 @@
           <w:color w:val="FF0000"/>
         </w:rPr>
         <w:object w:dxaOrig="9027" w:dyaOrig="9457">
-          <v:shape id="_x0000_i1033" type="#_x0000_t75" style="width:451.5pt;height:472.5pt" o:ole="" o:bordertopcolor="this" o:borderleftcolor="this" o:borderbottomcolor="this" o:borderrightcolor="this">
+          <v:shape id="_x0000_i1040" type="#_x0000_t75" style="width:451.5pt;height:472.5pt" o:ole="" o:bordertopcolor="this" o:borderleftcolor="this" o:borderbottomcolor="this" o:borderrightcolor="this">
             <v:imagedata r:id="rId19" o:title=""/>
             <w10:bordertop type="single" width="8"/>
             <w10:borderleft type="single" width="8"/>
             <w10:borderbottom type="single" width="8"/>
             <w10:borderright type="single" width="8"/>
           </v:shape>
-          <o:OLEObject Type="Embed" ProgID="Word.OpenDocumentText.12" ShapeID="_x0000_i1033" DrawAspect="Content" ObjectID="_1448286714" r:id="rId20"/>
+          <o:OLEObject Type="Embed" ProgID="Word.OpenDocumentText.12" ShapeID="_x0000_i1040" DrawAspect="Content" ObjectID="_1448292943" r:id="rId20"/>
         </w:object>
       </w:r>
     </w:p>
@@ -6047,10 +6013,10 @@
           <w:rFonts w:ascii="Cambria" w:hAnsi="Cambria" w:cs="Times New Roman"/>
         </w:rPr>
         <w:object w:dxaOrig="8206" w:dyaOrig="4949">
-          <v:shape id="_x0000_i1034" type="#_x0000_t75" style="width:410.25pt;height:247.5pt" o:ole="">
+          <v:shape id="_x0000_i1041" type="#_x0000_t75" style="width:410.25pt;height:247.5pt" o:ole="">
             <v:imagedata r:id="rId21" o:title=""/>
           </v:shape>
-          <o:OLEObject Type="Embed" ProgID="PBrush" ShapeID="_x0000_i1034" DrawAspect="Content" ObjectID="_1448286715" r:id="rId22"/>
+          <o:OLEObject Type="Embed" ProgID="PBrush" ShapeID="_x0000_i1041" DrawAspect="Content" ObjectID="_1448292944" r:id="rId22"/>
         </w:object>
       </w:r>
     </w:p>
@@ -6172,14 +6138,14 @@
           <w:rFonts w:ascii="Cambria" w:hAnsi="Cambria" w:cs="Times New Roman"/>
         </w:rPr>
         <w:object w:dxaOrig="6739" w:dyaOrig="2719">
-          <v:shape id="_x0000_i1035" type="#_x0000_t75" style="width:336.75pt;height:135.75pt" o:ole="" o:bordertopcolor="this" o:borderleftcolor="this" o:borderbottomcolor="this" o:borderrightcolor="this">
+          <v:shape id="_x0000_i1042" type="#_x0000_t75" style="width:336.75pt;height:135.75pt" o:ole="" o:bordertopcolor="this" o:borderleftcolor="this" o:borderbottomcolor="this" o:borderrightcolor="this">
             <v:imagedata r:id="rId23" o:title=""/>
             <w10:bordertop type="single" width="8"/>
             <w10:borderleft type="single" width="8"/>
             <w10:borderbottom type="single" width="8"/>
             <w10:borderright type="single" width="8"/>
           </v:shape>
-          <o:OLEObject Type="Embed" ProgID="Word.OpenDocumentText.12" ShapeID="_x0000_i1035" DrawAspect="Content" ObjectID="_1448286716" r:id="rId24"/>
+          <o:OLEObject Type="Embed" ProgID="Word.OpenDocumentText.12" ShapeID="_x0000_i1042" DrawAspect="Content" ObjectID="_1448292945" r:id="rId24"/>
         </w:object>
       </w:r>
     </w:p>
@@ -6223,7 +6189,7 @@
         <w:pStyle w:val="Heading2"/>
         <w:spacing w:before="0"/>
       </w:pPr>
-      <w:bookmarkStart w:id="30" w:name="_Toc374543554"/>
+      <w:bookmarkStart w:id="30" w:name="_Toc374546980"/>
       <w:r>
         <w:t>1.</w:t>
       </w:r>
@@ -6502,14 +6468,14 @@
       </w:pPr>
       <w:r>
         <w:object w:dxaOrig="9599" w:dyaOrig="4979">
-          <v:shape id="_x0000_i1036" type="#_x0000_t75" style="width:379.5pt;height:196.5pt" o:ole="" o:bordertopcolor="this" o:borderleftcolor="this" o:borderbottomcolor="this" o:borderrightcolor="this">
+          <v:shape id="_x0000_i1043" type="#_x0000_t75" style="width:379.5pt;height:196.5pt" o:ole="" o:bordertopcolor="this" o:borderleftcolor="this" o:borderbottomcolor="this" o:borderrightcolor="this">
             <v:imagedata r:id="rId25" o:title=""/>
             <w10:bordertop type="single" width="8"/>
             <w10:borderleft type="single" width="8"/>
             <w10:borderbottom type="single" width="8"/>
             <w10:borderright type="single" width="8"/>
           </v:shape>
-          <o:OLEObject Type="Embed" ProgID="PBrush" ShapeID="_x0000_i1036" DrawAspect="Content" ObjectID="_1448286717" r:id="rId26"/>
+          <o:OLEObject Type="Embed" ProgID="PBrush" ShapeID="_x0000_i1043" DrawAspect="Content" ObjectID="_1448292946" r:id="rId26"/>
         </w:object>
       </w:r>
     </w:p>
@@ -6791,10 +6757,10 @@
           <w:rFonts w:ascii="Cambria" w:hAnsi="Cambria" w:cs="Times New Roman"/>
         </w:rPr>
         <w:object w:dxaOrig="6436" w:dyaOrig="5249">
-          <v:shape id="_x0000_i1037" type="#_x0000_t75" style="width:321.75pt;height:262.5pt" o:ole="">
+          <v:shape id="_x0000_i1044" type="#_x0000_t75" style="width:321.75pt;height:262.5pt" o:ole="">
             <v:imagedata r:id="rId27" o:title=""/>
           </v:shape>
-          <o:OLEObject Type="Embed" ProgID="PBrush" ShapeID="_x0000_i1037" DrawAspect="Content" ObjectID="_1448286718" r:id="rId28"/>
+          <o:OLEObject Type="Embed" ProgID="PBrush" ShapeID="_x0000_i1044" DrawAspect="Content" ObjectID="_1448292947" r:id="rId28"/>
         </w:object>
       </w:r>
     </w:p>
@@ -6921,10 +6887,10 @@
           <w:rFonts w:ascii="Cambria" w:hAnsi="Cambria" w:cs="Times New Roman"/>
         </w:rPr>
         <w:object w:dxaOrig="8714" w:dyaOrig="4484">
-          <v:shape id="_x0000_i1038" type="#_x0000_t75" style="width:435.75pt;height:224.25pt" o:ole="">
+          <v:shape id="_x0000_i1045" type="#_x0000_t75" style="width:435.75pt;height:224.25pt" o:ole="">
             <v:imagedata r:id="rId29" o:title=""/>
           </v:shape>
-          <o:OLEObject Type="Embed" ProgID="PBrush" ShapeID="_x0000_i1038" DrawAspect="Content" ObjectID="_1448286719" r:id="rId30"/>
+          <o:OLEObject Type="Embed" ProgID="PBrush" ShapeID="_x0000_i1045" DrawAspect="Content" ObjectID="_1448292948" r:id="rId30"/>
         </w:object>
       </w:r>
     </w:p>
@@ -7103,10 +7069,10 @@
           <w:rFonts w:asciiTheme="majorHAnsi" w:hAnsiTheme="majorHAnsi"/>
         </w:rPr>
         <w:object w:dxaOrig="6254" w:dyaOrig="2355">
-          <v:shape id="_x0000_i1039" type="#_x0000_t75" style="width:312.75pt;height:117.75pt" o:ole="">
+          <v:shape id="_x0000_i1046" type="#_x0000_t75" style="width:312.75pt;height:117.75pt" o:ole="">
             <v:imagedata r:id="rId31" o:title=""/>
           </v:shape>
-          <o:OLEObject Type="Embed" ProgID="PBrush" ShapeID="_x0000_i1039" DrawAspect="Content" ObjectID="_1448286720" r:id="rId32"/>
+          <o:OLEObject Type="Embed" ProgID="PBrush" ShapeID="_x0000_i1046" DrawAspect="Content" ObjectID="_1448292949" r:id="rId32"/>
         </w:object>
       </w:r>
     </w:p>
@@ -7355,10 +7321,10 @@
           <w:rFonts w:asciiTheme="majorHAnsi" w:hAnsiTheme="majorHAnsi"/>
         </w:rPr>
         <w:object w:dxaOrig="9256" w:dyaOrig="3991">
-          <v:shape id="_x0000_i1040" type="#_x0000_t75" style="width:462.75pt;height:199.5pt" o:ole="">
+          <v:shape id="_x0000_i1047" type="#_x0000_t75" style="width:462.75pt;height:199.5pt" o:ole="">
             <v:imagedata r:id="rId33" o:title=""/>
           </v:shape>
-          <o:OLEObject Type="Embed" ProgID="PBrush" ShapeID="_x0000_i1040" DrawAspect="Content" ObjectID="_1448286721" r:id="rId34"/>
+          <o:OLEObject Type="Embed" ProgID="PBrush" ShapeID="_x0000_i1047" DrawAspect="Content" ObjectID="_1448292950" r:id="rId34"/>
         </w:object>
       </w:r>
     </w:p>
@@ -7388,10 +7354,10 @@
           <w:rFonts w:asciiTheme="majorHAnsi" w:hAnsiTheme="majorHAnsi"/>
         </w:rPr>
         <w:object w:dxaOrig="9269" w:dyaOrig="2970">
-          <v:shape id="_x0000_i1041" type="#_x0000_t75" style="width:463.5pt;height:148.5pt" o:ole="">
+          <v:shape id="_x0000_i1048" type="#_x0000_t75" style="width:463.5pt;height:148.5pt" o:ole="">
             <v:imagedata r:id="rId35" o:title=""/>
           </v:shape>
-          <o:OLEObject Type="Embed" ProgID="PBrush" ShapeID="_x0000_i1041" DrawAspect="Content" ObjectID="_1448286722" r:id="rId36"/>
+          <o:OLEObject Type="Embed" ProgID="PBrush" ShapeID="_x0000_i1048" DrawAspect="Content" ObjectID="_1448292951" r:id="rId36"/>
         </w:object>
       </w:r>
     </w:p>
@@ -7427,10 +7393,10 @@
           <w:rFonts w:asciiTheme="majorHAnsi" w:hAnsiTheme="majorHAnsi"/>
         </w:rPr>
         <w:object w:dxaOrig="9689" w:dyaOrig="8939">
-          <v:shape id="_x0000_i1042" type="#_x0000_t75" style="width:460.5pt;height:424.5pt" o:ole="">
+          <v:shape id="_x0000_i1049" type="#_x0000_t75" style="width:460.5pt;height:424.5pt" o:ole="">
             <v:imagedata r:id="rId37" o:title=""/>
           </v:shape>
-          <o:OLEObject Type="Embed" ProgID="PBrush" ShapeID="_x0000_i1042" DrawAspect="Content" ObjectID="_1448286723" r:id="rId38"/>
+          <o:OLEObject Type="Embed" ProgID="PBrush" ShapeID="_x0000_i1049" DrawAspect="Content" ObjectID="_1448292952" r:id="rId38"/>
         </w:object>
       </w:r>
     </w:p>
@@ -7461,10 +7427,10 @@
           <w:rFonts w:asciiTheme="majorHAnsi" w:hAnsiTheme="majorHAnsi"/>
         </w:rPr>
         <w:object w:dxaOrig="8969" w:dyaOrig="6601">
-          <v:shape id="_x0000_i1043" type="#_x0000_t75" style="width:448.5pt;height:330pt" o:ole="">
+          <v:shape id="_x0000_i1050" type="#_x0000_t75" style="width:448.5pt;height:330pt" o:ole="">
             <v:imagedata r:id="rId39" o:title=""/>
           </v:shape>
-          <o:OLEObject Type="Embed" ProgID="PBrush" ShapeID="_x0000_i1043" DrawAspect="Content" ObjectID="_1448286724" r:id="rId40"/>
+          <o:OLEObject Type="Embed" ProgID="PBrush" ShapeID="_x0000_i1050" DrawAspect="Content" ObjectID="_1448292953" r:id="rId40"/>
         </w:object>
       </w:r>
     </w:p>
@@ -7628,7 +7594,7 @@
       </w:r>
       <w:r>
         <w:pict>
-          <v:rect id="_x0000_i1044" style="width:468pt;height:1pt" o:hralign="center" o:hrstd="t" o:hrnoshade="t" o:hr="t" fillcolor="black [3213]" stroked="f"/>
+          <v:rect id="_x0000_i1051" style="width:468pt;height:1pt" o:hralign="center" o:hrstd="t" o:hrnoshade="t" o:hr="t" fillcolor="black [3213]" stroked="f"/>
         </w:pict>
       </w:r>
     </w:p>
@@ -7688,7 +7654,7 @@
       </w:pPr>
       <w:r>
         <w:pict>
-          <v:rect id="_x0000_i1045" style="width:468pt;height:1pt" o:hralign="center" o:hrstd="t" o:hrnoshade="t" o:hr="t" fillcolor="black [3213]" stroked="f"/>
+          <v:rect id="_x0000_i1052" style="width:468pt;height:1pt" o:hralign="center" o:hrstd="t" o:hrnoshade="t" o:hr="t" fillcolor="black [3213]" stroked="f"/>
         </w:pict>
       </w:r>
     </w:p>
@@ -7705,7 +7671,7 @@
           <w:szCs w:val="36"/>
         </w:rPr>
       </w:pPr>
-      <w:bookmarkStart w:id="33" w:name="_Toc374543555"/>
+      <w:bookmarkStart w:id="33" w:name="_Toc374546981"/>
       <w:r>
         <w:rPr>
           <w:rStyle w:val="Heading1Char"/>
@@ -7851,6 +7817,7 @@
       <w:bookmarkStart w:id="53" w:name="_Toc374452216"/>
       <w:bookmarkStart w:id="54" w:name="_Toc374543532"/>
       <w:bookmarkStart w:id="55" w:name="_Toc374543556"/>
+      <w:bookmarkStart w:id="56" w:name="_Toc374546982"/>
       <w:bookmarkEnd w:id="34"/>
       <w:bookmarkEnd w:id="35"/>
       <w:bookmarkEnd w:id="36"/>
@@ -7873,12 +7840,13 @@
       <w:bookmarkEnd w:id="53"/>
       <w:bookmarkEnd w:id="54"/>
       <w:bookmarkEnd w:id="55"/>
+      <w:bookmarkEnd w:id="56"/>
     </w:p>
     <w:p>
       <w:pPr>
         <w:pStyle w:val="Heading2"/>
       </w:pPr>
-      <w:bookmarkStart w:id="56" w:name="_Toc374543557"/>
+      <w:bookmarkStart w:id="57" w:name="_Toc374546983"/>
       <w:r>
         <w:t>2</w:t>
       </w:r>
@@ -7891,7 +7859,7 @@
       <w:r>
         <w:t>Needed IP Cores</w:t>
       </w:r>
-      <w:bookmarkEnd w:id="56"/>
+      <w:bookmarkEnd w:id="57"/>
     </w:p>
     <w:p>
       <w:pPr>
@@ -8140,14 +8108,14 @@
           <w:rFonts w:ascii="Cambria" w:hAnsi="Cambria" w:cs="Times New Roman"/>
         </w:rPr>
         <w:object w:dxaOrig="6614" w:dyaOrig="2925">
-          <v:shape id="_x0000_i1046" type="#_x0000_t75" style="width:270.75pt;height:120pt" o:ole="" o:bordertopcolor="this" o:borderleftcolor="this" o:borderbottomcolor="this" o:borderrightcolor="this">
+          <v:shape id="_x0000_i1053" type="#_x0000_t75" style="width:270.75pt;height:120pt" o:ole="" o:bordertopcolor="this" o:borderleftcolor="this" o:borderbottomcolor="this" o:borderrightcolor="this">
             <v:imagedata r:id="rId41" o:title=""/>
             <w10:bordertop type="single" width="6"/>
             <w10:borderleft type="single" width="6"/>
             <w10:borderbottom type="single" width="6"/>
             <w10:borderright type="single" width="6"/>
           </v:shape>
-          <o:OLEObject Type="Embed" ProgID="PBrush" ShapeID="_x0000_i1046" DrawAspect="Content" ObjectID="_1448286725" r:id="rId42"/>
+          <o:OLEObject Type="Embed" ProgID="PBrush" ShapeID="_x0000_i1053" DrawAspect="Content" ObjectID="_1448292954" r:id="rId42"/>
         </w:object>
       </w:r>
     </w:p>
@@ -8194,15 +8162,15 @@
       <w:pPr>
         <w:pStyle w:val="Heading2"/>
       </w:pPr>
-      <w:bookmarkStart w:id="57" w:name="_Toc339888835"/>
-      <w:bookmarkStart w:id="58" w:name="_Toc339888920"/>
-      <w:bookmarkStart w:id="59" w:name="_Toc339889165"/>
-      <w:bookmarkStart w:id="60" w:name="_Toc339889190"/>
-      <w:bookmarkStart w:id="61" w:name="_Toc374543558"/>
-      <w:bookmarkEnd w:id="57"/>
+      <w:bookmarkStart w:id="58" w:name="_Toc339888835"/>
+      <w:bookmarkStart w:id="59" w:name="_Toc339888920"/>
+      <w:bookmarkStart w:id="60" w:name="_Toc339889165"/>
+      <w:bookmarkStart w:id="61" w:name="_Toc339889190"/>
+      <w:bookmarkStart w:id="62" w:name="_Toc374546984"/>
       <w:bookmarkEnd w:id="58"/>
       <w:bookmarkEnd w:id="59"/>
       <w:bookmarkEnd w:id="60"/>
+      <w:bookmarkEnd w:id="61"/>
       <w:r>
         <w:lastRenderedPageBreak/>
         <w:t>2</w:t>
@@ -8219,7 +8187,7 @@
       <w:r>
         <w:t xml:space="preserve"> Port</w:t>
       </w:r>
-      <w:bookmarkEnd w:id="61"/>
+      <w:bookmarkEnd w:id="62"/>
     </w:p>
     <w:p>
       <w:pPr>
@@ -8957,7 +8925,7 @@
       <w:pPr>
         <w:pStyle w:val="Heading2"/>
       </w:pPr>
-      <w:bookmarkStart w:id="62" w:name="_Toc374543559"/>
+      <w:bookmarkStart w:id="63" w:name="_Toc374546985"/>
       <w:r>
         <w:t>2.3</w:t>
       </w:r>
@@ -8973,7 +8941,7 @@
       <w:r>
         <w:t>Port</w:t>
       </w:r>
-      <w:bookmarkEnd w:id="62"/>
+      <w:bookmarkEnd w:id="63"/>
     </w:p>
     <w:p>
       <w:pPr>
@@ -9422,7 +9390,7 @@
       <w:pPr>
         <w:pStyle w:val="Heading2"/>
       </w:pPr>
-      <w:bookmarkStart w:id="63" w:name="_Toc374543560"/>
+      <w:bookmarkStart w:id="64" w:name="_Toc374546986"/>
       <w:r>
         <w:t>2.4</w:t>
       </w:r>
@@ -9432,7 +9400,7 @@
       <w:r>
         <w:t>Configuring the MCU Port</w:t>
       </w:r>
-      <w:bookmarkEnd w:id="63"/>
+      <w:bookmarkEnd w:id="64"/>
     </w:p>
     <w:p>
       <w:pPr>
@@ -9723,7 +9691,7 @@
       <w:pPr>
         <w:pStyle w:val="Heading2"/>
       </w:pPr>
-      <w:bookmarkStart w:id="64" w:name="_Toc374543561"/>
+      <w:bookmarkStart w:id="65" w:name="_Toc374546987"/>
       <w:r>
         <w:lastRenderedPageBreak/>
         <w:t>2</w:t>
@@ -9743,7 +9711,7 @@
       <w:r>
         <w:t>Clock Generator IP Core</w:t>
       </w:r>
-      <w:bookmarkEnd w:id="64"/>
+      <w:bookmarkEnd w:id="65"/>
     </w:p>
     <w:p>
       <w:pPr>
@@ -10291,7 +10259,21 @@
           <w:rFonts w:ascii="Cambria" w:hAnsi="Cambria" w:cs="Times New Roman"/>
           <w:b/>
         </w:rPr>
-        <w:t>Buffered true</w:t>
+        <w:t xml:space="preserve">Buffered </w:t>
+      </w:r>
+      <w:r>
+        <w:rPr>
+          <w:rFonts w:ascii="Cambria" w:hAnsi="Cambria" w:cs="Times New Roman"/>
+          <w:b/>
+        </w:rPr>
+        <w:t>T</w:t>
+      </w:r>
+      <w:r>
+        <w:rPr>
+          <w:rFonts w:ascii="Cambria" w:hAnsi="Cambria" w:cs="Times New Roman"/>
+          <w:b/>
+        </w:rPr>
+        <w:t>rue</w:t>
       </w:r>
     </w:p>
     <w:p>
@@ -10357,7 +10339,14 @@
           <w:rFonts w:ascii="Cambria" w:hAnsi="Cambria" w:cs="Times New Roman"/>
           <w:b/>
         </w:rPr>
-        <w:t>Buffered true</w:t>
+        <w:t>Buffered T</w:t>
+      </w:r>
+      <w:r>
+        <w:rPr>
+          <w:rFonts w:ascii="Cambria" w:hAnsi="Cambria" w:cs="Times New Roman"/>
+          <w:b/>
+        </w:rPr>
+        <w:t>rue</w:t>
       </w:r>
     </w:p>
     <w:p>
@@ -10433,7 +10422,14 @@
           <w:rFonts w:ascii="Cambria" w:hAnsi="Cambria" w:cs="Times New Roman"/>
           <w:b/>
         </w:rPr>
-        <w:t>Buffered true</w:t>
+        <w:t>Buffered T</w:t>
+      </w:r>
+      <w:r>
+        <w:rPr>
+          <w:rFonts w:ascii="Cambria" w:hAnsi="Cambria" w:cs="Times New Roman"/>
+          <w:b/>
+        </w:rPr>
+        <w:t>rue</w:t>
       </w:r>
     </w:p>
     <w:p>
@@ -10452,7 +10448,13 @@
         <w:rPr>
           <w:rFonts w:ascii="Cambria" w:hAnsi="Cambria" w:cs="Times New Roman"/>
         </w:rPr>
-        <w:t xml:space="preserve">CLKOUT2 Required frequency of </w:t>
+        <w:t>CLKOUT3</w:t>
+      </w:r>
+      <w:r>
+        <w:rPr>
+          <w:rFonts w:ascii="Cambria" w:hAnsi="Cambria" w:cs="Times New Roman"/>
+        </w:rPr>
+        <w:t xml:space="preserve"> Required frequency of </w:t>
       </w:r>
       <w:r>
         <w:rPr>
@@ -10485,7 +10487,14 @@
           <w:rFonts w:ascii="Cambria" w:hAnsi="Cambria" w:cs="Times New Roman"/>
           <w:b/>
         </w:rPr>
-        <w:t>Buffered true</w:t>
+        <w:t>Buffered T</w:t>
+      </w:r>
+      <w:r>
+        <w:rPr>
+          <w:rFonts w:ascii="Cambria" w:hAnsi="Cambria" w:cs="Times New Roman"/>
+          <w:b/>
+        </w:rPr>
+        <w:t>rue</w:t>
       </w:r>
     </w:p>
     <w:p>
@@ -11247,10 +11256,10 @@
           <w:rFonts w:ascii="Cambria" w:hAnsi="Cambria" w:cs="Times New Roman"/>
         </w:rPr>
         <w:object w:dxaOrig="8206" w:dyaOrig="4949">
-          <v:shape id="_x0000_i1047" type="#_x0000_t75" style="width:410.25pt;height:247.5pt" o:ole="">
+          <v:shape id="_x0000_i1054" type="#_x0000_t75" style="width:410.25pt;height:247.5pt" o:ole="">
             <v:imagedata r:id="rId21" o:title=""/>
           </v:shape>
-          <o:OLEObject Type="Embed" ProgID="PBrush" ShapeID="_x0000_i1047" DrawAspect="Content" ObjectID="_1448286726" r:id="rId43"/>
+          <o:OLEObject Type="Embed" ProgID="PBrush" ShapeID="_x0000_i1054" DrawAspect="Content" ObjectID="_1448292955" r:id="rId43"/>
         </w:object>
       </w:r>
     </w:p>
@@ -11300,7 +11309,7 @@
       <w:pPr>
         <w:pStyle w:val="Heading2"/>
       </w:pPr>
-      <w:bookmarkStart w:id="65" w:name="_Toc374543562"/>
+      <w:bookmarkStart w:id="66" w:name="_Toc374546988"/>
       <w:r>
         <w:t>2</w:t>
       </w:r>
@@ -11316,7 +11325,7 @@
       <w:r>
         <w:t xml:space="preserve"> Assignments</w:t>
       </w:r>
-      <w:bookmarkEnd w:id="65"/>
+      <w:bookmarkEnd w:id="66"/>
     </w:p>
     <w:p>
       <w:pPr>
@@ -11403,7 +11412,7 @@
       </w:r>
       <w:r>
         <w:pict>
-          <v:rect id="_x0000_i1048" style="width:468pt;height:1pt" o:hralign="center" o:hrstd="t" o:hrnoshade="t" o:hr="t" fillcolor="black [3213]" stroked="f"/>
+          <v:rect id="_x0000_i1055" style="width:468pt;height:1pt" o:hralign="center" o:hrstd="t" o:hrnoshade="t" o:hr="t" fillcolor="black [3213]" stroked="f"/>
         </w:pict>
       </w:r>
     </w:p>
@@ -11496,34 +11505,8 @@
           <w:rFonts w:ascii="Cambria" w:hAnsi="Cambria" w:cs="Times New Roman"/>
         </w:rPr>
         <w:pict>
-          <v:rect id="_x0000_i1049" style="width:468pt;height:1pt" o:hralign="center" o:hrstd="t" o:hrnoshade="t" o:hr="t" fillcolor="black [3213]" stroked="f"/>
+          <v:rect id="_x0000_i1056" style="width:468pt;height:1pt" o:hralign="center" o:hrstd="t" o:hrnoshade="t" o:hr="t" fillcolor="black [3213]" stroked="f"/>
         </w:pict>
-      </w:r>
-    </w:p>
-    <w:p>
-      <w:pPr>
-        <w:rPr>
-          <w:rFonts w:asciiTheme="majorHAnsi" w:hAnsiTheme="majorHAnsi"/>
-        </w:rPr>
-      </w:pPr>
-      <w:r>
-        <w:rPr>
-          <w:rFonts w:asciiTheme="majorHAnsi" w:hAnsiTheme="majorHAnsi"/>
-        </w:rPr>
-        <w:t xml:space="preserve">Open the </w:t>
-      </w:r>
-      <w:r>
-        <w:rPr>
-          <w:rFonts w:asciiTheme="majorHAnsi" w:hAnsiTheme="majorHAnsi"/>
-          <w:b/>
-        </w:rPr>
-        <w:t>Project</w:t>
-      </w:r>
-      <w:r>
-        <w:rPr>
-          <w:rFonts w:asciiTheme="majorHAnsi" w:hAnsiTheme="majorHAnsi"/>
-        </w:rPr>
-        <w:t xml:space="preserve"> tab.</w:t>
       </w:r>
     </w:p>
     <w:p>
@@ -11539,22 +11522,22 @@
       </w:pPr>
       <w:r>
         <w:rPr>
-          <w:rFonts w:ascii="Cambria" w:hAnsi="Cambria"/>
-        </w:rPr>
-        <w:t xml:space="preserve">Double-click on the </w:t>
-      </w:r>
-      <w:r>
-        <w:rPr>
-          <w:rFonts w:ascii="Cambria" w:hAnsi="Cambria"/>
+          <w:rFonts w:asciiTheme="majorHAnsi" w:hAnsiTheme="majorHAnsi"/>
+        </w:rPr>
+        <w:t xml:space="preserve">Open the </w:t>
+      </w:r>
+      <w:r>
+        <w:rPr>
+          <w:rFonts w:asciiTheme="majorHAnsi" w:hAnsiTheme="majorHAnsi"/>
           <w:b/>
         </w:rPr>
-        <w:t xml:space="preserve">UCF File: data\system.ucf </w:t>
-      </w:r>
-      <w:r>
-        <w:rPr>
-          <w:rFonts w:ascii="Cambria" w:hAnsi="Cambria"/>
-        </w:rPr>
-        <w:t>from this panel, to open the constraints file.</w:t>
+        <w:t>Project</w:t>
+      </w:r>
+      <w:r>
+        <w:rPr>
+          <w:rFonts w:asciiTheme="majorHAnsi" w:hAnsiTheme="majorHAnsi"/>
+        </w:rPr>
+        <w:t xml:space="preserve"> tab.</w:t>
       </w:r>
     </w:p>
     <w:p>
@@ -11565,6 +11548,37 @@
           <w:numId w:val="21"/>
         </w:numPr>
         <w:rPr>
+          <w:rFonts w:asciiTheme="majorHAnsi" w:hAnsiTheme="majorHAnsi"/>
+        </w:rPr>
+      </w:pPr>
+      <w:r>
+        <w:rPr>
+          <w:rFonts w:ascii="Cambria" w:hAnsi="Cambria"/>
+        </w:rPr>
+        <w:t xml:space="preserve">Double-click on the </w:t>
+      </w:r>
+      <w:r>
+        <w:rPr>
+          <w:rFonts w:ascii="Cambria" w:hAnsi="Cambria"/>
+          <w:b/>
+        </w:rPr>
+        <w:t xml:space="preserve">UCF File: data\system.ucf </w:t>
+      </w:r>
+      <w:r>
+        <w:rPr>
+          <w:rFonts w:ascii="Cambria" w:hAnsi="Cambria"/>
+        </w:rPr>
+        <w:t>from this panel, to open the constraints file.</w:t>
+      </w:r>
+    </w:p>
+    <w:p>
+      <w:pPr>
+        <w:pStyle w:val="ListParagraph"/>
+        <w:numPr>
+          <w:ilvl w:val="0"/>
+          <w:numId w:val="21"/>
+        </w:numPr>
+        <w:rPr>
           <w:rFonts w:ascii="Cambria" w:hAnsi="Cambria" w:cs="Times New Roman"/>
         </w:rPr>
       </w:pPr>
@@ -11600,8 +11614,8 @@
         <w:t>.</w:t>
       </w:r>
     </w:p>
-    <w:bookmarkStart w:id="66" w:name="_MON_1415433365"/>
-    <w:bookmarkEnd w:id="66"/>
+    <w:bookmarkStart w:id="67" w:name="_MON_1415433365"/>
+    <w:bookmarkEnd w:id="67"/>
     <w:p>
       <w:pPr>
         <w:keepNext/>
@@ -11609,14 +11623,14 @@
       </w:pPr>
       <w:r>
         <w:object w:dxaOrig="9360" w:dyaOrig="8519">
-          <v:shape id="_x0000_i1050" type="#_x0000_t75" style="width:462.75pt;height:420.75pt" o:ole="" o:bordertopcolor="this" o:borderleftcolor="this" o:borderbottomcolor="this" o:borderrightcolor="this">
+          <v:shape id="_x0000_i1057" type="#_x0000_t75" style="width:462.75pt;height:420.75pt" o:ole="" o:bordertopcolor="this" o:borderleftcolor="this" o:borderbottomcolor="this" o:borderrightcolor="this">
             <v:imagedata r:id="rId44" o:title=""/>
             <w10:bordertop type="single" width="6"/>
             <w10:borderleft type="single" width="6"/>
             <w10:borderbottom type="single" width="6"/>
             <w10:borderright type="single" width="6"/>
           </v:shape>
-          <o:OLEObject Type="Embed" ProgID="Word.OpenDocumentText.12" ShapeID="_x0000_i1050" DrawAspect="Content" ObjectID="_1448286727" r:id="rId45"/>
+          <o:OLEObject Type="Embed" ProgID="Word.OpenDocumentText.12" ShapeID="_x0000_i1057" DrawAspect="Content" ObjectID="_1448292956" r:id="rId45"/>
         </w:object>
       </w:r>
     </w:p>
@@ -11651,7 +11665,7 @@
         <w:pStyle w:val="Heading2"/>
         <w:spacing w:after="240"/>
       </w:pPr>
-      <w:bookmarkStart w:id="67" w:name="_Toc374543563"/>
+      <w:bookmarkStart w:id="68" w:name="_Toc374546989"/>
       <w:r>
         <w:t xml:space="preserve">2.7 </w:t>
       </w:r>
@@ -11659,7 +11673,7 @@
         <w:tab/>
         <w:t>Adding ChipScope Peripheral</w:t>
       </w:r>
-      <w:bookmarkEnd w:id="67"/>
+      <w:bookmarkEnd w:id="68"/>
     </w:p>
     <w:p>
       <w:pPr>
@@ -11879,10 +11893,10 @@
           <w:rFonts w:ascii="Cambria" w:hAnsi="Cambria" w:cs="Times New Roman"/>
         </w:rPr>
         <w:object w:dxaOrig="8219" w:dyaOrig="7724">
-          <v:shape id="_x0000_i1051" type="#_x0000_t75" style="width:411pt;height:386.25pt" o:ole="">
+          <v:shape id="_x0000_i1058" type="#_x0000_t75" style="width:411pt;height:386.25pt" o:ole="">
             <v:imagedata r:id="rId46" o:title=""/>
           </v:shape>
-          <o:OLEObject Type="Embed" ProgID="PBrush" ShapeID="_x0000_i1051" DrawAspect="Content" ObjectID="_1448286728" r:id="rId47"/>
+          <o:OLEObject Type="Embed" ProgID="PBrush" ShapeID="_x0000_i1058" DrawAspect="Content" ObjectID="_1448292957" r:id="rId47"/>
         </w:object>
       </w:r>
     </w:p>
@@ -11949,7 +11963,7 @@
           <w:szCs w:val="36"/>
         </w:rPr>
       </w:pPr>
-      <w:bookmarkStart w:id="68" w:name="_Toc374543564"/>
+      <w:bookmarkStart w:id="69" w:name="_Toc374546990"/>
       <w:r>
         <w:rPr>
           <w:rStyle w:val="Heading1Char"/>
@@ -11965,7 +11979,7 @@
         </w:rPr>
         <w:t>roject</w:t>
       </w:r>
-      <w:bookmarkEnd w:id="68"/>
+      <w:bookmarkEnd w:id="69"/>
       <w:r>
         <w:rPr>
           <w:rFonts w:ascii="Century Schoolbook" w:hAnsi="Century Schoolbook" w:cs="Times New Roman"/>
@@ -12059,33 +12073,33 @@
           <w:szCs w:val="26"/>
         </w:rPr>
       </w:pPr>
-      <w:bookmarkStart w:id="69" w:name="_Toc339888842"/>
-      <w:bookmarkStart w:id="70" w:name="_Toc339888927"/>
-      <w:bookmarkStart w:id="71" w:name="_Toc339889172"/>
-      <w:bookmarkStart w:id="72" w:name="_Toc339889197"/>
-      <w:bookmarkStart w:id="73" w:name="_Toc339889264"/>
-      <w:bookmarkStart w:id="74" w:name="_Toc339889297"/>
-      <w:bookmarkStart w:id="75" w:name="_Toc339889322"/>
-      <w:bookmarkStart w:id="76" w:name="_Toc339890084"/>
-      <w:bookmarkStart w:id="77" w:name="_Toc339890115"/>
-      <w:bookmarkStart w:id="78" w:name="_Toc340043088"/>
-      <w:bookmarkStart w:id="79" w:name="_Toc340663236"/>
-      <w:bookmarkStart w:id="80" w:name="_Toc340666762"/>
-      <w:bookmarkStart w:id="81" w:name="_Toc340825605"/>
-      <w:bookmarkStart w:id="82" w:name="_Toc340840878"/>
-      <w:bookmarkStart w:id="83" w:name="_Toc341861695"/>
-      <w:bookmarkStart w:id="84" w:name="_Toc343252544"/>
-      <w:bookmarkStart w:id="85" w:name="_Toc367889566"/>
-      <w:bookmarkStart w:id="86" w:name="_Toc367953353"/>
-      <w:bookmarkStart w:id="87" w:name="_Toc368063231"/>
-      <w:bookmarkStart w:id="88" w:name="_Toc368301921"/>
-      <w:bookmarkStart w:id="89" w:name="_Toc368307801"/>
-      <w:bookmarkStart w:id="90" w:name="_Toc369096223"/>
-      <w:bookmarkStart w:id="91" w:name="_Toc374449856"/>
-      <w:bookmarkStart w:id="92" w:name="_Toc374452225"/>
-      <w:bookmarkStart w:id="93" w:name="_Toc374543541"/>
-      <w:bookmarkStart w:id="94" w:name="_Toc374543565"/>
-      <w:bookmarkEnd w:id="69"/>
+      <w:bookmarkStart w:id="70" w:name="_Toc339888842"/>
+      <w:bookmarkStart w:id="71" w:name="_Toc339888927"/>
+      <w:bookmarkStart w:id="72" w:name="_Toc339889172"/>
+      <w:bookmarkStart w:id="73" w:name="_Toc339889197"/>
+      <w:bookmarkStart w:id="74" w:name="_Toc339889264"/>
+      <w:bookmarkStart w:id="75" w:name="_Toc339889297"/>
+      <w:bookmarkStart w:id="76" w:name="_Toc339889322"/>
+      <w:bookmarkStart w:id="77" w:name="_Toc339890084"/>
+      <w:bookmarkStart w:id="78" w:name="_Toc339890115"/>
+      <w:bookmarkStart w:id="79" w:name="_Toc340043088"/>
+      <w:bookmarkStart w:id="80" w:name="_Toc340663236"/>
+      <w:bookmarkStart w:id="81" w:name="_Toc340666762"/>
+      <w:bookmarkStart w:id="82" w:name="_Toc340825605"/>
+      <w:bookmarkStart w:id="83" w:name="_Toc340840878"/>
+      <w:bookmarkStart w:id="84" w:name="_Toc341861695"/>
+      <w:bookmarkStart w:id="85" w:name="_Toc343252544"/>
+      <w:bookmarkStart w:id="86" w:name="_Toc367889566"/>
+      <w:bookmarkStart w:id="87" w:name="_Toc367953353"/>
+      <w:bookmarkStart w:id="88" w:name="_Toc368063231"/>
+      <w:bookmarkStart w:id="89" w:name="_Toc368301921"/>
+      <w:bookmarkStart w:id="90" w:name="_Toc368307801"/>
+      <w:bookmarkStart w:id="91" w:name="_Toc369096223"/>
+      <w:bookmarkStart w:id="92" w:name="_Toc374449856"/>
+      <w:bookmarkStart w:id="93" w:name="_Toc374452225"/>
+      <w:bookmarkStart w:id="94" w:name="_Toc374543541"/>
+      <w:bookmarkStart w:id="95" w:name="_Toc374543565"/>
+      <w:bookmarkStart w:id="96" w:name="_Toc374546991"/>
       <w:bookmarkEnd w:id="70"/>
       <w:bookmarkEnd w:id="71"/>
       <w:bookmarkEnd w:id="72"/>
@@ -12111,12 +12125,14 @@
       <w:bookmarkEnd w:id="92"/>
       <w:bookmarkEnd w:id="93"/>
       <w:bookmarkEnd w:id="94"/>
+      <w:bookmarkEnd w:id="95"/>
+      <w:bookmarkEnd w:id="96"/>
     </w:p>
     <w:p>
       <w:pPr>
         <w:pStyle w:val="Heading2"/>
       </w:pPr>
-      <w:bookmarkStart w:id="95" w:name="_Toc374543566"/>
+      <w:bookmarkStart w:id="97" w:name="_Toc374546992"/>
       <w:r>
         <w:t>3</w:t>
       </w:r>
@@ -12129,7 +12145,7 @@
       <w:r>
         <w:t>Creating a new C Project</w:t>
       </w:r>
-      <w:bookmarkEnd w:id="95"/>
+      <w:bookmarkEnd w:id="97"/>
     </w:p>
     <w:p>
       <w:pPr>
@@ -12195,7 +12211,7 @@
       </w:r>
       <w:r>
         <w:pict>
-          <v:rect id="_x0000_i1052" style="width:468pt;height:1pt" o:hralign="center" o:hrstd="t" o:hrnoshade="t" o:hr="t" fillcolor="black [3213]" stroked="f"/>
+          <v:rect id="_x0000_i1059" style="width:468pt;height:1pt" o:hralign="center" o:hrstd="t" o:hrnoshade="t" o:hr="t" fillcolor="black [3213]" stroked="f"/>
         </w:pict>
       </w:r>
     </w:p>
@@ -12354,7 +12370,7 @@
           <w:rFonts w:ascii="Cambria" w:hAnsi="Cambria" w:cs="Times New Roman"/>
         </w:rPr>
         <w:pict>
-          <v:rect id="_x0000_i1053" style="width:468pt;height:1pt" o:hralign="center" o:hrstd="t" o:hrnoshade="t" o:hr="t" fillcolor="black [3213]" stroked="f"/>
+          <v:rect id="_x0000_i1060" style="width:468pt;height:1pt" o:hralign="center" o:hrstd="t" o:hrnoshade="t" o:hr="t" fillcolor="black [3213]" stroked="f"/>
         </w:pict>
       </w:r>
     </w:p>
@@ -13013,7 +13029,7 @@
       </w:r>
       <w:r>
         <w:pict>
-          <v:rect id="_x0000_i1054" style="width:468pt;height:1pt" o:hralign="center" o:hrstd="t" o:hrnoshade="t" o:hr="t" fillcolor="black [3213]" stroked="f"/>
+          <v:rect id="_x0000_i1061" style="width:468pt;height:1pt" o:hralign="center" o:hrstd="t" o:hrnoshade="t" o:hr="t" fillcolor="black [3213]" stroked="f"/>
         </w:pict>
       </w:r>
     </w:p>
@@ -13108,7 +13124,7 @@
           <w:rFonts w:ascii="Cambria" w:hAnsi="Cambria" w:cs="Times New Roman"/>
         </w:rPr>
         <w:pict>
-          <v:rect id="_x0000_i1055" style="width:468pt;height:1pt" o:hralign="center" o:hrstd="t" o:hrnoshade="t" o:hr="t" fillcolor="black [3213]" stroked="f"/>
+          <v:rect id="_x0000_i1062" style="width:468pt;height:1pt" o:hralign="center" o:hrstd="t" o:hrnoshade="t" o:hr="t" fillcolor="black [3213]" stroked="f"/>
         </w:pict>
       </w:r>
     </w:p>
@@ -13143,7 +13159,7 @@
             <v:imagedata r:id="rId48" o:title=""/>
             <w10:wrap type="square" anchorx="margin" anchory="margin"/>
           </v:shape>
-          <o:OLEObject Type="Embed" ProgID="PBrush" ShapeID="_x0000_s1203" DrawAspect="Content" ObjectID="_1448286737" r:id="rId49"/>
+          <o:OLEObject Type="Embed" ProgID="PBrush" ShapeID="_x0000_s1203" DrawAspect="Content" ObjectID="_1448292966" r:id="rId49"/>
         </w:pict>
       </w:r>
       <w:r>
@@ -13269,8 +13285,8 @@
         </w:rPr>
       </w:pPr>
     </w:p>
-    <w:bookmarkStart w:id="96" w:name="_MON_1413626687"/>
-    <w:bookmarkEnd w:id="96"/>
+    <w:bookmarkStart w:id="98" w:name="_MON_1413626687"/>
+    <w:bookmarkEnd w:id="98"/>
     <w:p>
       <w:pPr>
         <w:keepNext/>
@@ -13284,14 +13300,14 @@
           <w:rFonts w:ascii="Cambria" w:hAnsi="Cambria" w:cs="Times New Roman"/>
         </w:rPr>
         <w:object w:dxaOrig="6768" w:dyaOrig="5386">
-          <v:shape id="_x0000_i1056" type="#_x0000_t75" style="width:315.75pt;height:250.5pt" o:ole="" o:bordertopcolor="this" o:borderleftcolor="this" o:borderbottomcolor="this" o:borderrightcolor="this">
+          <v:shape id="_x0000_i1063" type="#_x0000_t75" style="width:315.75pt;height:250.5pt" o:ole="" o:bordertopcolor="this" o:borderleftcolor="this" o:borderbottomcolor="this" o:borderrightcolor="this">
             <v:imagedata r:id="rId50" o:title=""/>
             <w10:bordertop type="single" width="8"/>
             <w10:borderleft type="single" width="8"/>
             <w10:borderbottom type="single" width="8"/>
             <w10:borderright type="single" width="8"/>
           </v:shape>
-          <o:OLEObject Type="Embed" ProgID="Word.OpenDocumentText.12" ShapeID="_x0000_i1056" DrawAspect="Content" ObjectID="_1448286729" r:id="rId51"/>
+          <o:OLEObject Type="Embed" ProgID="Word.OpenDocumentText.12" ShapeID="_x0000_i1063" DrawAspect="Content" ObjectID="_1448292958" r:id="rId51"/>
         </w:object>
       </w:r>
     </w:p>
@@ -13339,7 +13355,7 @@
       <w:pPr>
         <w:pStyle w:val="Heading2"/>
       </w:pPr>
-      <w:bookmarkStart w:id="97" w:name="_Toc374543567"/>
+      <w:bookmarkStart w:id="99" w:name="_Toc374546993"/>
       <w:r>
         <w:t>3</w:t>
       </w:r>
@@ -13352,7 +13368,7 @@
       <w:r>
         <w:t>Programming the Board</w:t>
       </w:r>
-      <w:bookmarkEnd w:id="97"/>
+      <w:bookmarkEnd w:id="99"/>
     </w:p>
     <w:p>
       <w:pPr>
@@ -13747,10 +13763,10 @@
           <w:rFonts w:ascii="Cambria" w:hAnsi="Cambria" w:cs="Times New Roman"/>
         </w:rPr>
         <w:object w:dxaOrig="8054" w:dyaOrig="3330">
-          <v:shape id="_x0000_i1057" type="#_x0000_t75" style="width:402.75pt;height:166.5pt" o:ole="">
+          <v:shape id="_x0000_i1064" type="#_x0000_t75" style="width:402.75pt;height:166.5pt" o:ole="">
             <v:imagedata r:id="rId52" o:title=""/>
           </v:shape>
-          <o:OLEObject Type="Embed" ProgID="PBrush" ShapeID="_x0000_i1057" DrawAspect="Content" ObjectID="_1448286730" r:id="rId53"/>
+          <o:OLEObject Type="Embed" ProgID="PBrush" ShapeID="_x0000_i1064" DrawAspect="Content" ObjectID="_1448292959" r:id="rId53"/>
         </w:object>
       </w:r>
     </w:p>
@@ -13847,10 +13863,10 @@
           <w:rFonts w:ascii="Cambria" w:hAnsi="Cambria" w:cs="Times New Roman"/>
         </w:rPr>
         <w:object w:dxaOrig="9029" w:dyaOrig="3586">
-          <v:shape id="_x0000_i1058" type="#_x0000_t75" style="width:451.5pt;height:179.25pt" o:ole="">
+          <v:shape id="_x0000_i1065" type="#_x0000_t75" style="width:451.5pt;height:179.25pt" o:ole="">
             <v:imagedata r:id="rId54" o:title=""/>
           </v:shape>
-          <o:OLEObject Type="Embed" ProgID="PBrush" ShapeID="_x0000_i1058" DrawAspect="Content" ObjectID="_1448286731" r:id="rId55"/>
+          <o:OLEObject Type="Embed" ProgID="PBrush" ShapeID="_x0000_i1065" DrawAspect="Content" ObjectID="_1448292960" r:id="rId55"/>
         </w:object>
       </w:r>
     </w:p>
@@ -13882,7 +13898,7 @@
       <w:pPr>
         <w:pStyle w:val="Heading2"/>
       </w:pPr>
-      <w:bookmarkStart w:id="98" w:name="_Toc374543568"/>
+      <w:bookmarkStart w:id="100" w:name="_Toc374546994"/>
       <w:r>
         <w:lastRenderedPageBreak/>
         <w:t>3</w:t>
@@ -13896,7 +13912,7 @@
       <w:r>
         <w:t>Debugging with SDK</w:t>
       </w:r>
-      <w:bookmarkEnd w:id="98"/>
+      <w:bookmarkEnd w:id="100"/>
     </w:p>
     <w:p>
       <w:pPr>
@@ -14252,8 +14268,8 @@
           <w:szCs w:val="36"/>
         </w:rPr>
       </w:pPr>
-      <w:bookmarkStart w:id="99" w:name="_Toc345686932"/>
-      <w:bookmarkStart w:id="100" w:name="_Toc374543569"/>
+      <w:bookmarkStart w:id="101" w:name="_Toc345686932"/>
+      <w:bookmarkStart w:id="102" w:name="_Toc374546995"/>
       <w:r>
         <w:rPr>
           <w:rStyle w:val="Heading1Char"/>
@@ -14262,8 +14278,8 @@
         <w:lastRenderedPageBreak/>
         <w:t>Testing and Design Verification</w:t>
       </w:r>
-      <w:bookmarkEnd w:id="99"/>
-      <w:bookmarkEnd w:id="100"/>
+      <w:bookmarkEnd w:id="101"/>
+      <w:bookmarkEnd w:id="102"/>
       <w:r>
         <w:rPr>
           <w:rFonts w:ascii="Cambria" w:hAnsi="Cambria" w:cs="Times New Roman"/>
@@ -14291,8 +14307,8 @@
       <w:pPr>
         <w:pStyle w:val="Heading2"/>
       </w:pPr>
-      <w:bookmarkStart w:id="101" w:name="_Toc345686933"/>
-      <w:bookmarkStart w:id="102" w:name="_Toc374543570"/>
+      <w:bookmarkStart w:id="103" w:name="_Toc345686933"/>
+      <w:bookmarkStart w:id="104" w:name="_Toc374546996"/>
       <w:r>
         <w:t>4</w:t>
       </w:r>
@@ -14303,8 +14319,8 @@
         <w:tab/>
         <w:t>Verification with ChipScope Pro</w:t>
       </w:r>
-      <w:bookmarkEnd w:id="101"/>
-      <w:bookmarkEnd w:id="102"/>
+      <w:bookmarkEnd w:id="103"/>
+      <w:bookmarkEnd w:id="104"/>
     </w:p>
     <w:p>
       <w:pPr>
@@ -14429,10 +14445,10 @@
       </w:r>
       <w:r>
         <w:object w:dxaOrig="360" w:dyaOrig="330">
-          <v:shape id="_x0000_i1059" type="#_x0000_t75" style="width:18pt;height:16.5pt" o:ole="">
+          <v:shape id="_x0000_i1026" type="#_x0000_t75" style="width:18pt;height:16.5pt" o:ole="">
             <v:imagedata r:id="rId56" o:title=""/>
           </v:shape>
-          <o:OLEObject Type="Embed" ProgID="PBrush" ShapeID="_x0000_i1059" DrawAspect="Content" ObjectID="_1448286732" r:id="rId57"/>
+          <o:OLEObject Type="Embed" ProgID="PBrush" ShapeID="_x0000_i1026" DrawAspect="Content" ObjectID="_1448292961" r:id="rId57"/>
         </w:object>
       </w:r>
       <w:r>
@@ -14454,10 +14470,10 @@
           <w:rFonts w:ascii="Cambria" w:hAnsi="Cambria" w:cs="Times New Roman"/>
         </w:rPr>
         <w:object w:dxaOrig="8129" w:dyaOrig="2160">
-          <v:shape id="_x0000_i1060" type="#_x0000_t75" style="width:406.5pt;height:108pt" o:ole="">
+          <v:shape id="_x0000_i1027" type="#_x0000_t75" style="width:406.5pt;height:108pt" o:ole="">
             <v:imagedata r:id="rId58" o:title=""/>
           </v:shape>
-          <o:OLEObject Type="Embed" ProgID="PBrush" ShapeID="_x0000_i1060" DrawAspect="Content" ObjectID="_1448286733" r:id="rId59"/>
+          <o:OLEObject Type="Embed" ProgID="PBrush" ShapeID="_x0000_i1027" DrawAspect="Content" ObjectID="_1448292962" r:id="rId59"/>
         </w:object>
       </w:r>
     </w:p>
@@ -14481,7 +14497,7 @@
       </w:r>
       <w:r>
         <w:pict>
-          <v:rect id="_x0000_i1061" style="width:468pt;height:1pt" o:hralign="center" o:hrstd="t" o:hrnoshade="t" o:hr="t" fillcolor="black [3213]" stroked="f"/>
+          <v:rect id="_x0000_i1028" style="width:468pt;height:1pt" o:hralign="center" o:hrstd="t" o:hrnoshade="t" o:hr="t" fillcolor="black [3213]" stroked="f"/>
         </w:pict>
       </w:r>
     </w:p>
@@ -14546,7 +14562,7 @@
           <w:rFonts w:ascii="Cambria" w:hAnsi="Cambria" w:cs="Times New Roman"/>
         </w:rPr>
         <w:pict>
-          <v:rect id="_x0000_i1062" style="width:468pt;height:1pt" o:hralign="center" o:hrstd="t" o:hrnoshade="t" o:hr="t" fillcolor="black [3213]" stroked="f"/>
+          <v:rect id="_x0000_i1029" style="width:468pt;height:1pt" o:hralign="center" o:hrstd="t" o:hrnoshade="t" o:hr="t" fillcolor="black [3213]" stroked="f"/>
         </w:pict>
       </w:r>
     </w:p>
@@ -14838,10 +14854,10 @@
           <w:rFonts w:ascii="Cambria" w:hAnsi="Cambria" w:cs="Times New Roman"/>
         </w:rPr>
         <w:object w:dxaOrig="8054" w:dyaOrig="2760">
-          <v:shape id="_x0000_i1063" type="#_x0000_t75" style="width:402.75pt;height:138pt" o:ole="">
+          <v:shape id="_x0000_i1030" type="#_x0000_t75" style="width:402.75pt;height:138pt" o:ole="">
             <v:imagedata r:id="rId60" o:title=""/>
           </v:shape>
-          <o:OLEObject Type="Embed" ProgID="PBrush" ShapeID="_x0000_i1063" DrawAspect="Content" ObjectID="_1448286734" r:id="rId61"/>
+          <o:OLEObject Type="Embed" ProgID="PBrush" ShapeID="_x0000_i1030" DrawAspect="Content" ObjectID="_1448292963" r:id="rId61"/>
         </w:object>
       </w:r>
     </w:p>
@@ -14873,10 +14889,10 @@
       </w:pPr>
       <w:r>
         <w:object w:dxaOrig="7964" w:dyaOrig="2760">
-          <v:shape id="_x0000_i1064" type="#_x0000_t75" style="width:398.25pt;height:138pt" o:ole="">
+          <v:shape id="_x0000_i1031" type="#_x0000_t75" style="width:398.25pt;height:138pt" o:ole="">
             <v:imagedata r:id="rId62" o:title=""/>
           </v:shape>
-          <o:OLEObject Type="Embed" ProgID="PBrush" ShapeID="_x0000_i1064" DrawAspect="Content" ObjectID="_1448286735" r:id="rId63"/>
+          <o:OLEObject Type="Embed" ProgID="PBrush" ShapeID="_x0000_i1031" DrawAspect="Content" ObjectID="_1448292964" r:id="rId63"/>
         </w:object>
       </w:r>
     </w:p>
@@ -14962,10 +14978,10 @@
           <w:rFonts w:ascii="Cambria" w:hAnsi="Cambria" w:cs="Times New Roman"/>
         </w:rPr>
         <w:object w:dxaOrig="9181" w:dyaOrig="1680">
-          <v:shape id="_x0000_i1065" type="#_x0000_t75" style="width:459pt;height:84pt" o:ole="">
+          <v:shape id="_x0000_i1032" type="#_x0000_t75" style="width:459pt;height:84pt" o:ole="">
             <v:imagedata r:id="rId64" o:title=""/>
           </v:shape>
-          <o:OLEObject Type="Embed" ProgID="PBrush" ShapeID="_x0000_i1065" DrawAspect="Content" ObjectID="_1448286736" r:id="rId65"/>
+          <o:OLEObject Type="Embed" ProgID="PBrush" ShapeID="_x0000_i1032" DrawAspect="Content" ObjectID="_1448292965" r:id="rId65"/>
         </w:object>
       </w:r>
     </w:p>
@@ -15107,7 +15123,7 @@
               <w:bCs/>
               <w:noProof/>
             </w:rPr>
-            <w:t>2</w:t>
+            <w:t>19</w:t>
           </w:r>
           <w:r>
             <w:rPr>
@@ -16998,8 +17014,8 @@
   <w:abstractNum w:abstractNumId="17">
     <w:nsid w:val="2E510695"/>
     <w:multiLevelType w:val="hybridMultilevel"/>
-    <w:tmpl w:val="1B923362"/>
-    <w:lvl w:ilvl="0" w:tplc="D0C47ACC">
+    <w:tmpl w:val="273A2A76"/>
+    <w:lvl w:ilvl="0" w:tplc="64A8EF2E">
       <w:start w:val="1"/>
       <w:numFmt w:val="decimal"/>
       <w:lvlText w:val="%1."/>
@@ -17008,7 +17024,7 @@
         <w:ind w:left="720" w:hanging="360"/>
       </w:pPr>
       <w:rPr>
-        <w:rFonts w:hint="default"/>
+        <w:rFonts w:asciiTheme="majorHAnsi" w:eastAsiaTheme="minorHAnsi" w:hAnsiTheme="majorHAnsi" w:cstheme="minorBidi"/>
       </w:rPr>
     </w:lvl>
     <w:lvl w:ilvl="1" w:tplc="04090019" w:tentative="1">
@@ -19969,7 +19985,7 @@
 </file>
 
 <file path=customXml/itemProps2.xml><?xml version="1.0" encoding="utf-8"?>
-<ds:datastoreItem xmlns:ds="http://schemas.openxmlformats.org/officeDocument/2006/customXml" ds:itemID="{11699105-8276-4ED2-9749-91F7009E9A3C}">
+<ds:datastoreItem xmlns:ds="http://schemas.openxmlformats.org/officeDocument/2006/customXml" ds:itemID="{2168354A-9BE0-46B1-9E8C-05047B0C4B2A}">
   <ds:schemaRefs>
     <ds:schemaRef ds:uri="http://schemas.openxmlformats.org/officeDocument/2006/bibliography"/>
   </ds:schemaRefs>

</xml_diff>

<commit_message>
slight update to Lab 1 tutorial formatting
</commit_message>
<xml_diff>
--- a/Labs/Lab_1/DemoFilesAndDocumentation/Tutorial/Lab_1.docx
+++ b/Labs/Lab_1/DemoFilesAndDocumentation/Tutorial/Lab_1.docx
@@ -3225,7 +3225,7 @@
             <w10:borderbottom type="single" width="8"/>
             <w10:borderright type="single" width="8"/>
           </v:shape>
-          <o:OLEObject Type="Embed" ProgID="Word.OpenDocumentText.12" ShapeID="_x0000_i1033" DrawAspect="Content" ObjectID="_1448292938" r:id="rId10"/>
+          <o:OLEObject Type="Embed" ProgID="Word.OpenDocumentText.12" ShapeID="_x0000_i1033" DrawAspect="Content" ObjectID="_1448443527" r:id="rId10"/>
         </w:object>
       </w:r>
     </w:p>
@@ -3962,7 +3962,7 @@
             <w10:borderbottom type="single" width="8"/>
             <w10:borderright type="single" width="8"/>
           </v:shape>
-          <o:OLEObject Type="Embed" ProgID="Word.OpenDocumentText.12" ShapeID="_x0000_i1034" DrawAspect="Content" ObjectID="_1448292939" r:id="rId12"/>
+          <o:OLEObject Type="Embed" ProgID="Word.OpenDocumentText.12" ShapeID="_x0000_i1034" DrawAspect="Content" ObjectID="_1448443528" r:id="rId12"/>
         </w:object>
       </w:r>
     </w:p>
@@ -4845,7 +4845,7 @@
             <w10:borderbottom type="single" width="8"/>
             <w10:borderright type="single" width="8"/>
           </v:shape>
-          <o:OLEObject Type="Embed" ProgID="Word.OpenDocumentText.12" ShapeID="_x0000_i1037" DrawAspect="Content" ObjectID="_1448292940" r:id="rId14"/>
+          <o:OLEObject Type="Embed" ProgID="Word.OpenDocumentText.12" ShapeID="_x0000_i1037" DrawAspect="Content" ObjectID="_1448443529" r:id="rId14"/>
         </w:object>
       </w:r>
     </w:p>
@@ -5240,7 +5240,7 @@
             <w10:borderbottom type="single" width="8"/>
             <w10:borderright type="single" width="8"/>
           </v:shape>
-          <o:OLEObject Type="Embed" ProgID="Word.OpenDocumentText.12" ShapeID="_x0000_i1038" DrawAspect="Content" ObjectID="_1448292941" r:id="rId16"/>
+          <o:OLEObject Type="Embed" ProgID="Word.OpenDocumentText.12" ShapeID="_x0000_i1038" DrawAspect="Content" ObjectID="_1448443530" r:id="rId16"/>
         </w:object>
       </w:r>
     </w:p>
@@ -5458,7 +5458,7 @@
             <w10:borderbottom type="single" width="8"/>
             <w10:borderright type="single" width="8"/>
           </v:shape>
-          <o:OLEObject Type="Embed" ProgID="Word.OpenDocumentText.12" ShapeID="_x0000_i1039" DrawAspect="Content" ObjectID="_1448292942" r:id="rId18"/>
+          <o:OLEObject Type="Embed" ProgID="Word.OpenDocumentText.12" ShapeID="_x0000_i1039" DrawAspect="Content" ObjectID="_1448443531" r:id="rId18"/>
         </w:object>
       </w:r>
     </w:p>
@@ -5762,7 +5762,7 @@
             <w10:borderbottom type="single" width="8"/>
             <w10:borderright type="single" width="8"/>
           </v:shape>
-          <o:OLEObject Type="Embed" ProgID="Word.OpenDocumentText.12" ShapeID="_x0000_i1040" DrawAspect="Content" ObjectID="_1448292943" r:id="rId20"/>
+          <o:OLEObject Type="Embed" ProgID="Word.OpenDocumentText.12" ShapeID="_x0000_i1040" DrawAspect="Content" ObjectID="_1448443532" r:id="rId20"/>
         </w:object>
       </w:r>
     </w:p>
@@ -6016,7 +6016,7 @@
           <v:shape id="_x0000_i1041" type="#_x0000_t75" style="width:410.25pt;height:247.5pt" o:ole="">
             <v:imagedata r:id="rId21" o:title=""/>
           </v:shape>
-          <o:OLEObject Type="Embed" ProgID="PBrush" ShapeID="_x0000_i1041" DrawAspect="Content" ObjectID="_1448292944" r:id="rId22"/>
+          <o:OLEObject Type="Embed" ProgID="PBrush" ShapeID="_x0000_i1041" DrawAspect="Content" ObjectID="_1448443533" r:id="rId22"/>
         </w:object>
       </w:r>
     </w:p>
@@ -6145,7 +6145,7 @@
             <w10:borderbottom type="single" width="8"/>
             <w10:borderright type="single" width="8"/>
           </v:shape>
-          <o:OLEObject Type="Embed" ProgID="Word.OpenDocumentText.12" ShapeID="_x0000_i1042" DrawAspect="Content" ObjectID="_1448292945" r:id="rId24"/>
+          <o:OLEObject Type="Embed" ProgID="Word.OpenDocumentText.12" ShapeID="_x0000_i1042" DrawAspect="Content" ObjectID="_1448443534" r:id="rId24"/>
         </w:object>
       </w:r>
     </w:p>
@@ -6475,7 +6475,7 @@
             <w10:borderbottom type="single" width="8"/>
             <w10:borderright type="single" width="8"/>
           </v:shape>
-          <o:OLEObject Type="Embed" ProgID="PBrush" ShapeID="_x0000_i1043" DrawAspect="Content" ObjectID="_1448292946" r:id="rId26"/>
+          <o:OLEObject Type="Embed" ProgID="PBrush" ShapeID="_x0000_i1043" DrawAspect="Content" ObjectID="_1448443535" r:id="rId26"/>
         </w:object>
       </w:r>
     </w:p>
@@ -6760,7 +6760,7 @@
           <v:shape id="_x0000_i1044" type="#_x0000_t75" style="width:321.75pt;height:262.5pt" o:ole="">
             <v:imagedata r:id="rId27" o:title=""/>
           </v:shape>
-          <o:OLEObject Type="Embed" ProgID="PBrush" ShapeID="_x0000_i1044" DrawAspect="Content" ObjectID="_1448292947" r:id="rId28"/>
+          <o:OLEObject Type="Embed" ProgID="PBrush" ShapeID="_x0000_i1044" DrawAspect="Content" ObjectID="_1448443536" r:id="rId28"/>
         </w:object>
       </w:r>
     </w:p>
@@ -6890,7 +6890,7 @@
           <v:shape id="_x0000_i1045" type="#_x0000_t75" style="width:435.75pt;height:224.25pt" o:ole="">
             <v:imagedata r:id="rId29" o:title=""/>
           </v:shape>
-          <o:OLEObject Type="Embed" ProgID="PBrush" ShapeID="_x0000_i1045" DrawAspect="Content" ObjectID="_1448292948" r:id="rId30"/>
+          <o:OLEObject Type="Embed" ProgID="PBrush" ShapeID="_x0000_i1045" DrawAspect="Content" ObjectID="_1448443537" r:id="rId30"/>
         </w:object>
       </w:r>
     </w:p>
@@ -7072,7 +7072,7 @@
           <v:shape id="_x0000_i1046" type="#_x0000_t75" style="width:312.75pt;height:117.75pt" o:ole="">
             <v:imagedata r:id="rId31" o:title=""/>
           </v:shape>
-          <o:OLEObject Type="Embed" ProgID="PBrush" ShapeID="_x0000_i1046" DrawAspect="Content" ObjectID="_1448292949" r:id="rId32"/>
+          <o:OLEObject Type="Embed" ProgID="PBrush" ShapeID="_x0000_i1046" DrawAspect="Content" ObjectID="_1448443538" r:id="rId32"/>
         </w:object>
       </w:r>
     </w:p>
@@ -7324,7 +7324,7 @@
           <v:shape id="_x0000_i1047" type="#_x0000_t75" style="width:462.75pt;height:199.5pt" o:ole="">
             <v:imagedata r:id="rId33" o:title=""/>
           </v:shape>
-          <o:OLEObject Type="Embed" ProgID="PBrush" ShapeID="_x0000_i1047" DrawAspect="Content" ObjectID="_1448292950" r:id="rId34"/>
+          <o:OLEObject Type="Embed" ProgID="PBrush" ShapeID="_x0000_i1047" DrawAspect="Content" ObjectID="_1448443539" r:id="rId34"/>
         </w:object>
       </w:r>
     </w:p>
@@ -7357,7 +7357,7 @@
           <v:shape id="_x0000_i1048" type="#_x0000_t75" style="width:463.5pt;height:148.5pt" o:ole="">
             <v:imagedata r:id="rId35" o:title=""/>
           </v:shape>
-          <o:OLEObject Type="Embed" ProgID="PBrush" ShapeID="_x0000_i1048" DrawAspect="Content" ObjectID="_1448292951" r:id="rId36"/>
+          <o:OLEObject Type="Embed" ProgID="PBrush" ShapeID="_x0000_i1048" DrawAspect="Content" ObjectID="_1448443540" r:id="rId36"/>
         </w:object>
       </w:r>
     </w:p>
@@ -7396,7 +7396,7 @@
           <v:shape id="_x0000_i1049" type="#_x0000_t75" style="width:460.5pt;height:424.5pt" o:ole="">
             <v:imagedata r:id="rId37" o:title=""/>
           </v:shape>
-          <o:OLEObject Type="Embed" ProgID="PBrush" ShapeID="_x0000_i1049" DrawAspect="Content" ObjectID="_1448292952" r:id="rId38"/>
+          <o:OLEObject Type="Embed" ProgID="PBrush" ShapeID="_x0000_i1049" DrawAspect="Content" ObjectID="_1448443541" r:id="rId38"/>
         </w:object>
       </w:r>
     </w:p>
@@ -7430,7 +7430,7 @@
           <v:shape id="_x0000_i1050" type="#_x0000_t75" style="width:448.5pt;height:330pt" o:ole="">
             <v:imagedata r:id="rId39" o:title=""/>
           </v:shape>
-          <o:OLEObject Type="Embed" ProgID="PBrush" ShapeID="_x0000_i1050" DrawAspect="Content" ObjectID="_1448292953" r:id="rId40"/>
+          <o:OLEObject Type="Embed" ProgID="PBrush" ShapeID="_x0000_i1050" DrawAspect="Content" ObjectID="_1448443542" r:id="rId40"/>
         </w:object>
       </w:r>
     </w:p>
@@ -8115,7 +8115,7 @@
             <w10:borderbottom type="single" width="6"/>
             <w10:borderright type="single" width="6"/>
           </v:shape>
-          <o:OLEObject Type="Embed" ProgID="PBrush" ShapeID="_x0000_i1053" DrawAspect="Content" ObjectID="_1448292954" r:id="rId42"/>
+          <o:OLEObject Type="Embed" ProgID="PBrush" ShapeID="_x0000_i1053" DrawAspect="Content" ObjectID="_1448443543" r:id="rId42"/>
         </w:object>
       </w:r>
     </w:p>
@@ -11259,7 +11259,7 @@
           <v:shape id="_x0000_i1054" type="#_x0000_t75" style="width:410.25pt;height:247.5pt" o:ole="">
             <v:imagedata r:id="rId21" o:title=""/>
           </v:shape>
-          <o:OLEObject Type="Embed" ProgID="PBrush" ShapeID="_x0000_i1054" DrawAspect="Content" ObjectID="_1448292955" r:id="rId43"/>
+          <o:OLEObject Type="Embed" ProgID="PBrush" ShapeID="_x0000_i1054" DrawAspect="Content" ObjectID="_1448443544" r:id="rId43"/>
         </w:object>
       </w:r>
     </w:p>
@@ -11630,7 +11630,7 @@
             <w10:borderbottom type="single" width="6"/>
             <w10:borderright type="single" width="6"/>
           </v:shape>
-          <o:OLEObject Type="Embed" ProgID="Word.OpenDocumentText.12" ShapeID="_x0000_i1057" DrawAspect="Content" ObjectID="_1448292956" r:id="rId45"/>
+          <o:OLEObject Type="Embed" ProgID="Word.OpenDocumentText.12" ShapeID="_x0000_i1057" DrawAspect="Content" ObjectID="_1448443545" r:id="rId45"/>
         </w:object>
       </w:r>
     </w:p>
@@ -11896,7 +11896,7 @@
           <v:shape id="_x0000_i1058" type="#_x0000_t75" style="width:411pt;height:386.25pt" o:ole="">
             <v:imagedata r:id="rId46" o:title=""/>
           </v:shape>
-          <o:OLEObject Type="Embed" ProgID="PBrush" ShapeID="_x0000_i1058" DrawAspect="Content" ObjectID="_1448292957" r:id="rId47"/>
+          <o:OLEObject Type="Embed" ProgID="PBrush" ShapeID="_x0000_i1058" DrawAspect="Content" ObjectID="_1448443546" r:id="rId47"/>
         </w:object>
       </w:r>
     </w:p>
@@ -13155,11 +13155,11 @@
           <w:noProof/>
         </w:rPr>
         <w:pict>
-          <v:shape id="_x0000_s1203" type="#_x0000_t75" style="position:absolute;left:0;text-align:left;margin-left:336pt;margin-top:118.5pt;width:12.75pt;height:14.25pt;z-index:251679232;mso-position-horizontal-relative:margin;mso-position-vertical-relative:margin">
+          <v:shape id="_x0000_s1203" type="#_x0000_t75" style="position:absolute;left:0;text-align:left;margin-left:336pt;margin-top:103.5pt;width:12.75pt;height:14.25pt;z-index:251679232;mso-position-horizontal-relative:margin;mso-position-vertical-relative:margin">
             <v:imagedata r:id="rId48" o:title=""/>
             <w10:wrap type="square" anchorx="margin" anchory="margin"/>
           </v:shape>
-          <o:OLEObject Type="Embed" ProgID="PBrush" ShapeID="_x0000_s1203" DrawAspect="Content" ObjectID="_1448292966" r:id="rId49"/>
+          <o:OLEObject Type="Embed" ProgID="PBrush" ShapeID="_x0000_s1203" DrawAspect="Content" ObjectID="_1448443555" r:id="rId49"/>
         </w:pict>
       </w:r>
       <w:r>
@@ -13307,7 +13307,7 @@
             <w10:borderbottom type="single" width="8"/>
             <w10:borderright type="single" width="8"/>
           </v:shape>
-          <o:OLEObject Type="Embed" ProgID="Word.OpenDocumentText.12" ShapeID="_x0000_i1063" DrawAspect="Content" ObjectID="_1448292958" r:id="rId51"/>
+          <o:OLEObject Type="Embed" ProgID="Word.OpenDocumentText.12" ShapeID="_x0000_i1063" DrawAspect="Content" ObjectID="_1448443547" r:id="rId51"/>
         </w:object>
       </w:r>
     </w:p>
@@ -13766,7 +13766,7 @@
           <v:shape id="_x0000_i1064" type="#_x0000_t75" style="width:402.75pt;height:166.5pt" o:ole="">
             <v:imagedata r:id="rId52" o:title=""/>
           </v:shape>
-          <o:OLEObject Type="Embed" ProgID="PBrush" ShapeID="_x0000_i1064" DrawAspect="Content" ObjectID="_1448292959" r:id="rId53"/>
+          <o:OLEObject Type="Embed" ProgID="PBrush" ShapeID="_x0000_i1064" DrawAspect="Content" ObjectID="_1448443548" r:id="rId53"/>
         </w:object>
       </w:r>
     </w:p>
@@ -13866,7 +13866,7 @@
           <v:shape id="_x0000_i1065" type="#_x0000_t75" style="width:451.5pt;height:179.25pt" o:ole="">
             <v:imagedata r:id="rId54" o:title=""/>
           </v:shape>
-          <o:OLEObject Type="Embed" ProgID="PBrush" ShapeID="_x0000_i1065" DrawAspect="Content" ObjectID="_1448292960" r:id="rId55"/>
+          <o:OLEObject Type="Embed" ProgID="PBrush" ShapeID="_x0000_i1065" DrawAspect="Content" ObjectID="_1448443549" r:id="rId55"/>
         </w:object>
       </w:r>
     </w:p>
@@ -14448,7 +14448,7 @@
           <v:shape id="_x0000_i1026" type="#_x0000_t75" style="width:18pt;height:16.5pt" o:ole="">
             <v:imagedata r:id="rId56" o:title=""/>
           </v:shape>
-          <o:OLEObject Type="Embed" ProgID="PBrush" ShapeID="_x0000_i1026" DrawAspect="Content" ObjectID="_1448292961" r:id="rId57"/>
+          <o:OLEObject Type="Embed" ProgID="PBrush" ShapeID="_x0000_i1026" DrawAspect="Content" ObjectID="_1448443550" r:id="rId57"/>
         </w:object>
       </w:r>
       <w:r>
@@ -14473,7 +14473,7 @@
           <v:shape id="_x0000_i1027" type="#_x0000_t75" style="width:406.5pt;height:108pt" o:ole="">
             <v:imagedata r:id="rId58" o:title=""/>
           </v:shape>
-          <o:OLEObject Type="Embed" ProgID="PBrush" ShapeID="_x0000_i1027" DrawAspect="Content" ObjectID="_1448292962" r:id="rId59"/>
+          <o:OLEObject Type="Embed" ProgID="PBrush" ShapeID="_x0000_i1027" DrawAspect="Content" ObjectID="_1448443551" r:id="rId59"/>
         </w:object>
       </w:r>
     </w:p>
@@ -14798,7 +14798,31 @@
         <w:rPr>
           <w:rFonts w:ascii="Cambria" w:hAnsi="Cambria" w:cs="Times New Roman"/>
         </w:rPr>
-        <w:t xml:space="preserve"> in the top menu bar to display the signal. Additionally you can set up triggering options for periodic or continuous playback of the received signal. Your received signal should look similar to </w:t>
+        <w:t xml:space="preserve"> in the top menu bar to display the signal. Additionally you can set up triggering options for periodic or continuous playback of the received signal. Your </w:t>
+      </w:r>
+      <w:r>
+        <w:rPr>
+          <w:rFonts w:ascii="Cambria" w:hAnsi="Cambria" w:cs="Times New Roman"/>
+        </w:rPr>
+        <w:t>debug</w:t>
+      </w:r>
+      <w:r>
+        <w:rPr>
+          <w:rFonts w:ascii="Cambria" w:hAnsi="Cambria" w:cs="Times New Roman"/>
+        </w:rPr>
+        <w:t xml:space="preserve"> signal</w:t>
+      </w:r>
+      <w:r>
+        <w:rPr>
+          <w:rFonts w:ascii="Cambria" w:hAnsi="Cambria" w:cs="Times New Roman"/>
+        </w:rPr>
+        <w:t>s</w:t>
+      </w:r>
+      <w:r>
+        <w:rPr>
+          <w:rFonts w:ascii="Cambria" w:hAnsi="Cambria" w:cs="Times New Roman"/>
+        </w:rPr>
+        <w:t xml:space="preserve"> should look similar to </w:t>
       </w:r>
       <w:r>
         <w:rPr>
@@ -14857,7 +14881,7 @@
           <v:shape id="_x0000_i1030" type="#_x0000_t75" style="width:402.75pt;height:138pt" o:ole="">
             <v:imagedata r:id="rId60" o:title=""/>
           </v:shape>
-          <o:OLEObject Type="Embed" ProgID="PBrush" ShapeID="_x0000_i1030" DrawAspect="Content" ObjectID="_1448292963" r:id="rId61"/>
+          <o:OLEObject Type="Embed" ProgID="PBrush" ShapeID="_x0000_i1030" DrawAspect="Content" ObjectID="_1448443552" r:id="rId61"/>
         </w:object>
       </w:r>
     </w:p>
@@ -14892,7 +14916,7 @@
           <v:shape id="_x0000_i1031" type="#_x0000_t75" style="width:398.25pt;height:138pt" o:ole="">
             <v:imagedata r:id="rId62" o:title=""/>
           </v:shape>
-          <o:OLEObject Type="Embed" ProgID="PBrush" ShapeID="_x0000_i1031" DrawAspect="Content" ObjectID="_1448292964" r:id="rId63"/>
+          <o:OLEObject Type="Embed" ProgID="PBrush" ShapeID="_x0000_i1031" DrawAspect="Content" ObjectID="_1448443553" r:id="rId63"/>
         </w:object>
       </w:r>
     </w:p>
@@ -14981,7 +15005,7 @@
           <v:shape id="_x0000_i1032" type="#_x0000_t75" style="width:459pt;height:84pt" o:ole="">
             <v:imagedata r:id="rId64" o:title=""/>
           </v:shape>
-          <o:OLEObject Type="Embed" ProgID="PBrush" ShapeID="_x0000_i1032" DrawAspect="Content" ObjectID="_1448292965" r:id="rId65"/>
+          <o:OLEObject Type="Embed" ProgID="PBrush" ShapeID="_x0000_i1032" DrawAspect="Content" ObjectID="_1448443554" r:id="rId65"/>
         </w:object>
       </w:r>
     </w:p>
@@ -15123,7 +15147,7 @@
               <w:bCs/>
               <w:noProof/>
             </w:rPr>
-            <w:t>19</w:t>
+            <w:t>27</w:t>
           </w:r>
           <w:r>
             <w:rPr>
@@ -19985,7 +20009,7 @@
 </file>
 
 <file path=customXml/itemProps2.xml><?xml version="1.0" encoding="utf-8"?>
-<ds:datastoreItem xmlns:ds="http://schemas.openxmlformats.org/officeDocument/2006/customXml" ds:itemID="{2168354A-9BE0-46B1-9E8C-05047B0C4B2A}">
+<ds:datastoreItem xmlns:ds="http://schemas.openxmlformats.org/officeDocument/2006/customXml" ds:itemID="{02BD91B6-8E0B-493D-89EA-F14E871DBDA4}">
   <ds:schemaRefs>
     <ds:schemaRef ds:uri="http://schemas.openxmlformats.org/officeDocument/2006/bibliography"/>
   </ds:schemaRefs>

</xml_diff>

<commit_message>
Update to timing of Lab 1
</commit_message>
<xml_diff>
--- a/Labs/Lab_1/DemoFilesAndDocumentation/Tutorial/Lab_1.docx
+++ b/Labs/Lab_1/DemoFilesAndDocumentation/Tutorial/Lab_1.docx
@@ -2300,13 +2300,6 @@
     </w:p>
     <w:p>
       <w:pPr>
-        <w:rPr>
-          <w:rFonts w:ascii="Times New Roman" w:hAnsi="Times New Roman" w:cs="Times New Roman"/>
-        </w:rPr>
-      </w:pPr>
-    </w:p>
-    <w:p>
-      <w:pPr>
         <w:pStyle w:val="Title"/>
         <w:pageBreakBefore/>
         <w:rPr>
@@ -2576,7 +2569,7 @@
         <w:rPr>
           <w:rFonts w:ascii="Cambria" w:hAnsi="Cambria"/>
         </w:rPr>
-        <w:t>3b</w:t>
+        <w:t>4a</w:t>
       </w:r>
     </w:p>
     <w:p>
@@ -3314,7 +3307,7 @@
             <w10:borderbottom type="single" width="8"/>
             <w10:borderright type="single" width="8"/>
           </v:shape>
-          <o:OLEObject Type="Embed" ProgID="Word.OpenDocumentText.12" ShapeID="_x0000_i1026" DrawAspect="Content" ObjectID="_1450859075" r:id="rId10"/>
+          <o:OLEObject Type="Embed" ProgID="Word.OpenDocumentText.12" ShapeID="_x0000_i1026" DrawAspect="Content" ObjectID="_1451137051" r:id="rId10"/>
         </w:object>
       </w:r>
     </w:p>
@@ -4039,7 +4032,7 @@
             <w10:borderbottom type="single" width="8"/>
             <w10:borderright type="single" width="8"/>
           </v:shape>
-          <o:OLEObject Type="Embed" ProgID="Word.OpenDocumentText.12" ShapeID="_x0000_i1027" DrawAspect="Content" ObjectID="_1450859076" r:id="rId12"/>
+          <o:OLEObject Type="Embed" ProgID="Word.OpenDocumentText.12" ShapeID="_x0000_i1027" DrawAspect="Content" ObjectID="_1451137052" r:id="rId12"/>
         </w:object>
       </w:r>
     </w:p>
@@ -4910,7 +4903,7 @@
             <w10:borderbottom type="single" width="8"/>
             <w10:borderright type="single" width="8"/>
           </v:shape>
-          <o:OLEObject Type="Embed" ProgID="Word.OpenDocumentText.12" ShapeID="_x0000_i1030" DrawAspect="Content" ObjectID="_1450859077" r:id="rId14"/>
+          <o:OLEObject Type="Embed" ProgID="Word.OpenDocumentText.12" ShapeID="_x0000_i1030" DrawAspect="Content" ObjectID="_1451137053" r:id="rId14"/>
         </w:object>
       </w:r>
     </w:p>
@@ -5287,7 +5280,7 @@
             <w10:borderbottom type="single" width="8"/>
             <w10:borderright type="single" width="8"/>
           </v:shape>
-          <o:OLEObject Type="Embed" ProgID="Word.OpenDocumentText.12" ShapeID="_x0000_i1031" DrawAspect="Content" ObjectID="_1450859078" r:id="rId16"/>
+          <o:OLEObject Type="Embed" ProgID="Word.OpenDocumentText.12" ShapeID="_x0000_i1031" DrawAspect="Content" ObjectID="_1451137054" r:id="rId16"/>
         </w:object>
       </w:r>
     </w:p>
@@ -5489,7 +5482,7 @@
             <w10:borderbottom type="single" width="8"/>
             <w10:borderright type="single" width="8"/>
           </v:shape>
-          <o:OLEObject Type="Embed" ProgID="Word.OpenDocumentText.12" ShapeID="_x0000_i1032" DrawAspect="Content" ObjectID="_1450859079" r:id="rId18"/>
+          <o:OLEObject Type="Embed" ProgID="Word.OpenDocumentText.12" ShapeID="_x0000_i1032" DrawAspect="Content" ObjectID="_1451137055" r:id="rId18"/>
         </w:object>
       </w:r>
     </w:p>
@@ -5781,7 +5774,7 @@
             <w10:borderbottom type="single" width="8"/>
             <w10:borderright type="single" width="8"/>
           </v:shape>
-          <o:OLEObject Type="Embed" ProgID="Word.OpenDocumentText.12" ShapeID="_x0000_i1033" DrawAspect="Content" ObjectID="_1450859080" r:id="rId20"/>
+          <o:OLEObject Type="Embed" ProgID="Word.OpenDocumentText.12" ShapeID="_x0000_i1033" DrawAspect="Content" ObjectID="_1451137056" r:id="rId20"/>
         </w:object>
       </w:r>
     </w:p>
@@ -6019,7 +6012,7 @@
           <v:shape id="_x0000_i1034" type="#_x0000_t75" style="width:409.5pt;height:238.5pt" o:ole="">
             <v:imagedata r:id="rId21" o:title=""/>
           </v:shape>
-          <o:OLEObject Type="Embed" ProgID="PBrush" ShapeID="_x0000_i1034" DrawAspect="Content" ObjectID="_1450859081" r:id="rId22"/>
+          <o:OLEObject Type="Embed" ProgID="PBrush" ShapeID="_x0000_i1034" DrawAspect="Content" ObjectID="_1451137057" r:id="rId22"/>
         </w:object>
       </w:r>
     </w:p>
@@ -6138,7 +6131,7 @@
             <w10:borderbottom type="single" width="8"/>
             <w10:borderright type="single" width="8"/>
           </v:shape>
-          <o:OLEObject Type="Embed" ProgID="Word.OpenDocumentText.12" ShapeID="_x0000_i1035" DrawAspect="Content" ObjectID="_1450859082" r:id="rId24"/>
+          <o:OLEObject Type="Embed" ProgID="Word.OpenDocumentText.12" ShapeID="_x0000_i1035" DrawAspect="Content" ObjectID="_1451137058" r:id="rId24"/>
         </w:object>
       </w:r>
     </w:p>
@@ -6448,7 +6441,7 @@
             <w10:borderbottom type="single" width="8"/>
             <w10:borderright type="single" width="8"/>
           </v:shape>
-          <o:OLEObject Type="Embed" ProgID="PBrush" ShapeID="_x0000_i1036" DrawAspect="Content" ObjectID="_1450859083" r:id="rId26"/>
+          <o:OLEObject Type="Embed" ProgID="PBrush" ShapeID="_x0000_i1036" DrawAspect="Content" ObjectID="_1451137059" r:id="rId26"/>
         </w:object>
       </w:r>
     </w:p>
@@ -6703,7 +6696,7 @@
           <v:shape id="_x0000_i1037" type="#_x0000_t75" style="width:293.25pt;height:232.5pt" o:ole="">
             <v:imagedata r:id="rId27" o:title=""/>
           </v:shape>
-          <o:OLEObject Type="Embed" ProgID="PBrush" ShapeID="_x0000_i1037" DrawAspect="Content" ObjectID="_1450859084" r:id="rId28"/>
+          <o:OLEObject Type="Embed" ProgID="PBrush" ShapeID="_x0000_i1037" DrawAspect="Content" ObjectID="_1451137060" r:id="rId28"/>
         </w:object>
       </w:r>
     </w:p>
@@ -6811,7 +6804,7 @@
           <v:shape id="_x0000_i1038" type="#_x0000_t75" style="width:435.75pt;height:224.25pt" o:ole="">
             <v:imagedata r:id="rId29" o:title=""/>
           </v:shape>
-          <o:OLEObject Type="Embed" ProgID="PBrush" ShapeID="_x0000_i1038" DrawAspect="Content" ObjectID="_1450859085" r:id="rId30"/>
+          <o:OLEObject Type="Embed" ProgID="PBrush" ShapeID="_x0000_i1038" DrawAspect="Content" ObjectID="_1451137061" r:id="rId30"/>
         </w:object>
       </w:r>
     </w:p>
@@ -6970,7 +6963,7 @@
           <v:shape id="_x0000_i1039" type="#_x0000_t75" style="width:312.75pt;height:117.75pt" o:ole="">
             <v:imagedata r:id="rId31" o:title=""/>
           </v:shape>
-          <o:OLEObject Type="Embed" ProgID="PBrush" ShapeID="_x0000_i1039" DrawAspect="Content" ObjectID="_1450859086" r:id="rId32"/>
+          <o:OLEObject Type="Embed" ProgID="PBrush" ShapeID="_x0000_i1039" DrawAspect="Content" ObjectID="_1451137062" r:id="rId32"/>
         </w:object>
       </w:r>
     </w:p>
@@ -7184,7 +7177,7 @@
           <v:shape id="_x0000_i1040" type="#_x0000_t75" style="width:462.75pt;height:199.5pt" o:ole="">
             <v:imagedata r:id="rId33" o:title=""/>
           </v:shape>
-          <o:OLEObject Type="Embed" ProgID="PBrush" ShapeID="_x0000_i1040" DrawAspect="Content" ObjectID="_1450859087" r:id="rId34"/>
+          <o:OLEObject Type="Embed" ProgID="PBrush" ShapeID="_x0000_i1040" DrawAspect="Content" ObjectID="_1451137063" r:id="rId34"/>
         </w:object>
       </w:r>
     </w:p>
@@ -7217,7 +7210,7 @@
           <v:shape id="_x0000_i1041" type="#_x0000_t75" style="width:463.5pt;height:148.5pt" o:ole="">
             <v:imagedata r:id="rId35" o:title=""/>
           </v:shape>
-          <o:OLEObject Type="Embed" ProgID="PBrush" ShapeID="_x0000_i1041" DrawAspect="Content" ObjectID="_1450859088" r:id="rId36"/>
+          <o:OLEObject Type="Embed" ProgID="PBrush" ShapeID="_x0000_i1041" DrawAspect="Content" ObjectID="_1451137064" r:id="rId36"/>
         </w:object>
       </w:r>
     </w:p>
@@ -7256,7 +7249,7 @@
           <v:shape id="_x0000_i1042" type="#_x0000_t75" style="width:460.5pt;height:424.5pt" o:ole="">
             <v:imagedata r:id="rId37" o:title=""/>
           </v:shape>
-          <o:OLEObject Type="Embed" ProgID="PBrush" ShapeID="_x0000_i1042" DrawAspect="Content" ObjectID="_1450859089" r:id="rId38"/>
+          <o:OLEObject Type="Embed" ProgID="PBrush" ShapeID="_x0000_i1042" DrawAspect="Content" ObjectID="_1451137065" r:id="rId38"/>
         </w:object>
       </w:r>
     </w:p>
@@ -7290,7 +7283,7 @@
           <v:shape id="_x0000_i1043" type="#_x0000_t75" style="width:448.5pt;height:330pt" o:ole="">
             <v:imagedata r:id="rId39" o:title=""/>
           </v:shape>
-          <o:OLEObject Type="Embed" ProgID="PBrush" ShapeID="_x0000_i1043" DrawAspect="Content" ObjectID="_1450859090" r:id="rId40"/>
+          <o:OLEObject Type="Embed" ProgID="PBrush" ShapeID="_x0000_i1043" DrawAspect="Content" ObjectID="_1451137066" r:id="rId40"/>
         </w:object>
       </w:r>
     </w:p>
@@ -7993,7 +7986,7 @@
             <w10:borderbottom type="single" width="6"/>
             <w10:borderright type="single" width="6"/>
           </v:shape>
-          <o:OLEObject Type="Embed" ProgID="PBrush" ShapeID="_x0000_i1046" DrawAspect="Content" ObjectID="_1450859091" r:id="rId42"/>
+          <o:OLEObject Type="Embed" ProgID="PBrush" ShapeID="_x0000_i1046" DrawAspect="Content" ObjectID="_1451137067" r:id="rId42"/>
         </w:object>
       </w:r>
     </w:p>
@@ -11200,7 +11193,7 @@
           <v:shape id="_x0000_i1047" type="#_x0000_t75" style="width:410.25pt;height:247.5pt" o:ole="">
             <v:imagedata r:id="rId43" o:title=""/>
           </v:shape>
-          <o:OLEObject Type="Embed" ProgID="PBrush" ShapeID="_x0000_i1047" DrawAspect="Content" ObjectID="_1450859092" r:id="rId44"/>
+          <o:OLEObject Type="Embed" ProgID="PBrush" ShapeID="_x0000_i1047" DrawAspect="Content" ObjectID="_1451137068" r:id="rId44"/>
         </w:object>
       </w:r>
     </w:p>
@@ -11568,14 +11561,14 @@
       </w:pPr>
       <w:r>
         <w:object w:dxaOrig="9360" w:dyaOrig="9035">
-          <v:shape id="_x0000_i1050" type="#_x0000_t75" style="width:462.75pt;height:446.25pt" o:ole="" o:bordertopcolor="this" o:borderleftcolor="this" o:borderbottomcolor="this" o:borderrightcolor="this">
+          <v:shape id="_x0000_i1065" type="#_x0000_t75" style="width:462.75pt;height:446.25pt" o:ole="">
             <v:imagedata r:id="rId45" o:title=""/>
             <w10:bordertop type="single" width="6"/>
             <w10:borderleft type="single" width="6"/>
             <w10:borderbottom type="single" width="6"/>
             <w10:borderright type="single" width="6"/>
           </v:shape>
-          <o:OLEObject Type="Embed" ProgID="Word.OpenDocumentText.12" ShapeID="_x0000_i1050" DrawAspect="Content" ObjectID="_1450859093" r:id="rId46"/>
+          <o:OLEObject Type="Embed" ProgID="Word.OpenDocumentText.12" ShapeID="_x0000_i1065" DrawAspect="Content" ObjectID="_1451137069" r:id="rId46"/>
         </w:object>
       </w:r>
     </w:p>
@@ -11824,10 +11817,10 @@
           <w:rFonts w:ascii="Cambria" w:hAnsi="Cambria" w:cs="Times New Roman"/>
         </w:rPr>
         <w:object w:dxaOrig="8219" w:dyaOrig="7724">
-          <v:shape id="_x0000_i1051" type="#_x0000_t75" style="width:411pt;height:386.25pt" o:ole="">
+          <v:shape id="_x0000_i1050" type="#_x0000_t75" style="width:411pt;height:386.25pt" o:ole="">
             <v:imagedata r:id="rId47" o:title=""/>
           </v:shape>
-          <o:OLEObject Type="Embed" ProgID="PBrush" ShapeID="_x0000_i1051" DrawAspect="Content" ObjectID="_1450859094" r:id="rId48"/>
+          <o:OLEObject Type="Embed" ProgID="PBrush" ShapeID="_x0000_i1050" DrawAspect="Content" ObjectID="_1451137070" r:id="rId48"/>
         </w:object>
       </w:r>
     </w:p>
@@ -12144,7 +12137,7 @@
       </w:r>
       <w:r>
         <w:pict>
-          <v:rect id="_x0000_i1052" style="width:468pt;height:1pt" o:hralign="center" o:hrstd="t" o:hrnoshade="t" o:hr="t" fillcolor="black [3213]" stroked="f"/>
+          <v:rect id="_x0000_i1051" style="width:468pt;height:1pt" o:hralign="center" o:hrstd="t" o:hrnoshade="t" o:hr="t" fillcolor="black [3213]" stroked="f"/>
         </w:pict>
       </w:r>
     </w:p>
@@ -12278,7 +12271,7 @@
           <w:rFonts w:ascii="Cambria" w:hAnsi="Cambria" w:cs="Times New Roman"/>
         </w:rPr>
         <w:pict>
-          <v:rect id="_x0000_i1053" style="width:468pt;height:1pt" o:hralign="center" o:hrstd="t" o:hrnoshade="t" o:hr="t" fillcolor="black [3213]" stroked="f"/>
+          <v:rect id="_x0000_i1052" style="width:468pt;height:1pt" o:hralign="center" o:hrstd="t" o:hrnoshade="t" o:hr="t" fillcolor="black [3213]" stroked="f"/>
         </w:pict>
       </w:r>
     </w:p>
@@ -12843,7 +12836,7 @@
       </w:r>
       <w:r>
         <w:pict>
-          <v:rect id="_x0000_i1054" style="width:468pt;height:1pt" o:hralign="center" o:hrstd="t" o:hrnoshade="t" o:hr="t" fillcolor="black [3213]" stroked="f"/>
+          <v:rect id="_x0000_i1053" style="width:468pt;height:1pt" o:hralign="center" o:hrstd="t" o:hrnoshade="t" o:hr="t" fillcolor="black [3213]" stroked="f"/>
         </w:pict>
       </w:r>
     </w:p>
@@ -12908,7 +12901,7 @@
           <w:rFonts w:ascii="Cambria" w:hAnsi="Cambria" w:cs="Times New Roman"/>
         </w:rPr>
         <w:pict>
-          <v:rect id="_x0000_i1055" style="width:468pt;height:1pt" o:hralign="center" o:hrstd="t" o:hrnoshade="t" o:hr="t" fillcolor="black [3213]" stroked="f"/>
+          <v:rect id="_x0000_i1054" style="width:468pt;height:1pt" o:hralign="center" o:hrstd="t" o:hrnoshade="t" o:hr="t" fillcolor="black [3213]" stroked="f"/>
         </w:pict>
       </w:r>
     </w:p>
@@ -12943,7 +12936,7 @@
             <v:imagedata r:id="rId49" o:title=""/>
             <w10:wrap type="square" anchorx="margin" anchory="margin"/>
           </v:shape>
-          <o:OLEObject Type="Embed" ProgID="PBrush" ShapeID="_x0000_s1203" DrawAspect="Content" ObjectID="_1450859103" r:id="rId50"/>
+          <o:OLEObject Type="Embed" ProgID="PBrush" ShapeID="_x0000_s1203" DrawAspect="Content" ObjectID="_1451137079" r:id="rId50"/>
         </w:pict>
       </w:r>
       <w:r>
@@ -13068,14 +13061,14 @@
           <w:rFonts w:ascii="Cambria" w:hAnsi="Cambria" w:cs="Times New Roman"/>
         </w:rPr>
         <w:object w:dxaOrig="6768" w:dyaOrig="5386">
-          <v:shape id="_x0000_i1056" type="#_x0000_t75" style="width:315.75pt;height:250.5pt" o:ole="" o:bordertopcolor="this" o:borderleftcolor="this" o:borderbottomcolor="this" o:borderrightcolor="this">
+          <v:shape id="_x0000_i1055" type="#_x0000_t75" style="width:315.75pt;height:250.5pt" o:ole="" o:bordertopcolor="this" o:borderleftcolor="this" o:borderbottomcolor="this" o:borderrightcolor="this">
             <v:imagedata r:id="rId51" o:title=""/>
             <w10:bordertop type="single" width="8"/>
             <w10:borderleft type="single" width="8"/>
             <w10:borderbottom type="single" width="8"/>
             <w10:borderright type="single" width="8"/>
           </v:shape>
-          <o:OLEObject Type="Embed" ProgID="Word.OpenDocumentText.12" ShapeID="_x0000_i1056" DrawAspect="Content" ObjectID="_1450859095" r:id="rId52"/>
+          <o:OLEObject Type="Embed" ProgID="Word.OpenDocumentText.12" ShapeID="_x0000_i1055" DrawAspect="Content" ObjectID="_1451137071" r:id="rId52"/>
         </w:object>
       </w:r>
     </w:p>
@@ -13495,10 +13488,10 @@
           <w:rFonts w:ascii="Cambria" w:hAnsi="Cambria" w:cs="Times New Roman"/>
         </w:rPr>
         <w:object w:dxaOrig="8054" w:dyaOrig="3330">
-          <v:shape id="_x0000_i1057" type="#_x0000_t75" style="width:402.75pt;height:166.5pt" o:ole="">
+          <v:shape id="_x0000_i1056" type="#_x0000_t75" style="width:402.75pt;height:166.5pt" o:ole="">
             <v:imagedata r:id="rId53" o:title=""/>
           </v:shape>
-          <o:OLEObject Type="Embed" ProgID="PBrush" ShapeID="_x0000_i1057" DrawAspect="Content" ObjectID="_1450859096" r:id="rId54"/>
+          <o:OLEObject Type="Embed" ProgID="PBrush" ShapeID="_x0000_i1056" DrawAspect="Content" ObjectID="_1451137072" r:id="rId54"/>
         </w:object>
       </w:r>
     </w:p>
@@ -13595,10 +13588,10 @@
           <w:rFonts w:ascii="Cambria" w:hAnsi="Cambria" w:cs="Times New Roman"/>
         </w:rPr>
         <w:object w:dxaOrig="9029" w:dyaOrig="3586">
-          <v:shape id="_x0000_i1058" type="#_x0000_t75" style="width:451.5pt;height:179.25pt" o:ole="">
+          <v:shape id="_x0000_i1057" type="#_x0000_t75" style="width:451.5pt;height:179.25pt" o:ole="">
             <v:imagedata r:id="rId55" o:title=""/>
           </v:shape>
-          <o:OLEObject Type="Embed" ProgID="PBrush" ShapeID="_x0000_i1058" DrawAspect="Content" ObjectID="_1450859097" r:id="rId56"/>
+          <o:OLEObject Type="Embed" ProgID="PBrush" ShapeID="_x0000_i1057" DrawAspect="Content" ObjectID="_1451137073" r:id="rId56"/>
         </w:object>
       </w:r>
     </w:p>
@@ -14145,10 +14138,10 @@
       </w:r>
       <w:r>
         <w:object w:dxaOrig="360" w:dyaOrig="330">
-          <v:shape id="_x0000_i1059" type="#_x0000_t75" style="width:18pt;height:16.5pt" o:ole="">
+          <v:shape id="_x0000_i1058" type="#_x0000_t75" style="width:18pt;height:16.5pt" o:ole="">
             <v:imagedata r:id="rId57" o:title=""/>
           </v:shape>
-          <o:OLEObject Type="Embed" ProgID="PBrush" ShapeID="_x0000_i1059" DrawAspect="Content" ObjectID="_1450859098" r:id="rId58"/>
+          <o:OLEObject Type="Embed" ProgID="PBrush" ShapeID="_x0000_i1058" DrawAspect="Content" ObjectID="_1451137074" r:id="rId58"/>
         </w:object>
       </w:r>
       <w:r>
@@ -14170,10 +14163,10 @@
           <w:rFonts w:ascii="Cambria" w:hAnsi="Cambria" w:cs="Times New Roman"/>
         </w:rPr>
         <w:object w:dxaOrig="8129" w:dyaOrig="2160">
-          <v:shape id="_x0000_i1060" type="#_x0000_t75" style="width:406.5pt;height:108pt" o:ole="">
+          <v:shape id="_x0000_i1059" type="#_x0000_t75" style="width:406.5pt;height:108pt" o:ole="">
             <v:imagedata r:id="rId59" o:title=""/>
           </v:shape>
-          <o:OLEObject Type="Embed" ProgID="PBrush" ShapeID="_x0000_i1060" DrawAspect="Content" ObjectID="_1450859099" r:id="rId60"/>
+          <o:OLEObject Type="Embed" ProgID="PBrush" ShapeID="_x0000_i1059" DrawAspect="Content" ObjectID="_1451137075" r:id="rId60"/>
         </w:object>
       </w:r>
     </w:p>
@@ -14197,7 +14190,7 @@
       </w:r>
       <w:r>
         <w:pict>
-          <v:rect id="_x0000_i1061" style="width:468pt;height:1pt" o:hralign="center" o:hrstd="t" o:hrnoshade="t" o:hr="t" fillcolor="black [3213]" stroked="f"/>
+          <v:rect id="_x0000_i1060" style="width:468pt;height:1pt" o:hralign="center" o:hrstd="t" o:hrnoshade="t" o:hr="t" fillcolor="black [3213]" stroked="f"/>
         </w:pict>
       </w:r>
     </w:p>
@@ -14262,7 +14255,7 @@
           <w:rFonts w:ascii="Cambria" w:hAnsi="Cambria" w:cs="Times New Roman"/>
         </w:rPr>
         <w:pict>
-          <v:rect id="_x0000_i1062" style="width:468pt;height:1pt" o:hralign="center" o:hrstd="t" o:hrnoshade="t" o:hr="t" fillcolor="black [3213]" stroked="f"/>
+          <v:rect id="_x0000_i1061" style="width:468pt;height:1pt" o:hralign="center" o:hrstd="t" o:hrnoshade="t" o:hr="t" fillcolor="black [3213]" stroked="f"/>
         </w:pict>
       </w:r>
     </w:p>
@@ -14551,10 +14544,10 @@
           <w:rFonts w:ascii="Cambria" w:hAnsi="Cambria" w:cs="Times New Roman"/>
         </w:rPr>
         <w:object w:dxaOrig="8054" w:dyaOrig="2760">
-          <v:shape id="_x0000_i1063" type="#_x0000_t75" style="width:402.75pt;height:138pt" o:ole="">
+          <v:shape id="_x0000_i1062" type="#_x0000_t75" style="width:402.75pt;height:138pt" o:ole="">
             <v:imagedata r:id="rId61" o:title=""/>
           </v:shape>
-          <o:OLEObject Type="Embed" ProgID="PBrush" ShapeID="_x0000_i1063" DrawAspect="Content" ObjectID="_1450859100" r:id="rId62"/>
+          <o:OLEObject Type="Embed" ProgID="PBrush" ShapeID="_x0000_i1062" DrawAspect="Content" ObjectID="_1451137076" r:id="rId62"/>
         </w:object>
       </w:r>
     </w:p>
@@ -14586,10 +14579,10 @@
       </w:pPr>
       <w:r>
         <w:object w:dxaOrig="7964" w:dyaOrig="2760">
-          <v:shape id="_x0000_i1064" type="#_x0000_t75" style="width:398.25pt;height:138pt" o:ole="">
+          <v:shape id="_x0000_i1063" type="#_x0000_t75" style="width:398.25pt;height:138pt" o:ole="">
             <v:imagedata r:id="rId63" o:title=""/>
           </v:shape>
-          <o:OLEObject Type="Embed" ProgID="PBrush" ShapeID="_x0000_i1064" DrawAspect="Content" ObjectID="_1450859101" r:id="rId64"/>
+          <o:OLEObject Type="Embed" ProgID="PBrush" ShapeID="_x0000_i1063" DrawAspect="Content" ObjectID="_1451137077" r:id="rId64"/>
         </w:object>
       </w:r>
     </w:p>
@@ -14661,10 +14654,10 @@
           <w:rFonts w:ascii="Cambria" w:hAnsi="Cambria" w:cs="Times New Roman"/>
         </w:rPr>
         <w:object w:dxaOrig="9181" w:dyaOrig="1680">
-          <v:shape id="_x0000_i1065" type="#_x0000_t75" style="width:459pt;height:84pt" o:ole="">
+          <v:shape id="_x0000_i1064" type="#_x0000_t75" style="width:459pt;height:84pt" o:ole="">
             <v:imagedata r:id="rId65" o:title=""/>
           </v:shape>
-          <o:OLEObject Type="Embed" ProgID="PBrush" ShapeID="_x0000_i1065" DrawAspect="Content" ObjectID="_1450859102" r:id="rId66"/>
+          <o:OLEObject Type="Embed" ProgID="PBrush" ShapeID="_x0000_i1064" DrawAspect="Content" ObjectID="_1451137078" r:id="rId66"/>
         </w:object>
       </w:r>
     </w:p>
@@ -14806,7 +14799,7 @@
               <w:bCs/>
               <w:noProof/>
             </w:rPr>
-            <w:t>19</w:t>
+            <w:t>21</w:t>
           </w:r>
           <w:r>
             <w:rPr>
@@ -19792,7 +19785,7 @@
 </file>
 
 <file path=customXml/itemProps2.xml><?xml version="1.0" encoding="utf-8"?>
-<ds:datastoreItem xmlns:ds="http://schemas.openxmlformats.org/officeDocument/2006/customXml" ds:itemID="{840D8F06-EC0F-4E07-B45E-09451EE427AC}">
+<ds:datastoreItem xmlns:ds="http://schemas.openxmlformats.org/officeDocument/2006/customXml" ds:itemID="{583F92A9-C8B7-4734-B4EF-400A15385FBC}">
   <ds:schemaRefs>
     <ds:schemaRef ds:uri="http://schemas.openxmlformats.org/officeDocument/2006/bibliography"/>
   </ds:schemaRefs>

</xml_diff>

<commit_message>
update to Lab 1 Lab Tutorial
</commit_message>
<xml_diff>
--- a/Labs/Lab_1/DemoFilesAndDocumentation/Tutorial/Lab_1.docx
+++ b/Labs/Lab_1/DemoFilesAndDocumentation/Tutorial/Lab_1.docx
@@ -372,7 +372,7 @@
             </w:rPr>
             <w:fldChar w:fldCharType="separate"/>
           </w:r>
-          <w:hyperlink w:anchor="_Toc377053367" w:history="1">
+          <w:hyperlink w:anchor="_Toc378696574" w:history="1">
             <w:r>
               <w:rPr>
                 <w:rStyle w:val="Hyperlink"/>
@@ -403,7 +403,7 @@
                 <w:noProof/>
                 <w:webHidden/>
               </w:rPr>
-              <w:instrText xml:space="preserve"> PAGEREF _Toc377053367 \h </w:instrText>
+              <w:instrText xml:space="preserve"> PAGEREF _Toc378696574 \h </w:instrText>
             </w:r>
             <w:r>
               <w:rPr>
@@ -426,7 +426,7 @@
                 <w:noProof/>
                 <w:webHidden/>
               </w:rPr>
-              <w:t>4</w:t>
+              <w:t>3</w:t>
             </w:r>
             <w:r>
               <w:rPr>
@@ -446,7 +446,7 @@
               <w:noProof/>
             </w:rPr>
           </w:pPr>
-          <w:hyperlink w:anchor="_Toc377053368" w:history="1">
+          <w:hyperlink w:anchor="_Toc378696575" w:history="1">
             <w:r>
               <w:rPr>
                 <w:rStyle w:val="Hyperlink"/>
@@ -477,7 +477,7 @@
                 <w:noProof/>
                 <w:webHidden/>
               </w:rPr>
-              <w:instrText xml:space="preserve"> PAGEREF _Toc377053368 \h </w:instrText>
+              <w:instrText xml:space="preserve"> PAGEREF _Toc378696575 \h </w:instrText>
             </w:r>
             <w:r>
               <w:rPr>
@@ -500,7 +500,7 @@
                 <w:noProof/>
                 <w:webHidden/>
               </w:rPr>
-              <w:t>4</w:t>
+              <w:t>3</w:t>
             </w:r>
             <w:r>
               <w:rPr>
@@ -520,7 +520,7 @@
               <w:noProof/>
             </w:rPr>
           </w:pPr>
-          <w:hyperlink w:anchor="_Toc377053369" w:history="1">
+          <w:hyperlink w:anchor="_Toc378696576" w:history="1">
             <w:r>
               <w:rPr>
                 <w:rStyle w:val="Hyperlink"/>
@@ -551,7 +551,7 @@
                 <w:noProof/>
                 <w:webHidden/>
               </w:rPr>
-              <w:instrText xml:space="preserve"> PAGEREF _Toc377053369 \h </w:instrText>
+              <w:instrText xml:space="preserve"> PAGEREF _Toc378696576 \h </w:instrText>
             </w:r>
             <w:r>
               <w:rPr>
@@ -574,7 +574,7 @@
                 <w:noProof/>
                 <w:webHidden/>
               </w:rPr>
-              <w:t>4</w:t>
+              <w:t>3</w:t>
             </w:r>
             <w:r>
               <w:rPr>
@@ -594,7 +594,7 @@
               <w:noProof/>
             </w:rPr>
           </w:pPr>
-          <w:hyperlink w:anchor="_Toc377053370" w:history="1">
+          <w:hyperlink w:anchor="_Toc378696577" w:history="1">
             <w:r>
               <w:rPr>
                 <w:rStyle w:val="Hyperlink"/>
@@ -627,7 +627,7 @@
                 <w:noProof/>
                 <w:webHidden/>
               </w:rPr>
-              <w:instrText xml:space="preserve"> PAGEREF _Toc377053370 \h </w:instrText>
+              <w:instrText xml:space="preserve"> PAGEREF _Toc378696577 \h </w:instrText>
             </w:r>
             <w:r>
               <w:rPr>
@@ -650,7 +650,7 @@
                 <w:noProof/>
                 <w:webHidden/>
               </w:rPr>
-              <w:t>5</w:t>
+              <w:t>4</w:t>
             </w:r>
             <w:r>
               <w:rPr>
@@ -670,7 +670,7 @@
               <w:noProof/>
             </w:rPr>
           </w:pPr>
-          <w:hyperlink w:anchor="_Toc377053371" w:history="1">
+          <w:hyperlink w:anchor="_Toc378696578" w:history="1">
             <w:r>
               <w:rPr>
                 <w:rStyle w:val="Hyperlink"/>
@@ -716,7 +716,7 @@
                 <w:noProof/>
                 <w:webHidden/>
               </w:rPr>
-              <w:instrText xml:space="preserve"> PAGEREF _Toc377053371 \h </w:instrText>
+              <w:instrText xml:space="preserve"> PAGEREF _Toc378696578 \h </w:instrText>
             </w:r>
             <w:r>
               <w:rPr>
@@ -739,7 +739,7 @@
                 <w:noProof/>
                 <w:webHidden/>
               </w:rPr>
-              <w:t>5</w:t>
+              <w:t>4</w:t>
             </w:r>
             <w:r>
               <w:rPr>
@@ -759,7 +759,7 @@
               <w:noProof/>
             </w:rPr>
           </w:pPr>
-          <w:hyperlink w:anchor="_Toc377053372" w:history="1">
+          <w:hyperlink w:anchor="_Toc378696579" w:history="1">
             <w:r>
               <w:rPr>
                 <w:rStyle w:val="Hyperlink"/>
@@ -790,7 +790,7 @@
                 <w:noProof/>
                 <w:webHidden/>
               </w:rPr>
-              <w:instrText xml:space="preserve"> PAGEREF _Toc377053372 \h </w:instrText>
+              <w:instrText xml:space="preserve"> PAGEREF _Toc378696579 \h </w:instrText>
             </w:r>
             <w:r>
               <w:rPr>
@@ -813,7 +813,7 @@
                 <w:noProof/>
                 <w:webHidden/>
               </w:rPr>
-              <w:t>8</w:t>
+              <w:t>7</w:t>
             </w:r>
             <w:r>
               <w:rPr>
@@ -833,7 +833,7 @@
               <w:noProof/>
             </w:rPr>
           </w:pPr>
-          <w:hyperlink w:anchor="_Toc377053373" w:history="1">
+          <w:hyperlink w:anchor="_Toc378696580" w:history="1">
             <w:r>
               <w:rPr>
                 <w:rStyle w:val="Hyperlink"/>
@@ -864,7 +864,7 @@
                 <w:noProof/>
                 <w:webHidden/>
               </w:rPr>
-              <w:instrText xml:space="preserve"> PAGEREF _Toc377053373 \h </w:instrText>
+              <w:instrText xml:space="preserve"> PAGEREF _Toc378696580 \h </w:instrText>
             </w:r>
             <w:r>
               <w:rPr>
@@ -887,7 +887,7 @@
                 <w:noProof/>
                 <w:webHidden/>
               </w:rPr>
-              <w:t>9</w:t>
+              <w:t>8</w:t>
             </w:r>
             <w:r>
               <w:rPr>
@@ -907,7 +907,7 @@
               <w:noProof/>
             </w:rPr>
           </w:pPr>
-          <w:hyperlink w:anchor="_Toc377053374" w:history="1">
+          <w:hyperlink w:anchor="_Toc378696581" w:history="1">
             <w:r>
               <w:rPr>
                 <w:rStyle w:val="Hyperlink"/>
@@ -938,7 +938,7 @@
                 <w:noProof/>
                 <w:webHidden/>
               </w:rPr>
-              <w:instrText xml:space="preserve"> PAGEREF _Toc377053374 \h </w:instrText>
+              <w:instrText xml:space="preserve"> PAGEREF _Toc378696581 \h </w:instrText>
             </w:r>
             <w:r>
               <w:rPr>
@@ -961,7 +961,7 @@
                 <w:noProof/>
                 <w:webHidden/>
               </w:rPr>
-              <w:t>11</w:t>
+              <w:t>10</w:t>
             </w:r>
             <w:r>
               <w:rPr>
@@ -981,7 +981,7 @@
               <w:noProof/>
             </w:rPr>
           </w:pPr>
-          <w:hyperlink w:anchor="_Toc377053375" w:history="1">
+          <w:hyperlink w:anchor="_Toc378696582" w:history="1">
             <w:r>
               <w:rPr>
                 <w:rStyle w:val="Hyperlink"/>
@@ -1014,7 +1014,7 @@
                 <w:noProof/>
                 <w:webHidden/>
               </w:rPr>
-              <w:instrText xml:space="preserve"> PAGEREF _Toc377053375 \h </w:instrText>
+              <w:instrText xml:space="preserve"> PAGEREF _Toc378696582 \h </w:instrText>
             </w:r>
             <w:r>
               <w:rPr>
@@ -1037,7 +1037,7 @@
                 <w:noProof/>
                 <w:webHidden/>
               </w:rPr>
-              <w:t>17</w:t>
+              <w:t>16</w:t>
             </w:r>
             <w:r>
               <w:rPr>
@@ -1057,7 +1057,7 @@
               <w:noProof/>
             </w:rPr>
           </w:pPr>
-          <w:hyperlink w:anchor="_Toc377053377" w:history="1">
+          <w:hyperlink w:anchor="_Toc378696584" w:history="1">
             <w:r>
               <w:rPr>
                 <w:rStyle w:val="Hyperlink"/>
@@ -1103,7 +1103,7 @@
                 <w:noProof/>
                 <w:webHidden/>
               </w:rPr>
-              <w:instrText xml:space="preserve"> PAGEREF _Toc377053377 \h </w:instrText>
+              <w:instrText xml:space="preserve"> PAGEREF _Toc378696584 \h </w:instrText>
             </w:r>
             <w:r>
               <w:rPr>
@@ -1126,7 +1126,7 @@
                 <w:noProof/>
                 <w:webHidden/>
               </w:rPr>
-              <w:t>17</w:t>
+              <w:t>16</w:t>
             </w:r>
             <w:r>
               <w:rPr>
@@ -1146,7 +1146,7 @@
               <w:noProof/>
             </w:rPr>
           </w:pPr>
-          <w:hyperlink w:anchor="_Toc377053378" w:history="1">
+          <w:hyperlink w:anchor="_Toc378696585" w:history="1">
             <w:r>
               <w:rPr>
                 <w:rStyle w:val="Hyperlink"/>
@@ -1192,7 +1192,7 @@
                 <w:noProof/>
                 <w:webHidden/>
               </w:rPr>
-              <w:instrText xml:space="preserve"> PAGEREF _Toc377053378 \h </w:instrText>
+              <w:instrText xml:space="preserve"> PAGEREF _Toc378696585 \h </w:instrText>
             </w:r>
             <w:r>
               <w:rPr>
@@ -1215,7 +1215,7 @@
                 <w:noProof/>
                 <w:webHidden/>
               </w:rPr>
-              <w:t>18</w:t>
+              <w:t>17</w:t>
             </w:r>
             <w:r>
               <w:rPr>
@@ -1235,7 +1235,7 @@
               <w:noProof/>
             </w:rPr>
           </w:pPr>
-          <w:hyperlink w:anchor="_Toc377053379" w:history="1">
+          <w:hyperlink w:anchor="_Toc378696586" w:history="1">
             <w:r>
               <w:rPr>
                 <w:rStyle w:val="Hyperlink"/>
@@ -1281,7 +1281,7 @@
                 <w:noProof/>
                 <w:webHidden/>
               </w:rPr>
-              <w:instrText xml:space="preserve"> PAGEREF _Toc377053379 \h </w:instrText>
+              <w:instrText xml:space="preserve"> PAGEREF _Toc378696586 \h </w:instrText>
             </w:r>
             <w:r>
               <w:rPr>
@@ -1304,7 +1304,7 @@
                 <w:noProof/>
                 <w:webHidden/>
               </w:rPr>
-              <w:t>18</w:t>
+              <w:t>17</w:t>
             </w:r>
             <w:r>
               <w:rPr>
@@ -1324,7 +1324,7 @@
               <w:noProof/>
             </w:rPr>
           </w:pPr>
-          <w:hyperlink w:anchor="_Toc377053380" w:history="1">
+          <w:hyperlink w:anchor="_Toc378696587" w:history="1">
             <w:r>
               <w:rPr>
                 <w:rStyle w:val="Hyperlink"/>
@@ -1346,7 +1346,7 @@
                 <w:rFonts w:ascii="Century Schoolbook" w:hAnsi="Century Schoolbook"/>
                 <w:noProof/>
               </w:rPr>
-              <w:t>Configuring the MCU Port</w:t>
+              <w:t>Configuring the MCU Driver Port</w:t>
             </w:r>
             <w:r>
               <w:rPr>
@@ -1370,7 +1370,7 @@
                 <w:noProof/>
                 <w:webHidden/>
               </w:rPr>
-              <w:instrText xml:space="preserve"> PAGEREF _Toc377053380 \h </w:instrText>
+              <w:instrText xml:space="preserve"> PAGEREF _Toc378696587 \h </w:instrText>
             </w:r>
             <w:r>
               <w:rPr>
@@ -1393,7 +1393,7 @@
                 <w:noProof/>
                 <w:webHidden/>
               </w:rPr>
-              <w:t>18</w:t>
+              <w:t>17</w:t>
             </w:r>
             <w:r>
               <w:rPr>
@@ -1413,7 +1413,7 @@
               <w:noProof/>
             </w:rPr>
           </w:pPr>
-          <w:hyperlink w:anchor="_Toc377053381" w:history="1">
+          <w:hyperlink w:anchor="_Toc378696588" w:history="1">
             <w:r>
               <w:rPr>
                 <w:rStyle w:val="Hyperlink"/>
@@ -1459,7 +1459,7 @@
                 <w:noProof/>
                 <w:webHidden/>
               </w:rPr>
-              <w:instrText xml:space="preserve"> PAGEREF _Toc377053381 \h </w:instrText>
+              <w:instrText xml:space="preserve"> PAGEREF _Toc378696588 \h </w:instrText>
             </w:r>
             <w:r>
               <w:rPr>
@@ -1482,7 +1482,7 @@
                 <w:noProof/>
                 <w:webHidden/>
               </w:rPr>
-              <w:t>19</w:t>
+              <w:t>18</w:t>
             </w:r>
             <w:r>
               <w:rPr>
@@ -1502,7 +1502,7 @@
               <w:noProof/>
             </w:rPr>
           </w:pPr>
-          <w:hyperlink w:anchor="_Toc377053382" w:history="1">
+          <w:hyperlink w:anchor="_Toc378696589" w:history="1">
             <w:r>
               <w:rPr>
                 <w:rStyle w:val="Hyperlink"/>
@@ -1548,7 +1548,7 @@
                 <w:noProof/>
                 <w:webHidden/>
               </w:rPr>
-              <w:instrText xml:space="preserve"> PAGEREF _Toc377053382 \h </w:instrText>
+              <w:instrText xml:space="preserve"> PAGEREF _Toc378696589 \h </w:instrText>
             </w:r>
             <w:r>
               <w:rPr>
@@ -1571,7 +1571,7 @@
                 <w:noProof/>
                 <w:webHidden/>
               </w:rPr>
-              <w:t>19</w:t>
+              <w:t>18</w:t>
             </w:r>
             <w:r>
               <w:rPr>
@@ -1591,7 +1591,7 @@
               <w:noProof/>
             </w:rPr>
           </w:pPr>
-          <w:hyperlink w:anchor="_Toc377053383" w:history="1">
+          <w:hyperlink w:anchor="_Toc378696590" w:history="1">
             <w:r>
               <w:rPr>
                 <w:rStyle w:val="Hyperlink"/>
@@ -1637,7 +1637,7 @@
                 <w:noProof/>
                 <w:webHidden/>
               </w:rPr>
-              <w:instrText xml:space="preserve"> PAGEREF _Toc377053383 \h </w:instrText>
+              <w:instrText xml:space="preserve"> PAGEREF _Toc378696590 \h </w:instrText>
             </w:r>
             <w:r>
               <w:rPr>
@@ -1660,7 +1660,7 @@
                 <w:noProof/>
                 <w:webHidden/>
               </w:rPr>
-              <w:t>21</w:t>
+              <w:t>20</w:t>
             </w:r>
             <w:r>
               <w:rPr>
@@ -1680,7 +1680,7 @@
               <w:noProof/>
             </w:rPr>
           </w:pPr>
-          <w:hyperlink w:anchor="_Toc377053384" w:history="1">
+          <w:hyperlink w:anchor="_Toc378696591" w:history="1">
             <w:r>
               <w:rPr>
                 <w:rStyle w:val="Hyperlink"/>
@@ -1726,7 +1726,7 @@
                 <w:noProof/>
                 <w:webHidden/>
               </w:rPr>
-              <w:instrText xml:space="preserve"> PAGEREF _Toc377053384 \h </w:instrText>
+              <w:instrText xml:space="preserve"> PAGEREF _Toc378696591 \h </w:instrText>
             </w:r>
             <w:r>
               <w:rPr>
@@ -1749,7 +1749,7 @@
                 <w:noProof/>
                 <w:webHidden/>
               </w:rPr>
-              <w:t>22</w:t>
+              <w:t>21</w:t>
             </w:r>
             <w:r>
               <w:rPr>
@@ -1769,7 +1769,7 @@
               <w:noProof/>
             </w:rPr>
           </w:pPr>
-          <w:hyperlink w:anchor="_Toc377053385" w:history="1">
+          <w:hyperlink w:anchor="_Toc378696592" w:history="1">
             <w:r>
               <w:rPr>
                 <w:rStyle w:val="Hyperlink"/>
@@ -1802,7 +1802,7 @@
                 <w:noProof/>
                 <w:webHidden/>
               </w:rPr>
-              <w:instrText xml:space="preserve"> PAGEREF _Toc377053385 \h </w:instrText>
+              <w:instrText xml:space="preserve"> PAGEREF _Toc378696592 \h </w:instrText>
             </w:r>
             <w:r>
               <w:rPr>
@@ -1825,7 +1825,7 @@
                 <w:noProof/>
                 <w:webHidden/>
               </w:rPr>
-              <w:t>24</w:t>
+              <w:t>23</w:t>
             </w:r>
             <w:r>
               <w:rPr>
@@ -1845,7 +1845,7 @@
               <w:noProof/>
             </w:rPr>
           </w:pPr>
-          <w:hyperlink w:anchor="_Toc377053387" w:history="1">
+          <w:hyperlink w:anchor="_Toc378696594" w:history="1">
             <w:r>
               <w:rPr>
                 <w:rStyle w:val="Hyperlink"/>
@@ -1891,7 +1891,7 @@
                 <w:noProof/>
                 <w:webHidden/>
               </w:rPr>
-              <w:instrText xml:space="preserve"> PAGEREF _Toc377053387 \h </w:instrText>
+              <w:instrText xml:space="preserve"> PAGEREF _Toc378696594 \h </w:instrText>
             </w:r>
             <w:r>
               <w:rPr>
@@ -1914,7 +1914,7 @@
                 <w:noProof/>
                 <w:webHidden/>
               </w:rPr>
-              <w:t>24</w:t>
+              <w:t>23</w:t>
             </w:r>
             <w:r>
               <w:rPr>
@@ -1934,7 +1934,7 @@
               <w:noProof/>
             </w:rPr>
           </w:pPr>
-          <w:hyperlink w:anchor="_Toc377053388" w:history="1">
+          <w:hyperlink w:anchor="_Toc378696595" w:history="1">
             <w:r>
               <w:rPr>
                 <w:rStyle w:val="Hyperlink"/>
@@ -1980,7 +1980,7 @@
                 <w:noProof/>
                 <w:webHidden/>
               </w:rPr>
-              <w:instrText xml:space="preserve"> PAGEREF _Toc377053388 \h </w:instrText>
+              <w:instrText xml:space="preserve"> PAGEREF _Toc378696595 \h </w:instrText>
             </w:r>
             <w:r>
               <w:rPr>
@@ -2003,7 +2003,7 @@
                 <w:noProof/>
                 <w:webHidden/>
               </w:rPr>
-              <w:t>25</w:t>
+              <w:t>24</w:t>
             </w:r>
             <w:r>
               <w:rPr>
@@ -2023,7 +2023,7 @@
               <w:noProof/>
             </w:rPr>
           </w:pPr>
-          <w:hyperlink w:anchor="_Toc377053389" w:history="1">
+          <w:hyperlink w:anchor="_Toc378696596" w:history="1">
             <w:r>
               <w:rPr>
                 <w:rStyle w:val="Hyperlink"/>
@@ -2069,7 +2069,7 @@
                 <w:noProof/>
                 <w:webHidden/>
               </w:rPr>
-              <w:instrText xml:space="preserve"> PAGEREF _Toc377053389 \h </w:instrText>
+              <w:instrText xml:space="preserve"> PAGEREF _Toc378696596 \h </w:instrText>
             </w:r>
             <w:r>
               <w:rPr>
@@ -2092,7 +2092,7 @@
                 <w:noProof/>
                 <w:webHidden/>
               </w:rPr>
-              <w:t>27</w:t>
+              <w:t>26</w:t>
             </w:r>
             <w:r>
               <w:rPr>
@@ -2112,7 +2112,7 @@
               <w:noProof/>
             </w:rPr>
           </w:pPr>
-          <w:hyperlink w:anchor="_Toc377053390" w:history="1">
+          <w:hyperlink w:anchor="_Toc378696597" w:history="1">
             <w:r>
               <w:rPr>
                 <w:rStyle w:val="Hyperlink"/>
@@ -2145,7 +2145,7 @@
                 <w:noProof/>
                 <w:webHidden/>
               </w:rPr>
-              <w:instrText xml:space="preserve"> PAGEREF _Toc377053390 \h </w:instrText>
+              <w:instrText xml:space="preserve"> PAGEREF _Toc378696597 \h </w:instrText>
             </w:r>
             <w:r>
               <w:rPr>
@@ -2168,7 +2168,7 @@
                 <w:noProof/>
                 <w:webHidden/>
               </w:rPr>
-              <w:t>28</w:t>
+              <w:t>27</w:t>
             </w:r>
             <w:r>
               <w:rPr>
@@ -2188,7 +2188,7 @@
               <w:noProof/>
             </w:rPr>
           </w:pPr>
-          <w:hyperlink w:anchor="_Toc377053391" w:history="1">
+          <w:hyperlink w:anchor="_Toc378696598" w:history="1">
             <w:r>
               <w:rPr>
                 <w:rStyle w:val="Hyperlink"/>
@@ -2234,7 +2234,7 @@
                 <w:noProof/>
                 <w:webHidden/>
               </w:rPr>
-              <w:instrText xml:space="preserve"> PAGEREF _Toc377053391 \h </w:instrText>
+              <w:instrText xml:space="preserve"> PAGEREF _Toc378696598 \h </w:instrText>
             </w:r>
             <w:r>
               <w:rPr>
@@ -2257,7 +2257,7 @@
                 <w:noProof/>
                 <w:webHidden/>
               </w:rPr>
-              <w:t>28</w:t>
+              <w:t>27</w:t>
             </w:r>
             <w:r>
               <w:rPr>
@@ -2350,7 +2350,7 @@
           <w:rFonts w:cs="Calibri"/>
         </w:rPr>
       </w:pPr>
-      <w:bookmarkStart w:id="0" w:name="_Toc377053367"/>
+      <w:bookmarkStart w:id="0" w:name="_Toc378696574"/>
       <w:r>
         <w:rPr>
           <w:rFonts w:cs="Calibri"/>
@@ -2628,7 +2628,7 @@
       <w:pPr>
         <w:pStyle w:val="Heading2"/>
       </w:pPr>
-      <w:bookmarkStart w:id="1" w:name="_Toc377053368"/>
+      <w:bookmarkStart w:id="1" w:name="_Toc378696575"/>
       <w:r>
         <w:t>Procedure</w:t>
       </w:r>
@@ -2814,7 +2814,7 @@
       <w:pPr>
         <w:pStyle w:val="Heading2"/>
       </w:pPr>
-      <w:bookmarkStart w:id="2" w:name="_Toc377053369"/>
+      <w:bookmarkStart w:id="2" w:name="_Toc378696576"/>
       <w:r>
         <w:t>Objectives</w:t>
       </w:r>
@@ -2969,7 +2969,7 @@
           <w:szCs w:val="36"/>
         </w:rPr>
       </w:pPr>
-      <w:bookmarkStart w:id="3" w:name="_Toc377053370"/>
+      <w:bookmarkStart w:id="3" w:name="_Toc378696577"/>
       <w:r>
         <w:rPr>
           <w:rStyle w:val="Heading1Char"/>
@@ -3075,7 +3075,7 @@
       <w:pPr>
         <w:pStyle w:val="Heading2"/>
       </w:pPr>
-      <w:bookmarkStart w:id="15" w:name="_Toc377053371"/>
+      <w:bookmarkStart w:id="15" w:name="_Toc378696578"/>
       <w:r>
         <w:t>1.1</w:t>
       </w:r>
@@ -3307,7 +3307,7 @@
             <w10:borderbottom type="single" width="8"/>
             <w10:borderright type="single" width="8"/>
           </v:shape>
-          <o:OLEObject Type="Embed" ProgID="Word.OpenDocumentText.12" ShapeID="_x0000_i1026" DrawAspect="Content" ObjectID="_1451137051" r:id="rId10"/>
+          <o:OLEObject Type="Embed" ProgID="Word.OpenDocumentText.12" ShapeID="_x0000_i1026" DrawAspect="Content" ObjectID="_1452438709" r:id="rId10"/>
         </w:object>
       </w:r>
     </w:p>
@@ -4032,7 +4032,7 @@
             <w10:borderbottom type="single" width="8"/>
             <w10:borderright type="single" width="8"/>
           </v:shape>
-          <o:OLEObject Type="Embed" ProgID="Word.OpenDocumentText.12" ShapeID="_x0000_i1027" DrawAspect="Content" ObjectID="_1451137052" r:id="rId12"/>
+          <o:OLEObject Type="Embed" ProgID="Word.OpenDocumentText.12" ShapeID="_x0000_i1027" DrawAspect="Content" ObjectID="_1452438710" r:id="rId12"/>
         </w:object>
       </w:r>
     </w:p>
@@ -4903,7 +4903,7 @@
             <w10:borderbottom type="single" width="8"/>
             <w10:borderright type="single" width="8"/>
           </v:shape>
-          <o:OLEObject Type="Embed" ProgID="Word.OpenDocumentText.12" ShapeID="_x0000_i1030" DrawAspect="Content" ObjectID="_1451137053" r:id="rId14"/>
+          <o:OLEObject Type="Embed" ProgID="Word.OpenDocumentText.12" ShapeID="_x0000_i1030" DrawAspect="Content" ObjectID="_1452438711" r:id="rId14"/>
         </w:object>
       </w:r>
     </w:p>
@@ -5123,7 +5123,7 @@
       <w:pPr>
         <w:pStyle w:val="Heading2"/>
       </w:pPr>
-      <w:bookmarkStart w:id="24" w:name="_Toc377053372"/>
+      <w:bookmarkStart w:id="24" w:name="_Toc378696579"/>
       <w:r>
         <w:t xml:space="preserve">1.2    </w:t>
       </w:r>
@@ -5280,7 +5280,7 @@
             <w10:borderbottom type="single" width="8"/>
             <w10:borderright type="single" width="8"/>
           </v:shape>
-          <o:OLEObject Type="Embed" ProgID="Word.OpenDocumentText.12" ShapeID="_x0000_i1031" DrawAspect="Content" ObjectID="_1451137054" r:id="rId16"/>
+          <o:OLEObject Type="Embed" ProgID="Word.OpenDocumentText.12" ShapeID="_x0000_i1031" DrawAspect="Content" ObjectID="_1452438712" r:id="rId16"/>
         </w:object>
       </w:r>
     </w:p>
@@ -5482,7 +5482,7 @@
             <w10:borderbottom type="single" width="8"/>
             <w10:borderright type="single" width="8"/>
           </v:shape>
-          <o:OLEObject Type="Embed" ProgID="Word.OpenDocumentText.12" ShapeID="_x0000_i1032" DrawAspect="Content" ObjectID="_1451137055" r:id="rId18"/>
+          <o:OLEObject Type="Embed" ProgID="Word.OpenDocumentText.12" ShapeID="_x0000_i1032" DrawAspect="Content" ObjectID="_1452438713" r:id="rId18"/>
         </w:object>
       </w:r>
     </w:p>
@@ -5711,7 +5711,7 @@
       <w:pPr>
         <w:pStyle w:val="Heading2"/>
       </w:pPr>
-      <w:bookmarkStart w:id="27" w:name="_Toc377053373"/>
+      <w:bookmarkStart w:id="27" w:name="_Toc378696580"/>
       <w:r>
         <w:t>1.3    MCU Driver MATLAB Files</w:t>
       </w:r>
@@ -5774,7 +5774,7 @@
             <w10:borderbottom type="single" width="8"/>
             <w10:borderright type="single" width="8"/>
           </v:shape>
-          <o:OLEObject Type="Embed" ProgID="Word.OpenDocumentText.12" ShapeID="_x0000_i1033" DrawAspect="Content" ObjectID="_1451137056" r:id="rId20"/>
+          <o:OLEObject Type="Embed" ProgID="Word.OpenDocumentText.12" ShapeID="_x0000_i1033" DrawAspect="Content" ObjectID="_1452438714" r:id="rId20"/>
         </w:object>
       </w:r>
     </w:p>
@@ -6012,7 +6012,7 @@
           <v:shape id="_x0000_i1034" type="#_x0000_t75" style="width:409.5pt;height:238.5pt" o:ole="">
             <v:imagedata r:id="rId21" o:title=""/>
           </v:shape>
-          <o:OLEObject Type="Embed" ProgID="PBrush" ShapeID="_x0000_i1034" DrawAspect="Content" ObjectID="_1451137057" r:id="rId22"/>
+          <o:OLEObject Type="Embed" ProgID="PBrush" ShapeID="_x0000_i1034" DrawAspect="Content" ObjectID="_1452438715" r:id="rId22"/>
         </w:object>
       </w:r>
     </w:p>
@@ -6131,7 +6131,7 @@
             <w10:borderbottom type="single" width="8"/>
             <w10:borderright type="single" width="8"/>
           </v:shape>
-          <o:OLEObject Type="Embed" ProgID="Word.OpenDocumentText.12" ShapeID="_x0000_i1035" DrawAspect="Content" ObjectID="_1451137058" r:id="rId24"/>
+          <o:OLEObject Type="Embed" ProgID="Word.OpenDocumentText.12" ShapeID="_x0000_i1035" DrawAspect="Content" ObjectID="_1452438716" r:id="rId24"/>
         </w:object>
       </w:r>
     </w:p>
@@ -6159,7 +6159,7 @@
         <w:pStyle w:val="Heading2"/>
         <w:spacing w:before="0"/>
       </w:pPr>
-      <w:bookmarkStart w:id="30" w:name="_Toc377053374"/>
+      <w:bookmarkStart w:id="30" w:name="_Toc378696581"/>
       <w:r>
         <w:t>1.</w:t>
       </w:r>
@@ -6441,7 +6441,7 @@
             <w10:borderbottom type="single" width="8"/>
             <w10:borderright type="single" width="8"/>
           </v:shape>
-          <o:OLEObject Type="Embed" ProgID="PBrush" ShapeID="_x0000_i1036" DrawAspect="Content" ObjectID="_1451137059" r:id="rId26"/>
+          <o:OLEObject Type="Embed" ProgID="PBrush" ShapeID="_x0000_i1036" DrawAspect="Content" ObjectID="_1452438717" r:id="rId26"/>
         </w:object>
       </w:r>
     </w:p>
@@ -6696,7 +6696,7 @@
           <v:shape id="_x0000_i1037" type="#_x0000_t75" style="width:293.25pt;height:232.5pt" o:ole="">
             <v:imagedata r:id="rId27" o:title=""/>
           </v:shape>
-          <o:OLEObject Type="Embed" ProgID="PBrush" ShapeID="_x0000_i1037" DrawAspect="Content" ObjectID="_1451137060" r:id="rId28"/>
+          <o:OLEObject Type="Embed" ProgID="PBrush" ShapeID="_x0000_i1037" DrawAspect="Content" ObjectID="_1452438718" r:id="rId28"/>
         </w:object>
       </w:r>
     </w:p>
@@ -6804,7 +6804,7 @@
           <v:shape id="_x0000_i1038" type="#_x0000_t75" style="width:435.75pt;height:224.25pt" o:ole="">
             <v:imagedata r:id="rId29" o:title=""/>
           </v:shape>
-          <o:OLEObject Type="Embed" ProgID="PBrush" ShapeID="_x0000_i1038" DrawAspect="Content" ObjectID="_1451137061" r:id="rId30"/>
+          <o:OLEObject Type="Embed" ProgID="PBrush" ShapeID="_x0000_i1038" DrawAspect="Content" ObjectID="_1452438719" r:id="rId30"/>
         </w:object>
       </w:r>
     </w:p>
@@ -6963,7 +6963,7 @@
           <v:shape id="_x0000_i1039" type="#_x0000_t75" style="width:312.75pt;height:117.75pt" o:ole="">
             <v:imagedata r:id="rId31" o:title=""/>
           </v:shape>
-          <o:OLEObject Type="Embed" ProgID="PBrush" ShapeID="_x0000_i1039" DrawAspect="Content" ObjectID="_1451137062" r:id="rId32"/>
+          <o:OLEObject Type="Embed" ProgID="PBrush" ShapeID="_x0000_i1039" DrawAspect="Content" ObjectID="_1452438720" r:id="rId32"/>
         </w:object>
       </w:r>
     </w:p>
@@ -7177,7 +7177,7 @@
           <v:shape id="_x0000_i1040" type="#_x0000_t75" style="width:462.75pt;height:199.5pt" o:ole="">
             <v:imagedata r:id="rId33" o:title=""/>
           </v:shape>
-          <o:OLEObject Type="Embed" ProgID="PBrush" ShapeID="_x0000_i1040" DrawAspect="Content" ObjectID="_1451137063" r:id="rId34"/>
+          <o:OLEObject Type="Embed" ProgID="PBrush" ShapeID="_x0000_i1040" DrawAspect="Content" ObjectID="_1452438721" r:id="rId34"/>
         </w:object>
       </w:r>
     </w:p>
@@ -7210,7 +7210,7 @@
           <v:shape id="_x0000_i1041" type="#_x0000_t75" style="width:463.5pt;height:148.5pt" o:ole="">
             <v:imagedata r:id="rId35" o:title=""/>
           </v:shape>
-          <o:OLEObject Type="Embed" ProgID="PBrush" ShapeID="_x0000_i1041" DrawAspect="Content" ObjectID="_1451137064" r:id="rId36"/>
+          <o:OLEObject Type="Embed" ProgID="PBrush" ShapeID="_x0000_i1041" DrawAspect="Content" ObjectID="_1452438722" r:id="rId36"/>
         </w:object>
       </w:r>
     </w:p>
@@ -7249,7 +7249,7 @@
           <v:shape id="_x0000_i1042" type="#_x0000_t75" style="width:460.5pt;height:424.5pt" o:ole="">
             <v:imagedata r:id="rId37" o:title=""/>
           </v:shape>
-          <o:OLEObject Type="Embed" ProgID="PBrush" ShapeID="_x0000_i1042" DrawAspect="Content" ObjectID="_1451137065" r:id="rId38"/>
+          <o:OLEObject Type="Embed" ProgID="PBrush" ShapeID="_x0000_i1042" DrawAspect="Content" ObjectID="_1452438723" r:id="rId38"/>
         </w:object>
       </w:r>
     </w:p>
@@ -7283,7 +7283,7 @@
           <v:shape id="_x0000_i1043" type="#_x0000_t75" style="width:448.5pt;height:330pt" o:ole="">
             <v:imagedata r:id="rId39" o:title=""/>
           </v:shape>
-          <o:OLEObject Type="Embed" ProgID="PBrush" ShapeID="_x0000_i1043" DrawAspect="Content" ObjectID="_1451137066" r:id="rId40"/>
+          <o:OLEObject Type="Embed" ProgID="PBrush" ShapeID="_x0000_i1043" DrawAspect="Content" ObjectID="_1452438724" r:id="rId40"/>
         </w:object>
       </w:r>
     </w:p>
@@ -7530,7 +7530,7 @@
           <w:szCs w:val="36"/>
         </w:rPr>
       </w:pPr>
-      <w:bookmarkStart w:id="33" w:name="_Toc377053375"/>
+      <w:bookmarkStart w:id="33" w:name="_Toc378696582"/>
       <w:r>
         <w:rPr>
           <w:rStyle w:val="Heading1Char"/>
@@ -7678,6 +7678,7 @@
       <w:bookmarkStart w:id="55" w:name="_Toc374543556"/>
       <w:bookmarkStart w:id="56" w:name="_Toc374546982"/>
       <w:bookmarkStart w:id="57" w:name="_Toc377053376"/>
+      <w:bookmarkStart w:id="58" w:name="_Toc378696583"/>
       <w:bookmarkEnd w:id="34"/>
       <w:bookmarkEnd w:id="35"/>
       <w:bookmarkEnd w:id="36"/>
@@ -7702,12 +7703,13 @@
       <w:bookmarkEnd w:id="55"/>
       <w:bookmarkEnd w:id="56"/>
       <w:bookmarkEnd w:id="57"/>
+      <w:bookmarkEnd w:id="58"/>
     </w:p>
     <w:p>
       <w:pPr>
         <w:pStyle w:val="Heading2"/>
       </w:pPr>
-      <w:bookmarkStart w:id="58" w:name="_Toc377053377"/>
+      <w:bookmarkStart w:id="59" w:name="_Toc378696584"/>
       <w:r>
         <w:t>2</w:t>
       </w:r>
@@ -7720,7 +7722,7 @@
       <w:r>
         <w:t>Needed IP Cores</w:t>
       </w:r>
-      <w:bookmarkEnd w:id="58"/>
+      <w:bookmarkEnd w:id="59"/>
     </w:p>
     <w:p>
       <w:pPr>
@@ -7986,7 +7988,7 @@
             <w10:borderbottom type="single" width="6"/>
             <w10:borderright type="single" width="6"/>
           </v:shape>
-          <o:OLEObject Type="Embed" ProgID="PBrush" ShapeID="_x0000_i1046" DrawAspect="Content" ObjectID="_1451137067" r:id="rId42"/>
+          <o:OLEObject Type="Embed" ProgID="PBrush" ShapeID="_x0000_i1046" DrawAspect="Content" ObjectID="_1452438725" r:id="rId42"/>
         </w:object>
       </w:r>
     </w:p>
@@ -8033,15 +8035,15 @@
       <w:pPr>
         <w:pStyle w:val="Heading2"/>
       </w:pPr>
-      <w:bookmarkStart w:id="59" w:name="_Toc339888835"/>
-      <w:bookmarkStart w:id="60" w:name="_Toc339888920"/>
-      <w:bookmarkStart w:id="61" w:name="_Toc339889165"/>
-      <w:bookmarkStart w:id="62" w:name="_Toc339889190"/>
-      <w:bookmarkStart w:id="63" w:name="_Toc377053378"/>
-      <w:bookmarkEnd w:id="59"/>
+      <w:bookmarkStart w:id="60" w:name="_Toc339888835"/>
+      <w:bookmarkStart w:id="61" w:name="_Toc339888920"/>
+      <w:bookmarkStart w:id="62" w:name="_Toc339889165"/>
+      <w:bookmarkStart w:id="63" w:name="_Toc339889190"/>
+      <w:bookmarkStart w:id="64" w:name="_Toc378696585"/>
       <w:bookmarkEnd w:id="60"/>
       <w:bookmarkEnd w:id="61"/>
       <w:bookmarkEnd w:id="62"/>
+      <w:bookmarkEnd w:id="63"/>
       <w:r>
         <w:lastRenderedPageBreak/>
         <w:t>2</w:t>
@@ -8058,7 +8060,7 @@
       <w:r>
         <w:t xml:space="preserve"> Port</w:t>
       </w:r>
-      <w:bookmarkEnd w:id="63"/>
+      <w:bookmarkEnd w:id="64"/>
     </w:p>
     <w:p>
       <w:pPr>
@@ -8768,7 +8770,7 @@
       <w:pPr>
         <w:pStyle w:val="Heading2"/>
       </w:pPr>
-      <w:bookmarkStart w:id="64" w:name="_Toc377053379"/>
+      <w:bookmarkStart w:id="65" w:name="_Toc378696586"/>
       <w:r>
         <w:t>2.3</w:t>
       </w:r>
@@ -8784,7 +8786,7 @@
       <w:r>
         <w:t>Port</w:t>
       </w:r>
-      <w:bookmarkEnd w:id="64"/>
+      <w:bookmarkEnd w:id="65"/>
     </w:p>
     <w:p>
       <w:pPr>
@@ -9217,7 +9219,7 @@
       <w:pPr>
         <w:pStyle w:val="Heading2"/>
       </w:pPr>
-      <w:bookmarkStart w:id="65" w:name="_Toc377053380"/>
+      <w:bookmarkStart w:id="66" w:name="_Toc378696587"/>
       <w:r>
         <w:t>2.4</w:t>
       </w:r>
@@ -9233,7 +9235,7 @@
       <w:r>
         <w:t xml:space="preserve"> Port</w:t>
       </w:r>
-      <w:bookmarkEnd w:id="65"/>
+      <w:bookmarkEnd w:id="66"/>
     </w:p>
     <w:p>
       <w:pPr>
@@ -9529,7 +9531,7 @@
         </w:numPr>
         <w:spacing w:after="240"/>
       </w:pPr>
-      <w:bookmarkStart w:id="66" w:name="_Toc377053381"/>
+      <w:bookmarkStart w:id="67" w:name="_Toc378696588"/>
       <w:r>
         <w:lastRenderedPageBreak/>
         <w:t xml:space="preserve">Configuring the MCU </w:t>
@@ -9537,7 +9539,7 @@
       <w:r>
         <w:t>UART</w:t>
       </w:r>
-      <w:bookmarkEnd w:id="66"/>
+      <w:bookmarkEnd w:id="67"/>
     </w:p>
     <w:p>
       <w:pPr>
@@ -9627,7 +9629,7 @@
       <w:pPr>
         <w:pStyle w:val="Heading2"/>
       </w:pPr>
-      <w:bookmarkStart w:id="67" w:name="_Toc377053382"/>
+      <w:bookmarkStart w:id="68" w:name="_Toc378696589"/>
       <w:r>
         <w:t>2</w:t>
       </w:r>
@@ -9649,7 +9651,7 @@
       <w:r>
         <w:t>Clock Generator IP Core</w:t>
       </w:r>
-      <w:bookmarkEnd w:id="67"/>
+      <w:bookmarkEnd w:id="68"/>
     </w:p>
     <w:p>
       <w:pPr>
@@ -11193,7 +11195,7 @@
           <v:shape id="_x0000_i1047" type="#_x0000_t75" style="width:410.25pt;height:247.5pt" o:ole="">
             <v:imagedata r:id="rId43" o:title=""/>
           </v:shape>
-          <o:OLEObject Type="Embed" ProgID="PBrush" ShapeID="_x0000_i1047" DrawAspect="Content" ObjectID="_1451137068" r:id="rId44"/>
+          <o:OLEObject Type="Embed" ProgID="PBrush" ShapeID="_x0000_i1047" DrawAspect="Content" ObjectID="_1452438726" r:id="rId44"/>
         </w:object>
       </w:r>
     </w:p>
@@ -11246,7 +11248,7 @@
       <w:pPr>
         <w:pStyle w:val="Heading2"/>
       </w:pPr>
-      <w:bookmarkStart w:id="68" w:name="_Toc377053383"/>
+      <w:bookmarkStart w:id="69" w:name="_Toc378696590"/>
       <w:r>
         <w:lastRenderedPageBreak/>
         <w:t>2</w:t>
@@ -11263,7 +11265,7 @@
       <w:r>
         <w:t xml:space="preserve"> Assignments</w:t>
       </w:r>
-      <w:bookmarkEnd w:id="68"/>
+      <w:bookmarkEnd w:id="69"/>
     </w:p>
     <w:p>
       <w:pPr>
@@ -11295,7 +11297,7 @@
         <w:rPr>
           <w:rFonts w:ascii="Cambria" w:hAnsi="Cambria" w:cs="Times New Roman"/>
         </w:rPr>
-        <w:t xml:space="preserve">clock for the other cores should be set as well. The </w:t>
+        <w:t xml:space="preserve">for the other cores should be set as well. The </w:t>
       </w:r>
       <w:r>
         <w:rPr>
@@ -11552,8 +11554,8 @@
         <w:t>.</w:t>
       </w:r>
     </w:p>
-    <w:bookmarkStart w:id="69" w:name="_MON_1415433365"/>
-    <w:bookmarkEnd w:id="69"/>
+    <w:bookmarkStart w:id="70" w:name="_MON_1415433365"/>
+    <w:bookmarkEnd w:id="70"/>
     <w:p>
       <w:pPr>
         <w:keepNext/>
@@ -11561,14 +11563,14 @@
       </w:pPr>
       <w:r>
         <w:object w:dxaOrig="9360" w:dyaOrig="9035">
-          <v:shape id="_x0000_i1065" type="#_x0000_t75" style="width:462.75pt;height:446.25pt" o:ole="">
+          <v:shape id="_x0000_i1050" type="#_x0000_t75" style="width:462.75pt;height:446.25pt" o:ole="" o:bordertopcolor="this" o:borderleftcolor="this" o:borderbottomcolor="this" o:borderrightcolor="this">
             <v:imagedata r:id="rId45" o:title=""/>
             <w10:bordertop type="single" width="6"/>
             <w10:borderleft type="single" width="6"/>
             <w10:borderbottom type="single" width="6"/>
             <w10:borderright type="single" width="6"/>
           </v:shape>
-          <o:OLEObject Type="Embed" ProgID="Word.OpenDocumentText.12" ShapeID="_x0000_i1065" DrawAspect="Content" ObjectID="_1451137069" r:id="rId46"/>
+          <o:OLEObject Type="Embed" ProgID="Word.OpenDocumentText.12" ShapeID="_x0000_i1050" DrawAspect="Content" ObjectID="_1452438727" r:id="rId46"/>
         </w:object>
       </w:r>
     </w:p>
@@ -11603,7 +11605,7 @@
         <w:pStyle w:val="Heading2"/>
         <w:spacing w:after="240"/>
       </w:pPr>
-      <w:bookmarkStart w:id="70" w:name="_Toc377053384"/>
+      <w:bookmarkStart w:id="71" w:name="_Toc378696591"/>
       <w:r>
         <w:t xml:space="preserve">2.7 </w:t>
       </w:r>
@@ -11611,7 +11613,7 @@
         <w:tab/>
         <w:t>Adding ChipScope Peripheral</w:t>
       </w:r>
-      <w:bookmarkEnd w:id="70"/>
+      <w:bookmarkEnd w:id="71"/>
     </w:p>
     <w:p>
       <w:pPr>
@@ -11817,10 +11819,10 @@
           <w:rFonts w:ascii="Cambria" w:hAnsi="Cambria" w:cs="Times New Roman"/>
         </w:rPr>
         <w:object w:dxaOrig="8219" w:dyaOrig="7724">
-          <v:shape id="_x0000_i1050" type="#_x0000_t75" style="width:411pt;height:386.25pt" o:ole="">
+          <v:shape id="_x0000_i1051" type="#_x0000_t75" style="width:411pt;height:386.25pt" o:ole="">
             <v:imagedata r:id="rId47" o:title=""/>
           </v:shape>
-          <o:OLEObject Type="Embed" ProgID="PBrush" ShapeID="_x0000_i1050" DrawAspect="Content" ObjectID="_1451137070" r:id="rId48"/>
+          <o:OLEObject Type="Embed" ProgID="PBrush" ShapeID="_x0000_i1051" DrawAspect="Content" ObjectID="_1452438728" r:id="rId48"/>
         </w:object>
       </w:r>
     </w:p>
@@ -11887,7 +11889,7 @@
           <w:szCs w:val="36"/>
         </w:rPr>
       </w:pPr>
-      <w:bookmarkStart w:id="71" w:name="_Toc377053385"/>
+      <w:bookmarkStart w:id="72" w:name="_Toc378696592"/>
       <w:r>
         <w:rPr>
           <w:rStyle w:val="Heading1Char"/>
@@ -11903,7 +11905,7 @@
         </w:rPr>
         <w:t>roject</w:t>
       </w:r>
-      <w:bookmarkEnd w:id="71"/>
+      <w:bookmarkEnd w:id="72"/>
       <w:r>
         <w:rPr>
           <w:rFonts w:ascii="Century Schoolbook" w:hAnsi="Century Schoolbook" w:cs="Times New Roman"/>
@@ -11997,35 +11999,35 @@
           <w:szCs w:val="26"/>
         </w:rPr>
       </w:pPr>
-      <w:bookmarkStart w:id="72" w:name="_Toc339888842"/>
-      <w:bookmarkStart w:id="73" w:name="_Toc339888927"/>
-      <w:bookmarkStart w:id="74" w:name="_Toc339889172"/>
-      <w:bookmarkStart w:id="75" w:name="_Toc339889197"/>
-      <w:bookmarkStart w:id="76" w:name="_Toc339889264"/>
-      <w:bookmarkStart w:id="77" w:name="_Toc339889297"/>
-      <w:bookmarkStart w:id="78" w:name="_Toc339889322"/>
-      <w:bookmarkStart w:id="79" w:name="_Toc339890084"/>
-      <w:bookmarkStart w:id="80" w:name="_Toc339890115"/>
-      <w:bookmarkStart w:id="81" w:name="_Toc340043088"/>
-      <w:bookmarkStart w:id="82" w:name="_Toc340663236"/>
-      <w:bookmarkStart w:id="83" w:name="_Toc340666762"/>
-      <w:bookmarkStart w:id="84" w:name="_Toc340825605"/>
-      <w:bookmarkStart w:id="85" w:name="_Toc340840878"/>
-      <w:bookmarkStart w:id="86" w:name="_Toc341861695"/>
-      <w:bookmarkStart w:id="87" w:name="_Toc343252544"/>
-      <w:bookmarkStart w:id="88" w:name="_Toc367889566"/>
-      <w:bookmarkStart w:id="89" w:name="_Toc367953353"/>
-      <w:bookmarkStart w:id="90" w:name="_Toc368063231"/>
-      <w:bookmarkStart w:id="91" w:name="_Toc368301921"/>
-      <w:bookmarkStart w:id="92" w:name="_Toc368307801"/>
-      <w:bookmarkStart w:id="93" w:name="_Toc369096223"/>
-      <w:bookmarkStart w:id="94" w:name="_Toc374449856"/>
-      <w:bookmarkStart w:id="95" w:name="_Toc374452225"/>
-      <w:bookmarkStart w:id="96" w:name="_Toc374543541"/>
-      <w:bookmarkStart w:id="97" w:name="_Toc374543565"/>
-      <w:bookmarkStart w:id="98" w:name="_Toc374546991"/>
-      <w:bookmarkStart w:id="99" w:name="_Toc377053386"/>
-      <w:bookmarkEnd w:id="72"/>
+      <w:bookmarkStart w:id="73" w:name="_Toc339888842"/>
+      <w:bookmarkStart w:id="74" w:name="_Toc339888927"/>
+      <w:bookmarkStart w:id="75" w:name="_Toc339889172"/>
+      <w:bookmarkStart w:id="76" w:name="_Toc339889197"/>
+      <w:bookmarkStart w:id="77" w:name="_Toc339889264"/>
+      <w:bookmarkStart w:id="78" w:name="_Toc339889297"/>
+      <w:bookmarkStart w:id="79" w:name="_Toc339889322"/>
+      <w:bookmarkStart w:id="80" w:name="_Toc339890084"/>
+      <w:bookmarkStart w:id="81" w:name="_Toc339890115"/>
+      <w:bookmarkStart w:id="82" w:name="_Toc340043088"/>
+      <w:bookmarkStart w:id="83" w:name="_Toc340663236"/>
+      <w:bookmarkStart w:id="84" w:name="_Toc340666762"/>
+      <w:bookmarkStart w:id="85" w:name="_Toc340825605"/>
+      <w:bookmarkStart w:id="86" w:name="_Toc340840878"/>
+      <w:bookmarkStart w:id="87" w:name="_Toc341861695"/>
+      <w:bookmarkStart w:id="88" w:name="_Toc343252544"/>
+      <w:bookmarkStart w:id="89" w:name="_Toc367889566"/>
+      <w:bookmarkStart w:id="90" w:name="_Toc367953353"/>
+      <w:bookmarkStart w:id="91" w:name="_Toc368063231"/>
+      <w:bookmarkStart w:id="92" w:name="_Toc368301921"/>
+      <w:bookmarkStart w:id="93" w:name="_Toc368307801"/>
+      <w:bookmarkStart w:id="94" w:name="_Toc369096223"/>
+      <w:bookmarkStart w:id="95" w:name="_Toc374449856"/>
+      <w:bookmarkStart w:id="96" w:name="_Toc374452225"/>
+      <w:bookmarkStart w:id="97" w:name="_Toc374543541"/>
+      <w:bookmarkStart w:id="98" w:name="_Toc374543565"/>
+      <w:bookmarkStart w:id="99" w:name="_Toc374546991"/>
+      <w:bookmarkStart w:id="100" w:name="_Toc377053386"/>
+      <w:bookmarkStart w:id="101" w:name="_Toc378696593"/>
       <w:bookmarkEnd w:id="73"/>
       <w:bookmarkEnd w:id="74"/>
       <w:bookmarkEnd w:id="75"/>
@@ -12053,12 +12055,14 @@
       <w:bookmarkEnd w:id="97"/>
       <w:bookmarkEnd w:id="98"/>
       <w:bookmarkEnd w:id="99"/>
+      <w:bookmarkEnd w:id="100"/>
+      <w:bookmarkEnd w:id="101"/>
     </w:p>
     <w:p>
       <w:pPr>
         <w:pStyle w:val="Heading2"/>
       </w:pPr>
-      <w:bookmarkStart w:id="100" w:name="_Toc377053387"/>
+      <w:bookmarkStart w:id="102" w:name="_Toc378696594"/>
       <w:r>
         <w:t>3</w:t>
       </w:r>
@@ -12071,7 +12075,7 @@
       <w:r>
         <w:t>Creating a new C Project</w:t>
       </w:r>
-      <w:bookmarkEnd w:id="100"/>
+      <w:bookmarkEnd w:id="102"/>
     </w:p>
     <w:p>
       <w:pPr>
@@ -12137,7 +12141,7 @@
       </w:r>
       <w:r>
         <w:pict>
-          <v:rect id="_x0000_i1051" style="width:468pt;height:1pt" o:hralign="center" o:hrstd="t" o:hrnoshade="t" o:hr="t" fillcolor="black [3213]" stroked="f"/>
+          <v:rect id="_x0000_i1052" style="width:468pt;height:1pt" o:hralign="center" o:hrstd="t" o:hrnoshade="t" o:hr="t" fillcolor="black [3213]" stroked="f"/>
         </w:pict>
       </w:r>
     </w:p>
@@ -12271,7 +12275,7 @@
           <w:rFonts w:ascii="Cambria" w:hAnsi="Cambria" w:cs="Times New Roman"/>
         </w:rPr>
         <w:pict>
-          <v:rect id="_x0000_i1052" style="width:468pt;height:1pt" o:hralign="center" o:hrstd="t" o:hrnoshade="t" o:hr="t" fillcolor="black [3213]" stroked="f"/>
+          <v:rect id="_x0000_i1053" style="width:468pt;height:1pt" o:hralign="center" o:hrstd="t" o:hrnoshade="t" o:hr="t" fillcolor="black [3213]" stroked="f"/>
         </w:pict>
       </w:r>
     </w:p>
@@ -12836,7 +12840,7 @@
       </w:r>
       <w:r>
         <w:pict>
-          <v:rect id="_x0000_i1053" style="width:468pt;height:1pt" o:hralign="center" o:hrstd="t" o:hrnoshade="t" o:hr="t" fillcolor="black [3213]" stroked="f"/>
+          <v:rect id="_x0000_i1054" style="width:468pt;height:1pt" o:hralign="center" o:hrstd="t" o:hrnoshade="t" o:hr="t" fillcolor="black [3213]" stroked="f"/>
         </w:pict>
       </w:r>
     </w:p>
@@ -12901,7 +12905,7 @@
           <w:rFonts w:ascii="Cambria" w:hAnsi="Cambria" w:cs="Times New Roman"/>
         </w:rPr>
         <w:pict>
-          <v:rect id="_x0000_i1054" style="width:468pt;height:1pt" o:hralign="center" o:hrstd="t" o:hrnoshade="t" o:hr="t" fillcolor="black [3213]" stroked="f"/>
+          <v:rect id="_x0000_i1055" style="width:468pt;height:1pt" o:hralign="center" o:hrstd="t" o:hrnoshade="t" o:hr="t" fillcolor="black [3213]" stroked="f"/>
         </w:pict>
       </w:r>
     </w:p>
@@ -12936,7 +12940,7 @@
             <v:imagedata r:id="rId49" o:title=""/>
             <w10:wrap type="square" anchorx="margin" anchory="margin"/>
           </v:shape>
-          <o:OLEObject Type="Embed" ProgID="PBrush" ShapeID="_x0000_s1203" DrawAspect="Content" ObjectID="_1451137079" r:id="rId50"/>
+          <o:OLEObject Type="Embed" ProgID="PBrush" ShapeID="_x0000_s1203" DrawAspect="Content" ObjectID="_1452438737" r:id="rId50"/>
         </w:pict>
       </w:r>
       <w:r>
@@ -13046,8 +13050,8 @@
         </w:rPr>
       </w:pPr>
     </w:p>
-    <w:bookmarkStart w:id="101" w:name="_MON_1413626687"/>
-    <w:bookmarkEnd w:id="101"/>
+    <w:bookmarkStart w:id="103" w:name="_MON_1413626687"/>
+    <w:bookmarkEnd w:id="103"/>
     <w:p>
       <w:pPr>
         <w:keepNext/>
@@ -13061,14 +13065,14 @@
           <w:rFonts w:ascii="Cambria" w:hAnsi="Cambria" w:cs="Times New Roman"/>
         </w:rPr>
         <w:object w:dxaOrig="6768" w:dyaOrig="5386">
-          <v:shape id="_x0000_i1055" type="#_x0000_t75" style="width:315.75pt;height:250.5pt" o:ole="" o:bordertopcolor="this" o:borderleftcolor="this" o:borderbottomcolor="this" o:borderrightcolor="this">
+          <v:shape id="_x0000_i1056" type="#_x0000_t75" style="width:315.75pt;height:250.5pt" o:ole="" o:bordertopcolor="this" o:borderleftcolor="this" o:borderbottomcolor="this" o:borderrightcolor="this">
             <v:imagedata r:id="rId51" o:title=""/>
             <w10:bordertop type="single" width="8"/>
             <w10:borderleft type="single" width="8"/>
             <w10:borderbottom type="single" width="8"/>
             <w10:borderright type="single" width="8"/>
           </v:shape>
-          <o:OLEObject Type="Embed" ProgID="Word.OpenDocumentText.12" ShapeID="_x0000_i1055" DrawAspect="Content" ObjectID="_1451137071" r:id="rId52"/>
+          <o:OLEObject Type="Embed" ProgID="Word.OpenDocumentText.12" ShapeID="_x0000_i1056" DrawAspect="Content" ObjectID="_1452438729" r:id="rId52"/>
         </w:object>
       </w:r>
     </w:p>
@@ -13116,7 +13120,7 @@
       <w:pPr>
         <w:pStyle w:val="Heading2"/>
       </w:pPr>
-      <w:bookmarkStart w:id="102" w:name="_Toc377053388"/>
+      <w:bookmarkStart w:id="104" w:name="_Toc378696595"/>
       <w:r>
         <w:t>3</w:t>
       </w:r>
@@ -13129,7 +13133,7 @@
       <w:r>
         <w:t>Programming the Board</w:t>
       </w:r>
-      <w:bookmarkEnd w:id="102"/>
+      <w:bookmarkEnd w:id="104"/>
     </w:p>
     <w:p>
       <w:pPr>
@@ -13488,10 +13492,10 @@
           <w:rFonts w:ascii="Cambria" w:hAnsi="Cambria" w:cs="Times New Roman"/>
         </w:rPr>
         <w:object w:dxaOrig="8054" w:dyaOrig="3330">
-          <v:shape id="_x0000_i1056" type="#_x0000_t75" style="width:402.75pt;height:166.5pt" o:ole="">
+          <v:shape id="_x0000_i1057" type="#_x0000_t75" style="width:402.75pt;height:166.5pt" o:ole="">
             <v:imagedata r:id="rId53" o:title=""/>
           </v:shape>
-          <o:OLEObject Type="Embed" ProgID="PBrush" ShapeID="_x0000_i1056" DrawAspect="Content" ObjectID="_1451137072" r:id="rId54"/>
+          <o:OLEObject Type="Embed" ProgID="PBrush" ShapeID="_x0000_i1057" DrawAspect="Content" ObjectID="_1452438730" r:id="rId54"/>
         </w:object>
       </w:r>
     </w:p>
@@ -13588,10 +13592,10 @@
           <w:rFonts w:ascii="Cambria" w:hAnsi="Cambria" w:cs="Times New Roman"/>
         </w:rPr>
         <w:object w:dxaOrig="9029" w:dyaOrig="3586">
-          <v:shape id="_x0000_i1057" type="#_x0000_t75" style="width:451.5pt;height:179.25pt" o:ole="">
+          <v:shape id="_x0000_i1058" type="#_x0000_t75" style="width:451.5pt;height:179.25pt" o:ole="">
             <v:imagedata r:id="rId55" o:title=""/>
           </v:shape>
-          <o:OLEObject Type="Embed" ProgID="PBrush" ShapeID="_x0000_i1057" DrawAspect="Content" ObjectID="_1451137073" r:id="rId56"/>
+          <o:OLEObject Type="Embed" ProgID="PBrush" ShapeID="_x0000_i1058" DrawAspect="Content" ObjectID="_1452438731" r:id="rId56"/>
         </w:object>
       </w:r>
     </w:p>
@@ -13618,7 +13622,7 @@
       <w:pPr>
         <w:pStyle w:val="Heading2"/>
       </w:pPr>
-      <w:bookmarkStart w:id="103" w:name="_Toc377053389"/>
+      <w:bookmarkStart w:id="105" w:name="_Toc378696596"/>
       <w:r>
         <w:lastRenderedPageBreak/>
         <w:t>3</w:t>
@@ -13632,7 +13636,7 @@
       <w:r>
         <w:t>Debugging with SDK</w:t>
       </w:r>
-      <w:bookmarkEnd w:id="103"/>
+      <w:bookmarkEnd w:id="105"/>
     </w:p>
     <w:p>
       <w:pPr>
@@ -13961,8 +13965,8 @@
           <w:szCs w:val="36"/>
         </w:rPr>
       </w:pPr>
-      <w:bookmarkStart w:id="104" w:name="_Toc345686932"/>
-      <w:bookmarkStart w:id="105" w:name="_Toc377053390"/>
+      <w:bookmarkStart w:id="106" w:name="_Toc345686932"/>
+      <w:bookmarkStart w:id="107" w:name="_Toc378696597"/>
       <w:r>
         <w:rPr>
           <w:rStyle w:val="Heading1Char"/>
@@ -13971,8 +13975,8 @@
         <w:lastRenderedPageBreak/>
         <w:t>Testing and Design Verification</w:t>
       </w:r>
-      <w:bookmarkEnd w:id="104"/>
-      <w:bookmarkEnd w:id="105"/>
+      <w:bookmarkEnd w:id="106"/>
+      <w:bookmarkEnd w:id="107"/>
       <w:r>
         <w:rPr>
           <w:rFonts w:ascii="Cambria" w:hAnsi="Cambria" w:cs="Times New Roman"/>
@@ -14000,8 +14004,8 @@
       <w:pPr>
         <w:pStyle w:val="Heading2"/>
       </w:pPr>
-      <w:bookmarkStart w:id="106" w:name="_Toc345686933"/>
-      <w:bookmarkStart w:id="107" w:name="_Toc377053391"/>
+      <w:bookmarkStart w:id="108" w:name="_Toc345686933"/>
+      <w:bookmarkStart w:id="109" w:name="_Toc378696598"/>
       <w:r>
         <w:t>4</w:t>
       </w:r>
@@ -14012,8 +14016,8 @@
         <w:tab/>
         <w:t>Verification with ChipScope Pro</w:t>
       </w:r>
-      <w:bookmarkEnd w:id="106"/>
-      <w:bookmarkEnd w:id="107"/>
+      <w:bookmarkEnd w:id="108"/>
+      <w:bookmarkEnd w:id="109"/>
     </w:p>
     <w:p>
       <w:pPr>
@@ -14138,10 +14142,10 @@
       </w:r>
       <w:r>
         <w:object w:dxaOrig="360" w:dyaOrig="330">
-          <v:shape id="_x0000_i1058" type="#_x0000_t75" style="width:18pt;height:16.5pt" o:ole="">
+          <v:shape id="_x0000_i1059" type="#_x0000_t75" style="width:18pt;height:16.5pt" o:ole="">
             <v:imagedata r:id="rId57" o:title=""/>
           </v:shape>
-          <o:OLEObject Type="Embed" ProgID="PBrush" ShapeID="_x0000_i1058" DrawAspect="Content" ObjectID="_1451137074" r:id="rId58"/>
+          <o:OLEObject Type="Embed" ProgID="PBrush" ShapeID="_x0000_i1059" DrawAspect="Content" ObjectID="_1452438732" r:id="rId58"/>
         </w:object>
       </w:r>
       <w:r>
@@ -14163,10 +14167,10 @@
           <w:rFonts w:ascii="Cambria" w:hAnsi="Cambria" w:cs="Times New Roman"/>
         </w:rPr>
         <w:object w:dxaOrig="8129" w:dyaOrig="2160">
-          <v:shape id="_x0000_i1059" type="#_x0000_t75" style="width:406.5pt;height:108pt" o:ole="">
+          <v:shape id="_x0000_i1060" type="#_x0000_t75" style="width:406.5pt;height:108pt" o:ole="">
             <v:imagedata r:id="rId59" o:title=""/>
           </v:shape>
-          <o:OLEObject Type="Embed" ProgID="PBrush" ShapeID="_x0000_i1059" DrawAspect="Content" ObjectID="_1451137075" r:id="rId60"/>
+          <o:OLEObject Type="Embed" ProgID="PBrush" ShapeID="_x0000_i1060" DrawAspect="Content" ObjectID="_1452438733" r:id="rId60"/>
         </w:object>
       </w:r>
     </w:p>
@@ -14190,7 +14194,7 @@
       </w:r>
       <w:r>
         <w:pict>
-          <v:rect id="_x0000_i1060" style="width:468pt;height:1pt" o:hralign="center" o:hrstd="t" o:hrnoshade="t" o:hr="t" fillcolor="black [3213]" stroked="f"/>
+          <v:rect id="_x0000_i1061" style="width:468pt;height:1pt" o:hralign="center" o:hrstd="t" o:hrnoshade="t" o:hr="t" fillcolor="black [3213]" stroked="f"/>
         </w:pict>
       </w:r>
     </w:p>
@@ -14255,7 +14259,7 @@
           <w:rFonts w:ascii="Cambria" w:hAnsi="Cambria" w:cs="Times New Roman"/>
         </w:rPr>
         <w:pict>
-          <v:rect id="_x0000_i1061" style="width:468pt;height:1pt" o:hralign="center" o:hrstd="t" o:hrnoshade="t" o:hr="t" fillcolor="black [3213]" stroked="f"/>
+          <v:rect id="_x0000_i1062" style="width:468pt;height:1pt" o:hralign="center" o:hrstd="t" o:hrnoshade="t" o:hr="t" fillcolor="black [3213]" stroked="f"/>
         </w:pict>
       </w:r>
     </w:p>
@@ -14544,10 +14548,10 @@
           <w:rFonts w:ascii="Cambria" w:hAnsi="Cambria" w:cs="Times New Roman"/>
         </w:rPr>
         <w:object w:dxaOrig="8054" w:dyaOrig="2760">
-          <v:shape id="_x0000_i1062" type="#_x0000_t75" style="width:402.75pt;height:138pt" o:ole="">
+          <v:shape id="_x0000_i1063" type="#_x0000_t75" style="width:402.75pt;height:138pt" o:ole="">
             <v:imagedata r:id="rId61" o:title=""/>
           </v:shape>
-          <o:OLEObject Type="Embed" ProgID="PBrush" ShapeID="_x0000_i1062" DrawAspect="Content" ObjectID="_1451137076" r:id="rId62"/>
+          <o:OLEObject Type="Embed" ProgID="PBrush" ShapeID="_x0000_i1063" DrawAspect="Content" ObjectID="_1452438734" r:id="rId62"/>
         </w:object>
       </w:r>
     </w:p>
@@ -14579,10 +14583,10 @@
       </w:pPr>
       <w:r>
         <w:object w:dxaOrig="7964" w:dyaOrig="2760">
-          <v:shape id="_x0000_i1063" type="#_x0000_t75" style="width:398.25pt;height:138pt" o:ole="">
+          <v:shape id="_x0000_i1064" type="#_x0000_t75" style="width:398.25pt;height:138pt" o:ole="">
             <v:imagedata r:id="rId63" o:title=""/>
           </v:shape>
-          <o:OLEObject Type="Embed" ProgID="PBrush" ShapeID="_x0000_i1063" DrawAspect="Content" ObjectID="_1451137077" r:id="rId64"/>
+          <o:OLEObject Type="Embed" ProgID="PBrush" ShapeID="_x0000_i1064" DrawAspect="Content" ObjectID="_1452438735" r:id="rId64"/>
         </w:object>
       </w:r>
     </w:p>
@@ -14654,10 +14658,10 @@
           <w:rFonts w:ascii="Cambria" w:hAnsi="Cambria" w:cs="Times New Roman"/>
         </w:rPr>
         <w:object w:dxaOrig="9181" w:dyaOrig="1680">
-          <v:shape id="_x0000_i1064" type="#_x0000_t75" style="width:459pt;height:84pt" o:ole="">
+          <v:shape id="_x0000_i1065" type="#_x0000_t75" style="width:459pt;height:84pt" o:ole="">
             <v:imagedata r:id="rId65" o:title=""/>
           </v:shape>
-          <o:OLEObject Type="Embed" ProgID="PBrush" ShapeID="_x0000_i1064" DrawAspect="Content" ObjectID="_1451137078" r:id="rId66"/>
+          <o:OLEObject Type="Embed" ProgID="PBrush" ShapeID="_x0000_i1065" DrawAspect="Content" ObjectID="_1452438736" r:id="rId66"/>
         </w:object>
       </w:r>
     </w:p>
@@ -14729,9 +14733,9 @@
       <w:tblLook w:val="04A0"/>
     </w:tblPr>
     <w:tblGrid>
-      <w:gridCol w:w="4309"/>
-      <w:gridCol w:w="958"/>
-      <w:gridCol w:w="4309"/>
+      <w:gridCol w:w="4283"/>
+      <w:gridCol w:w="1009"/>
+      <w:gridCol w:w="4284"/>
     </w:tblGrid>
     <w:tr>
       <w:trPr>
@@ -14799,7 +14803,7 @@
               <w:bCs/>
               <w:noProof/>
             </w:rPr>
-            <w:t>21</w:t>
+            <w:t>2</w:t>
           </w:r>
           <w:r>
             <w:rPr>
@@ -19785,7 +19789,7 @@
 </file>
 
 <file path=customXml/itemProps2.xml><?xml version="1.0" encoding="utf-8"?>
-<ds:datastoreItem xmlns:ds="http://schemas.openxmlformats.org/officeDocument/2006/customXml" ds:itemID="{583F92A9-C8B7-4734-B4EF-400A15385FBC}">
+<ds:datastoreItem xmlns:ds="http://schemas.openxmlformats.org/officeDocument/2006/customXml" ds:itemID="{5F7CCD93-F937-4046-8E54-C44870761FEC}">
   <ds:schemaRefs>
     <ds:schemaRef ds:uri="http://schemas.openxmlformats.org/officeDocument/2006/bibliography"/>
   </ds:schemaRefs>

</xml_diff>